<commit_message>
Improvements to how the Designer (Workstation) manages its undo stack.
No longer uses a ghost QTextDocument's native undo behavior.  Now is a QVector of QStrings.  The old behavior was less efficient (due to completely rewriting the QTextDocument every time) and ran into memory issues much sooner.

Also some updates to the documentation.
</commit_message>
<xml_diff>
--- a/manuals/PictoboxDocumentation.docx
+++ b/manuals/PictoboxDocumentation.docx
@@ -1,6 +1,6 @@
 
 <file path=word/document.xml><?xml version="1.0" encoding="utf-8"?>
-<w:document xmlns:wpc="http://schemas.microsoft.com/office/word/2010/wordprocessingCanvas" xmlns:mc="http://schemas.openxmlformats.org/markup-compatibility/2006" xmlns:o="urn:schemas-microsoft-com:office:office" xmlns:r="http://schemas.openxmlformats.org/officeDocument/2006/relationships" xmlns:m="http://schemas.openxmlformats.org/officeDocument/2006/math" xmlns:v="urn:schemas-microsoft-com:vml" xmlns:wp14="http://schemas.microsoft.com/office/word/2010/wordprocessingDrawing" xmlns:wp="http://schemas.openxmlformats.org/drawingml/2006/wordprocessingDrawing" xmlns:w10="urn:schemas-microsoft-com:office:word" xmlns:w="http://schemas.openxmlformats.org/wordprocessingml/2006/main" xmlns:w14="http://schemas.microsoft.com/office/word/2010/wordml" xmlns:wpg="http://schemas.microsoft.com/office/word/2010/wordprocessingGroup" xmlns:wpi="http://schemas.microsoft.com/office/word/2010/wordprocessingInk" xmlns:wne="http://schemas.microsoft.com/office/word/2006/wordml" xmlns:wps="http://schemas.microsoft.com/office/word/2010/wordprocessingShape" mc:Ignorable="w14 wp14">
+<w:document xmlns:wpc="http://schemas.microsoft.com/office/word/2010/wordprocessingCanvas" xmlns:mc="http://schemas.openxmlformats.org/markup-compatibility/2006" xmlns:o="urn:schemas-microsoft-com:office:office" xmlns:r="http://schemas.openxmlformats.org/officeDocument/2006/relationships" xmlns:m="http://schemas.openxmlformats.org/officeDocument/2006/math" xmlns:v="urn:schemas-microsoft-com:vml" xmlns:wp14="http://schemas.microsoft.com/office/word/2010/wordprocessingDrawing" xmlns:wp="http://schemas.openxmlformats.org/drawingml/2006/wordprocessingDrawing" xmlns:w10="urn:schemas-microsoft-com:office:word" xmlns:w="http://schemas.openxmlformats.org/wordprocessingml/2006/main" xmlns:w14="http://schemas.microsoft.com/office/word/2010/wordml" xmlns:w15="http://schemas.microsoft.com/office/word/2012/wordml" xmlns:wpg="http://schemas.microsoft.com/office/word/2010/wordprocessingGroup" xmlns:wpi="http://schemas.microsoft.com/office/word/2010/wordprocessingInk" xmlns:wne="http://schemas.microsoft.com/office/word/2006/wordml" xmlns:wps="http://schemas.microsoft.com/office/word/2010/wordprocessingShape" mc:Ignorable="w14 w15 wp14">
   <w:background w:color="FFFFFF"/>
   <w:body>
     <w:p>
@@ -9,9 +9,11 @@
       </w:pPr>
       <w:bookmarkStart w:id="0" w:name="h.m4ymuq63bx2r" w:colFirst="0" w:colLast="0"/>
       <w:bookmarkEnd w:id="0"/>
+      <w:proofErr w:type="spellStart"/>
       <w:r>
         <w:t>Pictobox</w:t>
       </w:r>
+      <w:proofErr w:type="spellEnd"/>
     </w:p>
     <w:p>
       <w:pPr>
@@ -30,6 +32,7 @@
       <w:r>
         <w:rPr>
           <w:noProof/>
+          <w:lang w:eastAsia="ja-JP"/>
         </w:rPr>
         <w:drawing>
           <wp:inline distT="114300" distB="114300" distL="114300" distR="114300" wp14:anchorId="06BC168C" wp14:editId="78B99B79">
@@ -45,7 +48,7 @@
                     <pic:cNvPicPr preferRelativeResize="0"/>
                   </pic:nvPicPr>
                   <pic:blipFill>
-                    <a:blip r:embed="rId7"/>
+                    <a:blip r:embed="rId6"/>
                     <a:srcRect/>
                     <a:stretch>
                       <a:fillRect/>
@@ -75,6 +78,7 @@
       <w:r>
         <w:rPr>
           <w:noProof/>
+          <w:lang w:eastAsia="ja-JP"/>
         </w:rPr>
         <w:drawing>
           <wp:inline distT="19050" distB="19050" distL="19050" distR="19050" wp14:anchorId="038E6E04" wp14:editId="0A1F4914">
@@ -90,7 +94,7 @@
                     <pic:cNvPicPr preferRelativeResize="0"/>
                   </pic:nvPicPr>
                   <pic:blipFill>
-                    <a:blip r:embed="rId8"/>
+                    <a:blip r:embed="rId7"/>
                     <a:srcRect/>
                     <a:stretch>
                       <a:fillRect/>
@@ -118,13 +122,19 @@
         <w:rPr>
           <w:i/>
         </w:rPr>
-        <w:t xml:space="preserve">Developed by: Matt Gay, Mark Hammond, Michael </w:t>
-      </w:r>
-      <w:proofErr w:type="spellStart"/>
+        <w:t>Developed by: Matt Gay, Mar</w:t>
+      </w:r>
       <w:r>
         <w:rPr>
           <w:i/>
         </w:rPr>
+        <w:t xml:space="preserve">k Hammond, Michael </w:t>
+      </w:r>
+      <w:proofErr w:type="spellStart"/>
+      <w:r>
+        <w:rPr>
+          <w:i/>
+        </w:rPr>
         <w:t>Petrowicz</w:t>
       </w:r>
       <w:proofErr w:type="spellEnd"/>
@@ -132,13 +142,19 @@
         <w:rPr>
           <w:i/>
         </w:rPr>
-        <w:t xml:space="preserve"> and Joey </w:t>
-      </w:r>
-      <w:proofErr w:type="spellStart"/>
+        <w:t>,</w:t>
+      </w:r>
       <w:r>
         <w:rPr>
           <w:i/>
         </w:rPr>
+        <w:t xml:space="preserve"> Joey </w:t>
+      </w:r>
+      <w:proofErr w:type="spellStart"/>
+      <w:r>
+        <w:rPr>
+          <w:i/>
+        </w:rPr>
         <w:t>Schnurr</w:t>
       </w:r>
       <w:proofErr w:type="spellEnd"/>
@@ -146,6 +162,12 @@
         <w:rPr>
           <w:i/>
         </w:rPr>
+        <w:t>, and Trevor Stavropoulos</w:t>
+      </w:r>
+      <w:r>
+        <w:rPr>
+          <w:i/>
+        </w:rPr>
         <w:t xml:space="preserve"> </w:t>
       </w:r>
     </w:p>
@@ -154,7 +176,7 @@
         <w:rPr>
           <w:i/>
         </w:rPr>
-        <w:t>2009-2013</w:t>
+        <w:t>2009-2015</w:t>
       </w:r>
     </w:p>
     <w:bookmarkStart w:id="2" w:name="h.j847jo4v180w" w:colFirst="0" w:colLast="0" w:displacedByCustomXml="next"/>
@@ -188,6 +210,8 @@
           <w:r>
             <w:t>Contents</w:t>
           </w:r>
+          <w:bookmarkStart w:id="3" w:name="_GoBack"/>
+          <w:bookmarkEnd w:id="3"/>
         </w:p>
         <w:p>
           <w:pPr>
@@ -1790,12 +1814,12 @@
         <w:pStyle w:val="Heading1"/>
         <w:widowControl w:val="0"/>
       </w:pPr>
-      <w:bookmarkStart w:id="3" w:name="_Toc378252032"/>
+      <w:bookmarkStart w:id="4" w:name="_Toc378252032"/>
       <w:r>
         <w:lastRenderedPageBreak/>
         <w:t>Overview</w:t>
       </w:r>
-      <w:bookmarkEnd w:id="3"/>
+      <w:bookmarkEnd w:id="4"/>
     </w:p>
     <w:p/>
     <w:p>
@@ -1806,7 +1830,21 @@
         <w:rPr>
           <w:highlight w:val="white"/>
         </w:rPr>
-        <w:t xml:space="preserve">While any standard PC can be used to run Picto experiments, typical experiments require at least two channels of analog input for a position signal, a high current output for reward delivery and a parallel port connection for neural timing synchronization. It is also desirable to have a physical control panel for reward delivery, and in some cases a digital voltage output as well.  In the past, we have handled this by adding specialized data acquisition cards to a regular PC and breaking out various types of inputs and outputs with multiple custom built breakout boxes.  At a certain point, we realized that if we are already doing all of this custom work over and over again for multiple components in every lab, it might be more efficient to just create one streamlined package that includes everything: PC, signal I/O, reward controllers and control panel, and so the Pictobox was born.  </w:t>
+        <w:t xml:space="preserve">While any standard PC can be used to run Picto experiments, typical experiments require at least two channels of analog input for a position signal, a high current output for reward delivery and a parallel port connection for neural timing synchronization. It is also desirable to have a physical control panel for reward delivery, and in some cases a digital voltage output as well.  In the past, we have handled this by adding specialized data acquisition cards to a regular PC and breaking out various types of inputs and outputs with multiple custom built breakout boxes.  At a certain point, we realized that if we are already doing all of this custom work over and over again for multiple components in every lab, it might be more efficient to just create one streamlined package that includes everything: PC, signal I/O, reward controllers and control panel, and so the </w:t>
+      </w:r>
+      <w:proofErr w:type="spellStart"/>
+      <w:r>
+        <w:rPr>
+          <w:highlight w:val="white"/>
+        </w:rPr>
+        <w:t>Pictobox</w:t>
+      </w:r>
+      <w:proofErr w:type="spellEnd"/>
+      <w:r>
+        <w:rPr>
+          <w:highlight w:val="white"/>
+        </w:rPr>
+        <w:t xml:space="preserve"> was born.  </w:t>
       </w:r>
     </w:p>
     <w:p>
@@ -1817,7 +1855,21 @@
         <w:rPr>
           <w:highlight w:val="white"/>
         </w:rPr>
-        <w:t>The Pictobox is a rack mounted custom built computer.  It includes 8 channels of analog input, 8 channels of digital output, a 25 pin parallel port, 4 high current 12V reward ports, an LCD display setup for viewing system information</w:t>
+        <w:t xml:space="preserve">The </w:t>
+      </w:r>
+      <w:proofErr w:type="spellStart"/>
+      <w:r>
+        <w:rPr>
+          <w:highlight w:val="white"/>
+        </w:rPr>
+        <w:t>Pictobox</w:t>
+      </w:r>
+      <w:proofErr w:type="spellEnd"/>
+      <w:r>
+        <w:rPr>
+          <w:highlight w:val="white"/>
+        </w:rPr>
+        <w:t xml:space="preserve"> is a rack mounted custom built computer.  It includes 8 channels of analog input, 8 channels of digital output, a 25 pin parallel port, 4 high current 12V reward ports, an LCD display setup for viewing system information</w:t>
       </w:r>
       <w:r>
         <w:rPr>
@@ -1846,6 +1898,7 @@
       <w:r>
         <w:rPr>
           <w:noProof/>
+          <w:lang w:eastAsia="ja-JP"/>
         </w:rPr>
         <w:drawing>
           <wp:inline distT="114300" distB="114300" distL="114300" distR="114300" wp14:anchorId="1D93321C" wp14:editId="32F614BE">
@@ -1861,7 +1914,7 @@
                     <pic:cNvPicPr preferRelativeResize="0"/>
                   </pic:nvPicPr>
                   <pic:blipFill>
-                    <a:blip r:embed="rId9"/>
+                    <a:blip r:embed="rId8"/>
                     <a:srcRect/>
                     <a:stretch>
                       <a:fillRect/>
@@ -1916,15 +1969,20 @@
       <w:r>
         <w:t xml:space="preserve"> - </w:t>
       </w:r>
-      <w:r>
-        <w:t>Pictobox I/O - Front panel (bottom) and back panel (top)</w:t>
-      </w:r>
-    </w:p>
-    <w:p>
-      <w:bookmarkStart w:id="4" w:name="h.1577c9puv1wy" w:colFirst="0" w:colLast="0"/>
-      <w:bookmarkStart w:id="5" w:name="h.4tbj5i2yu6oe" w:colFirst="0" w:colLast="0"/>
-      <w:bookmarkEnd w:id="4"/>
+      <w:proofErr w:type="spellStart"/>
+      <w:r>
+        <w:t>Pictobox</w:t>
+      </w:r>
+      <w:proofErr w:type="spellEnd"/>
+      <w:r>
+        <w:t xml:space="preserve"> I/O - Front panel (bottom) and back panel (top)</w:t>
+      </w:r>
+    </w:p>
+    <w:p>
+      <w:bookmarkStart w:id="5" w:name="h.1577c9puv1wy" w:colFirst="0" w:colLast="0"/>
+      <w:bookmarkStart w:id="6" w:name="h.4tbj5i2yu6oe" w:colFirst="0" w:colLast="0"/>
       <w:bookmarkEnd w:id="5"/>
+      <w:bookmarkEnd w:id="6"/>
     </w:p>
     <w:p>
       <w:pPr>
@@ -1945,14 +2003,14 @@
       <w:pPr>
         <w:pStyle w:val="Heading1"/>
       </w:pPr>
-      <w:bookmarkStart w:id="6" w:name="_Internal_Components"/>
-      <w:bookmarkStart w:id="7" w:name="_Toc378252033"/>
-      <w:bookmarkEnd w:id="6"/>
+      <w:bookmarkStart w:id="7" w:name="_Internal_Components"/>
+      <w:bookmarkStart w:id="8" w:name="_Toc378252033"/>
+      <w:bookmarkEnd w:id="7"/>
       <w:r>
         <w:lastRenderedPageBreak/>
         <w:t>Internal Components</w:t>
       </w:r>
-      <w:bookmarkEnd w:id="7"/>
+      <w:bookmarkEnd w:id="8"/>
     </w:p>
     <w:p/>
     <w:p>
@@ -1963,6 +2021,7 @@
       <w:r>
         <w:rPr>
           <w:noProof/>
+          <w:lang w:eastAsia="ja-JP"/>
         </w:rPr>
         <w:drawing>
           <wp:inline distT="114300" distB="114300" distL="114300" distR="114300" wp14:anchorId="6395B504" wp14:editId="014E4109">
@@ -1978,7 +2037,7 @@
                     <pic:cNvPicPr preferRelativeResize="0"/>
                   </pic:nvPicPr>
                   <pic:blipFill>
-                    <a:blip r:embed="rId10"/>
+                    <a:blip r:embed="rId9"/>
                     <a:srcRect/>
                     <a:stretch>
                       <a:fillRect/>
@@ -2033,8 +2092,13 @@
       <w:r>
         <w:t xml:space="preserve"> - </w:t>
       </w:r>
-      <w:r>
-        <w:t>Pictobox Internal Components</w:t>
+      <w:proofErr w:type="spellStart"/>
+      <w:r>
+        <w:t>Pictobox</w:t>
+      </w:r>
+      <w:proofErr w:type="spellEnd"/>
+      <w:r>
+        <w:t xml:space="preserve"> Internal Components</w:t>
       </w:r>
     </w:p>
     <w:p>
@@ -2048,8 +2112,8 @@
           <w:szCs w:val="26"/>
         </w:rPr>
       </w:pPr>
-      <w:bookmarkStart w:id="8" w:name="h.nq1z6t7h2ce4" w:colFirst="0" w:colLast="0"/>
-      <w:bookmarkEnd w:id="8"/>
+      <w:bookmarkStart w:id="9" w:name="h.nq1z6t7h2ce4" w:colFirst="0" w:colLast="0"/>
+      <w:bookmarkEnd w:id="9"/>
       <w:r>
         <w:br w:type="page"/>
       </w:r>
@@ -2058,12 +2122,12 @@
       <w:pPr>
         <w:pStyle w:val="Heading2"/>
       </w:pPr>
-      <w:bookmarkStart w:id="9" w:name="_Toc378252034"/>
+      <w:bookmarkStart w:id="10" w:name="_Toc378252034"/>
       <w:r>
         <w:lastRenderedPageBreak/>
         <w:t>Major Components</w:t>
       </w:r>
-      <w:bookmarkEnd w:id="9"/>
+      <w:bookmarkEnd w:id="10"/>
     </w:p>
     <w:p/>
     <w:p>
@@ -2071,20 +2135,36 @@
         <w:ind w:firstLine="720"/>
       </w:pPr>
       <w:r>
-        <w:t>The Pictobox is specially designed to accommodate each of its major internal components in a set location.  We have squeezed a lot of functionality into a fairly small package, so it is very important to always consider wire and cable placement while putting the box together.  In particular, it is very important to do as much soldering as possible before placing any of the major components into the case.  Soldering at the strange angles necessary when assembling the case can be difficult enough without having to worry about accidentally destroying the motherboard.  In this section, we will go through each of the Pictobox's major internal components, describe its function and provide guidelines for its installation.</w:t>
+        <w:t xml:space="preserve">The </w:t>
+      </w:r>
+      <w:proofErr w:type="spellStart"/>
+      <w:r>
+        <w:t>Pictobox</w:t>
+      </w:r>
+      <w:proofErr w:type="spellEnd"/>
+      <w:r>
+        <w:t xml:space="preserve"> is specially designed to accommodate each of its major internal components in a set location.  We have squeezed a lot of functionality into a fairly small package, so it is very important to always consider wire and cable placement while putting the box together.  In particular, it is very important to do as much soldering as possible before placing any of the major components into the case.  Soldering at the strange angles necessary when assembling the case can be difficult enough without having to worry about accidentally destroying the motherboard.  In this section, we will go through each of the </w:t>
+      </w:r>
+      <w:proofErr w:type="spellStart"/>
+      <w:r>
+        <w:t>Pictobox's</w:t>
+      </w:r>
+      <w:proofErr w:type="spellEnd"/>
+      <w:r>
+        <w:t xml:space="preserve"> major internal components, describe its function and provide guidelines for its installation.</w:t>
       </w:r>
     </w:p>
     <w:p>
       <w:pPr>
         <w:pStyle w:val="Heading3"/>
       </w:pPr>
-      <w:bookmarkStart w:id="10" w:name="h.hx04vq4yrlpv" w:colFirst="0" w:colLast="0"/>
-      <w:bookmarkStart w:id="11" w:name="_Toc378252035"/>
-      <w:bookmarkEnd w:id="10"/>
+      <w:bookmarkStart w:id="11" w:name="h.hx04vq4yrlpv" w:colFirst="0" w:colLast="0"/>
+      <w:bookmarkStart w:id="12" w:name="_Toc378252035"/>
+      <w:bookmarkEnd w:id="11"/>
       <w:r>
         <w:t>Motherboard</w:t>
       </w:r>
-      <w:bookmarkEnd w:id="11"/>
+      <w:bookmarkEnd w:id="12"/>
     </w:p>
     <w:p/>
     <w:p>
@@ -2095,6 +2175,7 @@
       <w:r>
         <w:rPr>
           <w:noProof/>
+          <w:lang w:eastAsia="ja-JP"/>
         </w:rPr>
         <w:drawing>
           <wp:inline distT="114300" distB="114300" distL="114300" distR="114300" wp14:anchorId="32219CEF" wp14:editId="4E8E4C2D">
@@ -2110,7 +2191,7 @@
                     <pic:cNvPicPr preferRelativeResize="0"/>
                   </pic:nvPicPr>
                   <pic:blipFill>
-                    <a:blip r:embed="rId11"/>
+                    <a:blip r:embed="rId10"/>
                     <a:srcRect/>
                     <a:stretch>
                       <a:fillRect/>
@@ -2165,8 +2246,13 @@
       <w:r>
         <w:t xml:space="preserve"> - </w:t>
       </w:r>
-      <w:r>
-        <w:t>Pictobox Motherboard</w:t>
+      <w:proofErr w:type="spellStart"/>
+      <w:r>
+        <w:t>Pictobox</w:t>
+      </w:r>
+      <w:proofErr w:type="spellEnd"/>
+      <w:r>
+        <w:t xml:space="preserve"> Motherboard</w:t>
       </w:r>
     </w:p>
     <w:p>
@@ -2175,13 +2261,37 @@
       </w:pPr>
       <w:r>
         <w:lastRenderedPageBreak/>
-        <w:t xml:space="preserve">The motherboard is the nervous system of any computer, and the platform for the computer's CPU brain.  As we have designed the Pictobox, our approach in selecting particular components has evolved and the motherboard is a good example of this phenomenon.  Originally, the Pictobox contained a VIA EPIA-M700-15 Mini-ITX Motherboard with a built in VIA processor and 1GB of RAM.  That motherboard was selected </w:t>
+        <w:t xml:space="preserve">The motherboard is the nervous system of any computer, and the platform for the computer's CPU brain.  As we have designed the </w:t>
+      </w:r>
+      <w:proofErr w:type="spellStart"/>
+      <w:r>
+        <w:t>Pictobox</w:t>
+      </w:r>
+      <w:proofErr w:type="spellEnd"/>
+      <w:r>
+        <w:t xml:space="preserve">, our approach in selecting particular components has evolved and the motherboard is a good example of this phenomenon.  Originally, the </w:t>
+      </w:r>
+      <w:proofErr w:type="spellStart"/>
+      <w:r>
+        <w:t>Pictobox</w:t>
+      </w:r>
+      <w:proofErr w:type="spellEnd"/>
+      <w:r>
+        <w:t xml:space="preserve"> contained a VIA EPIA-M700-15 Mini-ITX Motherboard with a built in VIA processor and 1GB of RAM.  That motherboard was selected </w:t>
       </w:r>
       <w:r>
         <w:t xml:space="preserve">with </w:t>
       </w:r>
       <w:r>
-        <w:t xml:space="preserve">the consideration that the Pictobox only had one job - running Picto experiments - so a powerful machine was not necessary.  In practice however, the motherboard was really only borderline capable of handling all that we had to throw at it.  In particular, as Picto software development progressed, we took advantage of high modern processor speeds to complete some development tasks quickly if not in the most efficient way possible.  As a result of this, we shifted our focus.  Our approach now is to always </w:t>
+        <w:t xml:space="preserve">the consideration that the </w:t>
+      </w:r>
+      <w:proofErr w:type="spellStart"/>
+      <w:r>
+        <w:t>Pictobox</w:t>
+      </w:r>
+      <w:proofErr w:type="spellEnd"/>
+      <w:r>
+        <w:t xml:space="preserve"> only had one job - running Picto experiments - so a powerful machine was not necessary.  In practice however, the motherboard was really only borderline capable of handling all that we had to throw at it.  In particular, as Picto software development progressed, we took advantage of high modern processor speeds to complete some development tasks quickly if not in the most efficient way possible.  As a result of this, we shifted our focus.  Our approach now is to always </w:t>
       </w:r>
       <w:r>
         <w:t xml:space="preserve">err </w:t>
@@ -2195,7 +2305,15 @@
         <w:ind w:firstLine="720"/>
       </w:pPr>
       <w:r>
-        <w:t>It is likely that by the time the next Pictobox is built or a current one is upgraded there will be a new</w:t>
+        <w:t xml:space="preserve">It is likely that by the time the next </w:t>
+      </w:r>
+      <w:proofErr w:type="spellStart"/>
+      <w:r>
+        <w:t>Pictobox</w:t>
+      </w:r>
+      <w:proofErr w:type="spellEnd"/>
+      <w:r>
+        <w:t xml:space="preserve"> is built or a current one is upgraded there will be a new</w:t>
       </w:r>
       <w:r>
         <w:t xml:space="preserve">, </w:t>
@@ -2203,7 +2321,7 @@
       <w:r>
         <w:t xml:space="preserve">better motherboard and/or this one will no longer be for sale.  You are encouraged to upgrade the motherboard and there is a great tool online to help with this and selection of other PC components at: </w:t>
       </w:r>
-      <w:hyperlink r:id="rId12">
+      <w:hyperlink r:id="rId11">
         <w:r>
           <w:rPr>
             <w:color w:val="1155CC"/>
@@ -2213,7 +2331,15 @@
         </w:r>
       </w:hyperlink>
       <w:r>
-        <w:t>. Considerations to make when choosing a motherboard for Pictobox are as follows:</w:t>
+        <w:t xml:space="preserve">. Considerations to make when choosing a motherboard for </w:t>
+      </w:r>
+      <w:proofErr w:type="spellStart"/>
+      <w:r>
+        <w:t>Pictobox</w:t>
+      </w:r>
+      <w:proofErr w:type="spellEnd"/>
+      <w:r>
+        <w:t xml:space="preserve"> are as follows:</w:t>
       </w:r>
     </w:p>
     <w:p>
@@ -2225,7 +2351,15 @@
         <w:t>Is it the right size?</w:t>
       </w:r>
       <w:r>
-        <w:t xml:space="preserve"> The Pictobox is designed to </w:t>
+        <w:t xml:space="preserve"> The </w:t>
+      </w:r>
+      <w:proofErr w:type="spellStart"/>
+      <w:r>
+        <w:t>Pictobox</w:t>
+      </w:r>
+      <w:proofErr w:type="spellEnd"/>
+      <w:r>
+        <w:t xml:space="preserve"> is designed to </w:t>
       </w:r>
       <w:r>
         <w:t>accommodate</w:t>
@@ -2267,15 +2401,7 @@
         <w:t>supply</w:t>
       </w:r>
       <w:r>
-        <w:t xml:space="preserve"> has limited power and </w:t>
-      </w:r>
-      <w:proofErr w:type="gramStart"/>
-      <w:r>
-        <w:t>this needs</w:t>
-      </w:r>
-      <w:proofErr w:type="gramEnd"/>
-      <w:r>
-        <w:t xml:space="preserve"> to be taken into account when selecting each component.</w:t>
+        <w:t xml:space="preserve"> has limited power and this needs to be taken into account when selecting each component.</w:t>
       </w:r>
     </w:p>
     <w:p>
@@ -2287,7 +2413,23 @@
         <w:t xml:space="preserve">Does it have the ports we need? </w:t>
       </w:r>
       <w:r>
-        <w:t>This is the most important factor in selecting a motherboard since we have certain ports that we simply need to provide on the Pictobox.  In particular, the Pictobox motherboard must have:</w:t>
+        <w:t xml:space="preserve">This is the most important factor in selecting a motherboard since we have certain ports that we simply need to provide on the </w:t>
+      </w:r>
+      <w:proofErr w:type="spellStart"/>
+      <w:r>
+        <w:t>Pictobox</w:t>
+      </w:r>
+      <w:proofErr w:type="spellEnd"/>
+      <w:r>
+        <w:t xml:space="preserve">.  In particular, the </w:t>
+      </w:r>
+      <w:proofErr w:type="spellStart"/>
+      <w:r>
+        <w:t>Pictobox</w:t>
+      </w:r>
+      <w:proofErr w:type="spellEnd"/>
+      <w:r>
+        <w:t xml:space="preserve"> motherboard must have:</w:t>
       </w:r>
     </w:p>
     <w:p>
@@ -2338,7 +2480,15 @@
       </w:r>
       <w:proofErr w:type="gramEnd"/>
       <w:r>
-        <w:t xml:space="preserve"> signal.  DVI-I provides both an analog and digital signal and this is what we are currently using.  Note that the second monitor may be digital since it is an extra feature and we don't use it for the subject display (it is only used if running the legacy Orion system on a Pictobox).</w:t>
+        <w:t xml:space="preserve"> signal.  DVI-I provides both an analog and digital signal and this is what we are currently using.  Note that the second monitor may be digital since it is an extra feature and we don't use it for the subject display (it is only used if running the legacy Orion system on a </w:t>
+      </w:r>
+      <w:proofErr w:type="spellStart"/>
+      <w:r>
+        <w:t>Pictobox</w:t>
+      </w:r>
+      <w:proofErr w:type="spellEnd"/>
+      <w:r>
+        <w:t>).</w:t>
       </w:r>
     </w:p>
     <w:p>
@@ -2357,15 +2507,15 @@
         <w:t>Enough USB ports</w:t>
       </w:r>
       <w:r>
-        <w:t xml:space="preserve"> - The Pictobox exposes 4 USB ports </w:t>
-      </w:r>
-      <w:proofErr w:type="gramStart"/>
-      <w:r>
-        <w:t>externally,</w:t>
-      </w:r>
-      <w:proofErr w:type="gramEnd"/>
-      <w:r>
-        <w:t xml:space="preserve"> and two are used internally to interface with the control panel LCD and dial.  Currently, we get 2 of the external USB ports from </w:t>
+        <w:t xml:space="preserve"> - The </w:t>
+      </w:r>
+      <w:proofErr w:type="spellStart"/>
+      <w:r>
+        <w:t>Pictobox</w:t>
+      </w:r>
+      <w:proofErr w:type="spellEnd"/>
+      <w:r>
+        <w:t xml:space="preserve"> exposes 4 USB ports externally, and two are used internally to interface with the control panel LCD and dial.  Currently, we get 2 of the external USB ports from </w:t>
       </w:r>
       <w:r>
         <w:lastRenderedPageBreak/>
@@ -2385,10 +2535,48 @@
         <w:rPr>
           <w:u w:val="single"/>
         </w:rPr>
-        <w:t>A PCIe, PCI, or other interface to the DAQ card</w:t>
-      </w:r>
-      <w:r>
-        <w:t xml:space="preserve"> - Currently we are using a National Instruments PCIe-6321 card for handling digital/analog I/O.  Before this we used a National Instrument PCI-6221 card.  The newer card has a PCIe interface and the old one has a PCI interface.  Otherwise, they are the same.  It turns out that it has become very difficult to find Mini-ITX motherboards with PCI ports since PCIe has mostly taken over.  This meant that in order to use a number of PCI-6221 cards that were purchased a few years ago, we had to buy a PCI-PCIe adapter.  By the time you are making these kind of purchasing decisions, it may very well be that some other kind of interface is now used, so be sure to buy a motherboard / DAQ card with compatible interfaces.</w:t>
+        <w:t xml:space="preserve">A </w:t>
+      </w:r>
+      <w:proofErr w:type="spellStart"/>
+      <w:r>
+        <w:rPr>
+          <w:u w:val="single"/>
+        </w:rPr>
+        <w:t>PCIe</w:t>
+      </w:r>
+      <w:proofErr w:type="spellEnd"/>
+      <w:r>
+        <w:rPr>
+          <w:u w:val="single"/>
+        </w:rPr>
+        <w:t>, PCI, or other interface to the DAQ card</w:t>
+      </w:r>
+      <w:r>
+        <w:t xml:space="preserve"> - Currently we are using a National Instruments PCIe-6321 card for handling digital/analog I/O.  Before this we used a National Instrument PCI-6221 card.  The newer card has a </w:t>
+      </w:r>
+      <w:proofErr w:type="spellStart"/>
+      <w:r>
+        <w:t>PCIe</w:t>
+      </w:r>
+      <w:proofErr w:type="spellEnd"/>
+      <w:r>
+        <w:t xml:space="preserve"> interface and the old one has a PCI interface.  Otherwise, they are the same.  It turns out that it has become very difficult to find Mini-ITX motherboards with PCI ports since </w:t>
+      </w:r>
+      <w:proofErr w:type="spellStart"/>
+      <w:r>
+        <w:t>PCIe</w:t>
+      </w:r>
+      <w:proofErr w:type="spellEnd"/>
+      <w:r>
+        <w:t xml:space="preserve"> has mostly taken over.  This meant that in order to use a number of PCI-6221 cards that were purchased a few years ago, we had to buy a PCI-</w:t>
+      </w:r>
+      <w:proofErr w:type="spellStart"/>
+      <w:r>
+        <w:t>PCIe</w:t>
+      </w:r>
+      <w:proofErr w:type="spellEnd"/>
+      <w:r>
+        <w:t xml:space="preserve"> adapter.  By the time you are making these kind of purchasing decisions, it may very well be that some other kind of interface is now used, so be sure to buy a motherboard / DAQ card with compatible interfaces.</w:t>
       </w:r>
     </w:p>
     <w:p>
@@ -2429,7 +2617,15 @@
         <w:t>A compatible fan header</w:t>
       </w:r>
       <w:r>
-        <w:t xml:space="preserve"> - The Pictobox has two fans.  Make sure that the fans you buy will work with the type of fan header exposed on the motherboard.  To be honest, I'm not sure if the fans are really necessary since the CPU comes with its own fan, but they certainly don't hurt.</w:t>
+        <w:t xml:space="preserve"> - The </w:t>
+      </w:r>
+      <w:proofErr w:type="spellStart"/>
+      <w:r>
+        <w:t>Pictobox</w:t>
+      </w:r>
+      <w:proofErr w:type="spellEnd"/>
+      <w:r>
+        <w:t xml:space="preserve"> has two fans.  Make sure that the fans you buy will work with the type of fan header exposed on the motherboard.  To be honest, I'm not sure if the fans are really necessary since the CPU comes with its own fan, but they certainly don't hurt.</w:t>
       </w:r>
     </w:p>
     <w:p>
@@ -2448,7 +2644,15 @@
         <w:t>Enough RAM slots</w:t>
       </w:r>
       <w:r>
-        <w:t xml:space="preserve"> - Currently we use 4GB of RAM in the Pictobox.  Again, this is a result of our "</w:t>
+        <w:t xml:space="preserve"> - Currently we use 4GB of RAM in the </w:t>
+      </w:r>
+      <w:proofErr w:type="spellStart"/>
+      <w:r>
+        <w:t>Pictobox</w:t>
+      </w:r>
+      <w:proofErr w:type="spellEnd"/>
+      <w:r>
+        <w:t>.  Again, this is a result of our "</w:t>
       </w:r>
       <w:r>
         <w:t xml:space="preserve">err </w:t>
@@ -2463,15 +2667,31 @@
         <w:ind w:firstLine="720"/>
       </w:pPr>
       <w:r>
-        <w:t xml:space="preserve">Once you have purchased a motherboard, you will need to be sure to install it correctly.  Again, don't put it in the box until you have soldered everything that needs to be soldered.  The front panel buttons in particular are pretty awkwardly placed as are the reward and power LEDs.  If you try to solder those after the motherboard is in place you are going to regret it.  </w:t>
+        <w:t xml:space="preserve">Once you have purchased a motherboard, you will need to be sure to install it correctly.  Again, don't put it in the box until you have soldered everything that needs to be soldered.  The front panel buttons in particular are pretty awkwardly placed as are the reward and power LEDs.  If you try to solder those after the motherboard is in place you are going to regret it.  Do all of that work first, be careful to cut all the wires to the right length, not too long, not too </w:t>
       </w:r>
       <w:proofErr w:type="gramStart"/>
       <w:r>
-        <w:t>Do all of that</w:t>
+        <w:t>short.</w:t>
       </w:r>
       <w:proofErr w:type="gramEnd"/>
       <w:r>
-        <w:t xml:space="preserve"> work first, be careful to cut all the wires to the right length, not too long, not too short.  In particular be careful to use the correct length for the power button and power LEDs so that they will be able to reach the front panel header on the motherboard.  Also be sure that you will be able to connect the motherboard to the DAQ card.  Those cards are typically meant to be installed perpendicular to the motherboard but we are placing them side by side.  We currently use a PCI or PCIe (depending on which system) flex cable to take care of this issue.  Lastly, make sure to install the motherboard, or at least the cables going from it to the back of the Pictobox before you install the DAQ breakout board.  Most of the cables will fit nicely underneath the DAQ breakout board, and</w:t>
+        <w:t xml:space="preserve">  In particular be careful to use the correct length for the power button and power LEDs so that they will be able to reach the front panel header on the motherboard.  Also be sure that you will be able to connect the motherboard to the DAQ card.  Those cards are typically meant to be installed perpendicular to the motherboard but we are placing them side by side.  We currently use a PCI or </w:t>
+      </w:r>
+      <w:proofErr w:type="spellStart"/>
+      <w:r>
+        <w:t>PCIe</w:t>
+      </w:r>
+      <w:proofErr w:type="spellEnd"/>
+      <w:r>
+        <w:t xml:space="preserve"> (depending on which system) flex cable to take care of this issue.  Lastly, make sure to install the motherboard, or at least the cables going from it to the back of the </w:t>
+      </w:r>
+      <w:proofErr w:type="spellStart"/>
+      <w:r>
+        <w:t>Pictobox</w:t>
+      </w:r>
+      <w:proofErr w:type="spellEnd"/>
+      <w:r>
+        <w:t xml:space="preserve"> before you install the DAQ breakout board.  Most of the cables will fit nicely underneath the DAQ breakout board, and</w:t>
       </w:r>
       <w:r>
         <w:t xml:space="preserve"> </w:t>
@@ -2495,8 +2715,8 @@
           <w:color w:val="4F81BD" w:themeColor="accent1"/>
         </w:rPr>
       </w:pPr>
-      <w:bookmarkStart w:id="12" w:name="h.vibqkwxqzkvd" w:colFirst="0" w:colLast="0"/>
-      <w:bookmarkEnd w:id="12"/>
+      <w:bookmarkStart w:id="13" w:name="h.vibqkwxqzkvd" w:colFirst="0" w:colLast="0"/>
+      <w:bookmarkEnd w:id="13"/>
       <w:r>
         <w:br w:type="page"/>
       </w:r>
@@ -2505,14 +2725,14 @@
       <w:pPr>
         <w:pStyle w:val="Heading3"/>
       </w:pPr>
-      <w:bookmarkStart w:id="13" w:name="_Data_Acquisition_(DAQ)"/>
-      <w:bookmarkStart w:id="14" w:name="_Toc378252036"/>
-      <w:bookmarkEnd w:id="13"/>
+      <w:bookmarkStart w:id="14" w:name="_Data_Acquisition_(DAQ)"/>
+      <w:bookmarkStart w:id="15" w:name="_Toc378252036"/>
+      <w:bookmarkEnd w:id="14"/>
       <w:r>
         <w:lastRenderedPageBreak/>
         <w:t>Data Acquisition (DAQ) Card</w:t>
       </w:r>
-      <w:bookmarkEnd w:id="14"/>
+      <w:bookmarkEnd w:id="15"/>
     </w:p>
     <w:p/>
     <w:p>
@@ -2523,6 +2743,7 @@
       <w:r>
         <w:rPr>
           <w:noProof/>
+          <w:lang w:eastAsia="ja-JP"/>
         </w:rPr>
         <w:drawing>
           <wp:inline distT="114300" distB="114300" distL="114300" distR="114300" wp14:anchorId="18D1DBDA" wp14:editId="45EBFF94">
@@ -2538,7 +2759,7 @@
                     <pic:cNvPicPr preferRelativeResize="0"/>
                   </pic:nvPicPr>
                   <pic:blipFill>
-                    <a:blip r:embed="rId13"/>
+                    <a:blip r:embed="rId12"/>
                     <a:srcRect/>
                     <a:stretch>
                       <a:fillRect/>
@@ -2591,7 +2812,15 @@
         <w:fldChar w:fldCharType="end"/>
       </w:r>
       <w:r>
-        <w:t xml:space="preserve"> - Pictobox DAQ Card - Current model is National Instruments PCIe-6321</w:t>
+        <w:t xml:space="preserve"> - </w:t>
+      </w:r>
+      <w:proofErr w:type="spellStart"/>
+      <w:r>
+        <w:t>Pictobox</w:t>
+      </w:r>
+      <w:proofErr w:type="spellEnd"/>
+      <w:r>
+        <w:t xml:space="preserve"> DAQ Card - Current model is National Instruments PCIe-6321</w:t>
       </w:r>
     </w:p>
     <w:p>
@@ -2599,7 +2828,23 @@
         <w:ind w:firstLine="720"/>
       </w:pPr>
       <w:r>
-        <w:t xml:space="preserve">Pretty much everything that the Pictobox can do that a regular computer cannot is due in part to the DAQ card.  This card samples the input analog voltage signals representing eye gaze position and pupil diameter.  It handles all digital output, whether over the BNC connections or the parallel port.  It also triggers the relay that provides the high current signal for rewarding.  We are currently using the National Instruments PCIe-6321 card for this purpose.  This card connects to the motherboard through a PCIe port and requires its own power from the box's power supply.  The card comes with the breakout </w:t>
+        <w:t xml:space="preserve">Pretty much everything that the </w:t>
+      </w:r>
+      <w:proofErr w:type="spellStart"/>
+      <w:r>
+        <w:t>Pictobox</w:t>
+      </w:r>
+      <w:proofErr w:type="spellEnd"/>
+      <w:r>
+        <w:t xml:space="preserve"> can do that a regular computer cannot is due in part to the DAQ card.  This card samples the input analog voltage signals representing eye gaze position and pupil diameter.  It handles all digital output, whether over the BNC connections or the parallel port.  It also triggers the relay that provides the high current signal for rewarding.  We are currently using the National Instruments PCIe-6321 card for this purpose.  This card connects to the motherboard through a </w:t>
+      </w:r>
+      <w:proofErr w:type="spellStart"/>
+      <w:r>
+        <w:t>PCIe</w:t>
+      </w:r>
+      <w:proofErr w:type="spellEnd"/>
+      <w:r>
+        <w:t xml:space="preserve"> port and requires its own power from the box's power supply.  The card comes with the breakout </w:t>
       </w:r>
       <w:r>
         <w:lastRenderedPageBreak/>
@@ -2632,21 +2877,29 @@
         <w:t>W</w:t>
       </w:r>
       <w:r>
-        <w:t xml:space="preserve">e also used an analog pin for the relay </w:t>
-      </w:r>
-      <w:proofErr w:type="gramStart"/>
-      <w:r>
-        <w:t>board enable</w:t>
-      </w:r>
-      <w:proofErr w:type="gramEnd"/>
-      <w:r>
-        <w:t xml:space="preserve"> line instead of a digital pin.  The end result is that we currently only support a single reward channel.  In order to support multiple reward channels we will need to either figure out a way to time 4 of the extra 8 digital output pins, or upgrade the DAQ card to something with more capabilities.  Currently though, we only use one reward line so this is not an issue.</w:t>
+        <w:t>e also used an analog pin for the relay board enable line instead of a digital pin.  The end result is that we currently only support a single reward channel.  In order to support multiple reward channels we will need to either figure out a way to time 4 of the extra 8 digital output pins, or upgrade the DAQ card to something with more capabilities.  Currently though, we only use one reward line so this is not an issue.</w:t>
       </w:r>
     </w:p>
     <w:p>
       <w:r>
         <w:tab/>
-        <w:t>As far as installation goes, the NI DAQ board needs to be connected to the motherboard with a flex cable since it is meant to be positioned perpendicular to that board but we install them in parallel.  In a number of the Pictoboxes, we are using PCI-6221 boards which were available before the PCIe-6321 board.  These have a PCI interface and so they require both a PCI flex cable and a PCIe-PCI converter board which needs to be plugged into the power supply.  In both cases, make sure that you've soldered everything to the front panel before installing the DAQ board.  It is also a good idea to install the front panel LCD and dial before installing the DAQ board since there is some precise placement of input wires required there.  Keep in mind that the PCIe-6321 requires power from the power supply.  It is difficult to plug this in after the board has been screwed down, so do that first.  Lastly, the board is connected to the DAQ breakout board with a special short thick cable.  Attach that and loop it a few times because although it is short we really only need it to go a few centimeters and it is not quite that short.</w:t>
+        <w:t xml:space="preserve">As far as installation goes, the NI DAQ board needs to be connected to the motherboard with a flex cable since it is meant to be positioned perpendicular to that board but we install them in parallel.  In a number of the </w:t>
+      </w:r>
+      <w:proofErr w:type="spellStart"/>
+      <w:r>
+        <w:t>Pictoboxes</w:t>
+      </w:r>
+      <w:proofErr w:type="spellEnd"/>
+      <w:r>
+        <w:t xml:space="preserve">, we are using PCI-6221 boards which were available before the PCIe-6321 board.  These have a PCI interface and so they require both a PCI flex cable and a </w:t>
+      </w:r>
+      <w:proofErr w:type="spellStart"/>
+      <w:r>
+        <w:t>PCIe</w:t>
+      </w:r>
+      <w:proofErr w:type="spellEnd"/>
+      <w:r>
+        <w:t>-PCI converter board which needs to be plugged into the power supply.  In both cases, make sure that you've soldered everything to the front panel before installing the DAQ board.  It is also a good idea to install the front panel LCD and dial before installing the DAQ board since there is some precise placement of input wires required there.  Keep in mind that the PCIe-6321 requires power from the power supply.  It is difficult to plug this in after the board has been screwed down, so do that first.  Lastly, the board is connected to the DAQ breakout board with a special short thick cable.  Attach that and loop it a few times because although it is short we really only need it to go a few centimeters and it is not quite that short.</w:t>
       </w:r>
     </w:p>
     <w:p/>
@@ -2659,8 +2912,8 @@
           <w:color w:val="4F81BD" w:themeColor="accent1"/>
         </w:rPr>
       </w:pPr>
-      <w:bookmarkStart w:id="15" w:name="h.2u8wuufq1l8e" w:colFirst="0" w:colLast="0"/>
-      <w:bookmarkEnd w:id="15"/>
+      <w:bookmarkStart w:id="16" w:name="h.2u8wuufq1l8e" w:colFirst="0" w:colLast="0"/>
+      <w:bookmarkEnd w:id="16"/>
       <w:r>
         <w:br w:type="page"/>
       </w:r>
@@ -2669,12 +2922,12 @@
       <w:pPr>
         <w:pStyle w:val="Heading3"/>
       </w:pPr>
-      <w:bookmarkStart w:id="16" w:name="_Toc378252037"/>
+      <w:bookmarkStart w:id="17" w:name="_Toc378252037"/>
       <w:r>
         <w:lastRenderedPageBreak/>
         <w:t>Data Acquisition (DAQ) Breakout Board</w:t>
       </w:r>
-      <w:bookmarkEnd w:id="16"/>
+      <w:bookmarkEnd w:id="17"/>
     </w:p>
     <w:p/>
     <w:p>
@@ -2685,6 +2938,7 @@
       <w:r>
         <w:rPr>
           <w:noProof/>
+          <w:lang w:eastAsia="ja-JP"/>
         </w:rPr>
         <w:drawing>
           <wp:inline distT="114300" distB="114300" distL="114300" distR="114300" wp14:anchorId="09B8B240" wp14:editId="0D9B00CB">
@@ -2700,7 +2954,7 @@
                     <pic:cNvPicPr preferRelativeResize="0"/>
                   </pic:nvPicPr>
                   <pic:blipFill>
-                    <a:blip r:embed="rId14"/>
+                    <a:blip r:embed="rId13"/>
                     <a:srcRect/>
                     <a:stretch>
                       <a:fillRect/>
@@ -2756,7 +3010,15 @@
         <w:t xml:space="preserve"> </w:t>
       </w:r>
       <w:r>
-        <w:t>- Pictobox DAQ Breakout board - Current model is National Instruments SCB-68A</w:t>
+        <w:t xml:space="preserve">- </w:t>
+      </w:r>
+      <w:proofErr w:type="spellStart"/>
+      <w:r>
+        <w:t>Pictobox</w:t>
+      </w:r>
+      <w:proofErr w:type="spellEnd"/>
+      <w:r>
+        <w:t xml:space="preserve"> DAQ Breakout board - Current model is National Instruments SCB-68A</w:t>
       </w:r>
     </w:p>
     <w:p>
@@ -2775,6 +3037,7 @@
       <w:r>
         <w:rPr>
           <w:noProof/>
+          <w:lang w:eastAsia="ja-JP"/>
         </w:rPr>
         <w:lastRenderedPageBreak/>
         <w:drawing>
@@ -2791,7 +3054,7 @@
                     <pic:cNvPicPr preferRelativeResize="0"/>
                   </pic:nvPicPr>
                   <pic:blipFill>
-                    <a:blip r:embed="rId15"/>
+                    <a:blip r:embed="rId14"/>
                     <a:srcRect/>
                     <a:stretch>
                       <a:fillRect/>
@@ -2844,10 +3107,18 @@
         <w:fldChar w:fldCharType="end"/>
       </w:r>
       <w:r>
-        <w:t xml:space="preserve"> - Pictobox DAQ Breakout board Signal to pin mapping</w:t>
-      </w:r>
-      <w:bookmarkStart w:id="17" w:name="h.23txjziy4njd" w:colFirst="0" w:colLast="0"/>
-      <w:bookmarkEnd w:id="17"/>
+        <w:t xml:space="preserve"> - </w:t>
+      </w:r>
+      <w:proofErr w:type="spellStart"/>
+      <w:r>
+        <w:t>Pictobox</w:t>
+      </w:r>
+      <w:proofErr w:type="spellEnd"/>
+      <w:r>
+        <w:t xml:space="preserve"> DAQ Breakout board Signal to pin mapping</w:t>
+      </w:r>
+      <w:bookmarkStart w:id="18" w:name="h.23txjziy4njd" w:colFirst="0" w:colLast="0"/>
+      <w:bookmarkEnd w:id="18"/>
       <w:r>
         <w:tab/>
       </w:r>
@@ -2857,7 +3128,15 @@
         <w:ind w:firstLine="720"/>
       </w:pPr>
       <w:r>
-        <w:t>Make sure to install the DAQ Breakout board after laying down all cables that need to go from the motherboard to the back of the Pictobox since many of these will fit nicely underneath the board.  Also, sometimes pins that you would expect to be near one another end up being on opposite sides of the breakout board, so</w:t>
+        <w:t xml:space="preserve">Make sure to install the DAQ Breakout board after laying down all cables that need to go from the motherboard to the back of the </w:t>
+      </w:r>
+      <w:proofErr w:type="spellStart"/>
+      <w:r>
+        <w:t>Pictobox</w:t>
+      </w:r>
+      <w:proofErr w:type="spellEnd"/>
+      <w:r>
+        <w:t xml:space="preserve"> since many of these will fit nicely underneath the board.  Also, sometimes pins that you would expect to be near one another end up being on opposite sides of the breakout board, so</w:t>
       </w:r>
       <w:r>
         <w:t xml:space="preserve"> </w:t>
@@ -2880,8 +3159,8 @@
           <w:color w:val="4F81BD" w:themeColor="accent1"/>
         </w:rPr>
       </w:pPr>
-      <w:bookmarkStart w:id="18" w:name="h.qb5rwhryi4j0" w:colFirst="0" w:colLast="0"/>
-      <w:bookmarkEnd w:id="18"/>
+      <w:bookmarkStart w:id="19" w:name="h.qb5rwhryi4j0" w:colFirst="0" w:colLast="0"/>
+      <w:bookmarkEnd w:id="19"/>
       <w:r>
         <w:br w:type="page"/>
       </w:r>
@@ -2890,12 +3169,12 @@
       <w:pPr>
         <w:pStyle w:val="Heading3"/>
       </w:pPr>
-      <w:bookmarkStart w:id="19" w:name="_Toc378252038"/>
+      <w:bookmarkStart w:id="20" w:name="_Toc378252038"/>
       <w:r>
         <w:lastRenderedPageBreak/>
         <w:t>Relay Board</w:t>
       </w:r>
-      <w:bookmarkEnd w:id="19"/>
+      <w:bookmarkEnd w:id="20"/>
     </w:p>
     <w:p/>
     <w:p>
@@ -2906,6 +3185,7 @@
       <w:r>
         <w:rPr>
           <w:noProof/>
+          <w:lang w:eastAsia="ja-JP"/>
         </w:rPr>
         <w:drawing>
           <wp:inline distT="114300" distB="114300" distL="114300" distR="114300" wp14:anchorId="29B1C3E1" wp14:editId="23B46309">
@@ -2921,7 +3201,7 @@
                     <pic:cNvPicPr preferRelativeResize="0"/>
                   </pic:nvPicPr>
                   <pic:blipFill>
-                    <a:blip r:embed="rId16"/>
+                    <a:blip r:embed="rId15"/>
                     <a:srcRect/>
                     <a:stretch>
                       <a:fillRect/>
@@ -2956,7 +3236,10 @@
         <w:fldChar w:fldCharType="begin"/>
       </w:r>
       <w:r>
-        <w:instrText xml:space="preserve"> SEQ Figure \* ARABIC </w:instrText>
+        <w:instrText xml:space="preserve"> SEQ Figure \* ARABI</w:instrText>
+      </w:r>
+      <w:r>
+        <w:instrText xml:space="preserve">C </w:instrText>
       </w:r>
       <w:r>
         <w:fldChar w:fldCharType="separate"/>
@@ -3021,15 +3304,15 @@
       <w:pPr>
         <w:pStyle w:val="Heading3"/>
       </w:pPr>
-      <w:bookmarkStart w:id="20" w:name="h.hfntd76ztra" w:colFirst="0" w:colLast="0"/>
-      <w:bookmarkStart w:id="21" w:name="_LCD_Display"/>
-      <w:bookmarkStart w:id="22" w:name="_Toc378252039"/>
-      <w:bookmarkEnd w:id="20"/>
+      <w:bookmarkStart w:id="21" w:name="h.hfntd76ztra" w:colFirst="0" w:colLast="0"/>
+      <w:bookmarkStart w:id="22" w:name="_LCD_Display"/>
+      <w:bookmarkStart w:id="23" w:name="_Toc378252039"/>
       <w:bookmarkEnd w:id="21"/>
+      <w:bookmarkEnd w:id="22"/>
       <w:r>
         <w:t>LCD Display</w:t>
       </w:r>
-      <w:bookmarkEnd w:id="22"/>
+      <w:bookmarkEnd w:id="23"/>
     </w:p>
     <w:p/>
     <w:p>
@@ -3040,6 +3323,7 @@
       <w:r>
         <w:rPr>
           <w:noProof/>
+          <w:lang w:eastAsia="ja-JP"/>
         </w:rPr>
         <w:drawing>
           <wp:inline distT="114300" distB="114300" distL="114300" distR="114300" wp14:anchorId="425F7E10" wp14:editId="6474062D">
@@ -3055,7 +3339,7 @@
                     <pic:cNvPicPr preferRelativeResize="0"/>
                   </pic:nvPicPr>
                   <pic:blipFill>
-                    <a:blip r:embed="rId17"/>
+                    <a:blip r:embed="rId16"/>
                     <a:srcRect/>
                     <a:stretch>
                       <a:fillRect/>
@@ -3133,7 +3417,15 @@
       </w:r>
       <w:proofErr w:type="spellEnd"/>
       <w:r>
-        <w:t xml:space="preserve"> application and provides information about the Picto Director in a clear and concise way as well as the capability to make quick changes to various important settings.  It displays the name of the current Pictobox, its connectivity / run status and its current default reward duration, flush duration and IP address.  The dial (</w:t>
+        <w:t xml:space="preserve"> application and provides information about the Picto Director in a clear and concise way as well as the capability to make quick changes to various important settings.  It displays the name of the current </w:t>
+      </w:r>
+      <w:proofErr w:type="spellStart"/>
+      <w:r>
+        <w:t>Pictobox</w:t>
+      </w:r>
+      <w:proofErr w:type="spellEnd"/>
+      <w:r>
+        <w:t>, its connectivity / run status and its current default reward duration, flush duration and IP address.  The dial (</w:t>
       </w:r>
       <w:proofErr w:type="spellStart"/>
       <w:r>
@@ -3186,15 +3478,15 @@
       <w:pPr>
         <w:pStyle w:val="Heading3"/>
       </w:pPr>
-      <w:bookmarkStart w:id="23" w:name="h.r9g6t25xdpbn" w:colFirst="0" w:colLast="0"/>
-      <w:bookmarkStart w:id="24" w:name="_Power_Supply_and"/>
-      <w:bookmarkStart w:id="25" w:name="_Toc378252040"/>
-      <w:bookmarkEnd w:id="23"/>
+      <w:bookmarkStart w:id="24" w:name="h.r9g6t25xdpbn" w:colFirst="0" w:colLast="0"/>
+      <w:bookmarkStart w:id="25" w:name="_Power_Supply_and"/>
+      <w:bookmarkStart w:id="26" w:name="_Toc378252040"/>
       <w:bookmarkEnd w:id="24"/>
+      <w:bookmarkEnd w:id="25"/>
       <w:r>
         <w:t>Power Supply and Hard Disk</w:t>
       </w:r>
-      <w:bookmarkEnd w:id="25"/>
+      <w:bookmarkEnd w:id="26"/>
     </w:p>
     <w:p/>
     <w:p>
@@ -3205,6 +3497,7 @@
       <w:r>
         <w:rPr>
           <w:noProof/>
+          <w:lang w:eastAsia="ja-JP"/>
         </w:rPr>
         <w:drawing>
           <wp:inline distT="114300" distB="114300" distL="114300" distR="114300" wp14:anchorId="521DC86F" wp14:editId="5B9F2D3A">
@@ -3220,7 +3513,7 @@
                     <pic:cNvPicPr preferRelativeResize="0"/>
                   </pic:nvPicPr>
                   <pic:blipFill>
-                    <a:blip r:embed="rId18"/>
+                    <a:blip r:embed="rId17"/>
                     <a:srcRect/>
                     <a:stretch>
                       <a:fillRect/>
@@ -3284,7 +3577,15 @@
         <w:ind w:firstLine="720"/>
       </w:pPr>
       <w:r>
-        <w:t xml:space="preserve">The power supply and hard drive are two components that are very likely to change in future builds of the Pictobox.  The power supply in particular has become difficult to find, and hard drive models change fairly frequently.  When ordering the power supply, make sure that it can supply at least 250 watts, that it has the correct dimensions (100x40.5x190) and that it will be compatible with the motherboard.  The hard drive does not have any tight requirements so long as it can connect to the </w:t>
+        <w:t xml:space="preserve">The power supply and hard drive are two components that are very likely to change in future builds of the </w:t>
+      </w:r>
+      <w:proofErr w:type="spellStart"/>
+      <w:r>
+        <w:t>Pictobox</w:t>
+      </w:r>
+      <w:proofErr w:type="spellEnd"/>
+      <w:r>
+        <w:t xml:space="preserve">.  The power supply in particular has become difficult to find, and hard drive models change fairly frequently.  When ordering the power supply, make sure that it can supply at least 250 watts, that it has the correct dimensions (100x40.5x190) and that it will be compatible with the motherboard.  The hard drive does not have any tight requirements so long as it can connect to the </w:t>
       </w:r>
       <w:r>
         <w:lastRenderedPageBreak/>
@@ -3296,7 +3597,15 @@
         <w:ind w:firstLine="720"/>
       </w:pPr>
       <w:r>
-        <w:t xml:space="preserve">The power supply should be one of the first things that you install in the Pictobox since it does not sit particularly close to anything that needs to be soldered and it needs to go in before the audio and </w:t>
+        <w:t xml:space="preserve">The power supply should be one of the first things that you install in the </w:t>
+      </w:r>
+      <w:proofErr w:type="spellStart"/>
+      <w:r>
+        <w:t>Pictobox</w:t>
+      </w:r>
+      <w:proofErr w:type="spellEnd"/>
+      <w:r>
+        <w:t xml:space="preserve"> since it does not sit particularly close to anything that needs to be soldered and it needs to go in before the audio and </w:t>
       </w:r>
       <w:proofErr w:type="spellStart"/>
       <w:r>
@@ -3304,7 +3613,23 @@
       </w:r>
       <w:proofErr w:type="spellEnd"/>
       <w:r>
-        <w:t xml:space="preserve"> ports that screw in above it.  The hard drive is actually the only component of the Pictobox for which no predefined position was planned.  The original Pictobox was going to use a VIA motherboard with integrated compact flash card that was going to be used as a hard drive, but that turned out to not be feasible.  Our solution has been to purchase a plastic 2.5 inch hard drive caddy.  We simply </w:t>
+        <w:t xml:space="preserve"> ports that screw in above it.  The hard drive is actually the only component of the </w:t>
+      </w:r>
+      <w:proofErr w:type="spellStart"/>
+      <w:r>
+        <w:t>Pictobox</w:t>
+      </w:r>
+      <w:proofErr w:type="spellEnd"/>
+      <w:r>
+        <w:t xml:space="preserve"> for which no predefined position was planned.  The original </w:t>
+      </w:r>
+      <w:proofErr w:type="spellStart"/>
+      <w:r>
+        <w:t>Pictobox</w:t>
+      </w:r>
+      <w:proofErr w:type="spellEnd"/>
+      <w:r>
+        <w:t xml:space="preserve"> was going to use a VIA motherboard with integrated compact flash card that was going to be used as a hard drive, but that turned out to not be feasible.  Our solution has been to purchase a plastic 2.5 inch hard drive caddy.  We simply </w:t>
       </w:r>
       <w:proofErr w:type="spellStart"/>
       <w:proofErr w:type="gramStart"/>
@@ -3314,26 +3639,26 @@
       <w:proofErr w:type="spellEnd"/>
       <w:proofErr w:type="gramEnd"/>
       <w:r>
-        <w:t xml:space="preserve"> the caddy to the top of the power supply and place the hard drive inside.  Another thing that might not be clear is how we supply the 12 volts from the power supply to the reward relays.  To do this, we simply take one of the power lines that we aren't using, cut and strip its 12 volt wire and screw it into the relay input.   </w:t>
-      </w:r>
-      <w:proofErr w:type="gramStart"/>
-      <w:r>
-        <w:t>Simple and easy.</w:t>
-      </w:r>
-      <w:proofErr w:type="gramEnd"/>
+        <w:t xml:space="preserve"> the caddy to the top of the power supply and place the hard drive inside.  Another thing that might not be clear is how we supply the 12 volts from the power supply to the reward relays.  To do this, we simply take one of the power lines that we aren't using, cut and strip its 12 volt wire and screw it into the relay input.   Simple and easy.</w:t>
+      </w:r>
     </w:p>
     <w:p/>
     <w:p>
       <w:pPr>
         <w:pStyle w:val="Heading3"/>
       </w:pPr>
-      <w:bookmarkStart w:id="26" w:name="h.xhw03h5hl60h" w:colFirst="0" w:colLast="0"/>
-      <w:bookmarkStart w:id="27" w:name="_Toc378252041"/>
-      <w:bookmarkEnd w:id="26"/>
-      <w:r>
-        <w:t>Pictobox Case</w:t>
-      </w:r>
+      <w:bookmarkStart w:id="27" w:name="h.xhw03h5hl60h" w:colFirst="0" w:colLast="0"/>
+      <w:bookmarkStart w:id="28" w:name="_Toc378252041"/>
       <w:bookmarkEnd w:id="27"/>
+      <w:proofErr w:type="spellStart"/>
+      <w:r>
+        <w:t>Pictobox</w:t>
+      </w:r>
+      <w:proofErr w:type="spellEnd"/>
+      <w:r>
+        <w:t xml:space="preserve"> Case</w:t>
+      </w:r>
+      <w:bookmarkEnd w:id="28"/>
     </w:p>
     <w:p/>
     <w:p>
@@ -3344,6 +3669,7 @@
       <w:r>
         <w:rPr>
           <w:noProof/>
+          <w:lang w:eastAsia="ja-JP"/>
         </w:rPr>
         <w:drawing>
           <wp:inline distT="114300" distB="114300" distL="114300" distR="114300" wp14:anchorId="04970149" wp14:editId="3019009F">
@@ -3359,7 +3685,7 @@
                     <pic:cNvPicPr preferRelativeResize="0"/>
                   </pic:nvPicPr>
                   <pic:blipFill>
-                    <a:blip r:embed="rId19"/>
+                    <a:blip r:embed="rId18"/>
                     <a:srcRect/>
                     <a:stretch>
                       <a:fillRect/>
@@ -3415,7 +3741,15 @@
         <w:t xml:space="preserve"> </w:t>
       </w:r>
       <w:r>
-        <w:t>- Pictobox Case Design - Revision 2</w:t>
+        <w:t xml:space="preserve">- </w:t>
+      </w:r>
+      <w:proofErr w:type="spellStart"/>
+      <w:r>
+        <w:t>Pictobox</w:t>
+      </w:r>
+      <w:proofErr w:type="spellEnd"/>
+      <w:r>
+        <w:t xml:space="preserve"> Case Design - Revision 2</w:t>
       </w:r>
     </w:p>
     <w:p>
@@ -3423,9 +3757,17 @@
         <w:ind w:firstLine="720"/>
       </w:pPr>
       <w:r>
-        <w:t xml:space="preserve">The Pictobox case is custom designed to accommodate the needs of modern neurobiological decision making experiments.  The case was designed in Lee Lab and built by </w:t>
-      </w:r>
-      <w:hyperlink r:id="rId20">
+        <w:t xml:space="preserve">The </w:t>
+      </w:r>
+      <w:proofErr w:type="spellStart"/>
+      <w:r>
+        <w:t>Pictobox</w:t>
+      </w:r>
+      <w:proofErr w:type="spellEnd"/>
+      <w:r>
+        <w:t xml:space="preserve"> case is custom designed to accommodate the needs of modern neurobiological decision making experiments.  The case was designed in Lee Lab and built by </w:t>
+      </w:r>
+      <w:hyperlink r:id="rId19">
         <w:proofErr w:type="spellStart"/>
         <w:r>
           <w:rPr>
@@ -3437,7 +3779,15 @@
         <w:proofErr w:type="spellEnd"/>
       </w:hyperlink>
       <w:r>
-        <w:t>.  The current design is called "Pictobox Revision 2".  The .</w:t>
+        <w:t>.  The current design is called "</w:t>
+      </w:r>
+      <w:proofErr w:type="spellStart"/>
+      <w:r>
+        <w:t>Pictobox</w:t>
+      </w:r>
+      <w:proofErr w:type="spellEnd"/>
+      <w:r>
+        <w:t xml:space="preserve"> Revision 2".  The .</w:t>
       </w:r>
       <w:proofErr w:type="spellStart"/>
       <w:r>
@@ -3466,8 +3816,6 @@
       <w:r>
         <w:t>under the manuals directory in the Picto project</w:t>
       </w:r>
-      <w:bookmarkStart w:id="28" w:name="_GoBack"/>
-      <w:bookmarkEnd w:id="28"/>
       <w:r>
         <w:t xml:space="preserve">, but the easiest way to order a new case is to simply contact </w:t>
       </w:r>
@@ -3477,7 +3825,15 @@
       </w:r>
       <w:proofErr w:type="spellEnd"/>
       <w:r>
-        <w:t xml:space="preserve"> and ask for it because they have the design on file.  The case was carefully designed to include all of the screw mounts necessary for all of the Pictobox components (except for the hard disk, see </w:t>
+        <w:t xml:space="preserve"> and ask for it because they have the design on file.  The case was carefully designed to include all of the screw mounts necessary for all of the </w:t>
+      </w:r>
+      <w:proofErr w:type="spellStart"/>
+      <w:r>
+        <w:t>Pictobox</w:t>
+      </w:r>
+      <w:proofErr w:type="spellEnd"/>
+      <w:r>
+        <w:t xml:space="preserve"> components (except for the hard disk, see </w:t>
       </w:r>
       <w:hyperlink w:anchor="_Power_Supply_and">
         <w:r>
@@ -3489,7 +3845,15 @@
         </w:r>
       </w:hyperlink>
       <w:r>
-        <w:t xml:space="preserve">).  Note however that if we replace any components in the Pictobox with </w:t>
+        <w:t xml:space="preserve">).  Note however that if we replace any components in the </w:t>
+      </w:r>
+      <w:proofErr w:type="spellStart"/>
+      <w:r>
+        <w:t>Pictobox</w:t>
+      </w:r>
+      <w:proofErr w:type="spellEnd"/>
+      <w:r>
+        <w:t xml:space="preserve"> with </w:t>
       </w:r>
       <w:r>
         <w:lastRenderedPageBreak/>
@@ -3533,6 +3897,7 @@
       <w:r>
         <w:rPr>
           <w:noProof/>
+          <w:lang w:eastAsia="ja-JP"/>
         </w:rPr>
         <w:drawing>
           <wp:inline distT="114300" distB="114300" distL="114300" distR="114300" wp14:anchorId="4A39A8F4" wp14:editId="211386A3">
@@ -3548,7 +3913,7 @@
                     <pic:cNvPicPr preferRelativeResize="0"/>
                   </pic:nvPicPr>
                   <pic:blipFill>
-                    <a:blip r:embed="rId21"/>
+                    <a:blip r:embed="rId20"/>
                     <a:srcRect/>
                     <a:stretch>
                       <a:fillRect/>
@@ -3610,7 +3975,15 @@
     <w:p>
       <w:r>
         <w:tab/>
-        <w:t xml:space="preserve">The front panel includes all of the controls that a user needs to interact with the Pictobox in normal day to day activity.  Three buttons (C&amp;K ASKHC2B14AC) are used for Reward, Flush and Power.  A </w:t>
+        <w:t xml:space="preserve">The front panel includes all of the controls that a user needs to interact with the </w:t>
+      </w:r>
+      <w:proofErr w:type="spellStart"/>
+      <w:r>
+        <w:t>Pictobox</w:t>
+      </w:r>
+      <w:proofErr w:type="spellEnd"/>
+      <w:r>
+        <w:t xml:space="preserve"> in normal day to day activity.  Three buttons (C&amp;K ASKHC2B14AC) are used for Reward, Flush and Power.  A </w:t>
       </w:r>
       <w:proofErr w:type="spellStart"/>
       <w:r>
@@ -3654,7 +4027,15 @@
       </w:r>
       <w:proofErr w:type="spellEnd"/>
       <w:r>
-        <w:t xml:space="preserve"> SP101H-Z) is supplied for the purpose of attaching an external reward trigger.  Two LEDs are supplied to indicate when the Pictobox is powered up and when a reward is being supplied (</w:t>
+        <w:t xml:space="preserve"> SP101H-Z) is supplied for the purpose of attaching an external reward trigger.  Two LEDs are supplied to indicate when the </w:t>
+      </w:r>
+      <w:proofErr w:type="spellStart"/>
+      <w:r>
+        <w:t>Pictobox</w:t>
+      </w:r>
+      <w:proofErr w:type="spellEnd"/>
+      <w:r>
+        <w:t xml:space="preserve"> is powered up and when a reward is being supplied (</w:t>
       </w:r>
       <w:proofErr w:type="spellStart"/>
       <w:r>
@@ -3687,6 +4068,7 @@
       <w:r>
         <w:rPr>
           <w:noProof/>
+          <w:lang w:eastAsia="ja-JP"/>
         </w:rPr>
         <w:drawing>
           <wp:inline distT="114300" distB="114300" distL="114300" distR="114300" wp14:anchorId="776965FC" wp14:editId="217A5F79">
@@ -3702,7 +4084,7 @@
                     <pic:cNvPicPr preferRelativeResize="0"/>
                   </pic:nvPicPr>
                   <pic:blipFill>
-                    <a:blip r:embed="rId22"/>
+                    <a:blip r:embed="rId21"/>
                     <a:srcRect/>
                     <a:stretch>
                       <a:fillRect/>
@@ -3765,7 +4147,15 @@
       <w:r>
         <w:lastRenderedPageBreak/>
         <w:tab/>
-        <w:t>The back panel includes input and output ports that are connected when a Pictobox is first installed but rarely adjusted after that.  DVI-I (</w:t>
+        <w:t xml:space="preserve">The back panel includes input and output ports that are connected when a </w:t>
+      </w:r>
+      <w:proofErr w:type="spellStart"/>
+      <w:r>
+        <w:t>Pictobox</w:t>
+      </w:r>
+      <w:proofErr w:type="spellEnd"/>
+      <w:r>
+        <w:t xml:space="preserve"> is first installed but rarely adjusted after that.  DVI-I (</w:t>
       </w:r>
       <w:proofErr w:type="spellStart"/>
       <w:r>
@@ -3833,7 +4223,15 @@
         </w:r>
       </w:hyperlink>
       <w:r>
-        <w:t>) provides power to all internal Pictobox components.</w:t>
+        <w:t xml:space="preserve">) provides power to all internal </w:t>
+      </w:r>
+      <w:proofErr w:type="spellStart"/>
+      <w:r>
+        <w:t>Pictobox</w:t>
+      </w:r>
+      <w:proofErr w:type="spellEnd"/>
+      <w:r>
+        <w:t xml:space="preserve"> components.</w:t>
       </w:r>
     </w:p>
     <w:p>
@@ -3857,6 +4255,7 @@
       <w:r>
         <w:rPr>
           <w:noProof/>
+          <w:lang w:eastAsia="ja-JP"/>
         </w:rPr>
         <w:drawing>
           <wp:inline distT="114300" distB="114300" distL="114300" distR="114300" wp14:anchorId="6EAD6039" wp14:editId="0C515E8D">
@@ -3872,7 +4271,7 @@
                     <pic:cNvPicPr preferRelativeResize="0"/>
                   </pic:nvPicPr>
                   <pic:blipFill>
-                    <a:blip r:embed="rId23"/>
+                    <a:blip r:embed="rId22"/>
                     <a:srcRect/>
                     <a:stretch>
                       <a:fillRect/>
@@ -3934,7 +4333,15 @@
     <w:p>
       <w:r>
         <w:tab/>
-        <w:t>The Pictobox side panels are empty apart from a fan on each side (NMB 1604KL-04W-B30-B00).  It is important to be sure that the fans are oriented such that one blows air in and the other blows it out, otherwise they are essentially useless.</w:t>
+        <w:t xml:space="preserve">The </w:t>
+      </w:r>
+      <w:proofErr w:type="spellStart"/>
+      <w:r>
+        <w:t>Pictobox</w:t>
+      </w:r>
+      <w:proofErr w:type="spellEnd"/>
+      <w:r>
+        <w:t xml:space="preserve"> side panels are empty apart from a fan on each side (NMB 1604KL-04W-B30-B00).  It is important to be sure that the fans are oriented such that one blows air in and the other blows it out, otherwise they are essentially useless.</w:t>
       </w:r>
     </w:p>
     <w:p>
@@ -3958,6 +4365,7 @@
       <w:r>
         <w:rPr>
           <w:noProof/>
+          <w:lang w:eastAsia="ja-JP"/>
         </w:rPr>
         <w:drawing>
           <wp:inline distT="114300" distB="114300" distL="114300" distR="114300" wp14:anchorId="28A4F3CF" wp14:editId="5B2A0299">
@@ -3973,7 +4381,7 @@
                     <pic:cNvPicPr preferRelativeResize="0"/>
                   </pic:nvPicPr>
                   <pic:blipFill>
-                    <a:blip r:embed="rId24"/>
+                    <a:blip r:embed="rId23"/>
                     <a:srcRect/>
                     <a:stretch>
                       <a:fillRect/>
@@ -4043,7 +4451,15 @@
       </w:pPr>
       <w:r>
         <w:lastRenderedPageBreak/>
-        <w:t xml:space="preserve"> An alignment code parallel cable is used for connecting the Pictobox parallel port to a neural data acquisition system's event input port.  This is built with standard 26 line parallel cable (with one wire removed), a DB-25 "Crimp-On" female connector (</w:t>
+        <w:t xml:space="preserve"> An alignment code parallel cable is used for connecting the </w:t>
+      </w:r>
+      <w:proofErr w:type="spellStart"/>
+      <w:r>
+        <w:t>Pictobox</w:t>
+      </w:r>
+      <w:proofErr w:type="spellEnd"/>
+      <w:r>
+        <w:t xml:space="preserve"> parallel port to a neural data acquisition system's event input port.  This is built with standard 26 line parallel cable (with one wire removed), a DB-25 "Crimp-On" female connector (</w:t>
       </w:r>
       <w:proofErr w:type="spellStart"/>
       <w:r>
@@ -4064,7 +4480,15 @@
         <w:contextualSpacing/>
       </w:pPr>
       <w:r>
-        <w:t>A manual reward trigger is used to trigger rewards when a workstation is not available and the user can't physically stand next to the Pictobox to use the reward button.  This is built with a push button (</w:t>
+        <w:t xml:space="preserve">A manual reward trigger is used to trigger rewards when a workstation is not available and the user can't physically stand next to the </w:t>
+      </w:r>
+      <w:proofErr w:type="spellStart"/>
+      <w:r>
+        <w:t>Pictobox</w:t>
+      </w:r>
+      <w:proofErr w:type="spellEnd"/>
+      <w:r>
+        <w:t xml:space="preserve"> to use the reward button.  This is built with a push button (</w:t>
       </w:r>
       <w:proofErr w:type="spellStart"/>
       <w:r>
@@ -4095,7 +4519,7 @@
       <w:r>
         <w:t xml:space="preserve">Currently, we use a solenoid in the lab to provide juice reward.  The solenoid needs to take a 12V power supply and have reasonable aperture and flow.  We have found that the </w:t>
       </w:r>
-      <w:hyperlink r:id="rId25">
+      <w:hyperlink r:id="rId24">
         <w:proofErr w:type="spellStart"/>
         <w:r>
           <w:rPr>
@@ -4120,15 +4544,15 @@
         <w:contextualSpacing/>
       </w:pPr>
       <w:r>
-        <w:t xml:space="preserve">In order to support running the legacy Orion software on Pictoboxes and provide an alternative for re-running old experiments rather than redesigning them from scratch, we added the HDMI port to drive an operator display.  We also had to deal with an incompatibility in the alignment system.  In Picto we only use 7 pins of the parallel port for a maximum of 128 separate alignment codes.  Orion uses 15 pins of the parallel port for alignment codes.  In order to support this, we made a special cable that connects to both the parallel port and all 8 digital </w:t>
-      </w:r>
-      <w:proofErr w:type="gramStart"/>
-      <w:r>
-        <w:t>output</w:t>
-      </w:r>
-      <w:proofErr w:type="gramEnd"/>
-      <w:r>
-        <w:t xml:space="preserve"> ports and terminates in a regular </w:t>
+        <w:t xml:space="preserve">In order to support running the legacy Orion software on </w:t>
+      </w:r>
+      <w:proofErr w:type="spellStart"/>
+      <w:r>
+        <w:t>Pictoboxes</w:t>
+      </w:r>
+      <w:proofErr w:type="spellEnd"/>
+      <w:r>
+        <w:t xml:space="preserve"> and provide an alternative for re-running old experiments rather than redesigning them from scratch, we added the HDMI port to drive an operator display.  We also had to deal with an incompatibility in the alignment system.  In Picto we only use 7 pins of the parallel port for a maximum of 128 separate alignment codes.  Orion uses 15 pins of the parallel port for alignment codes.  In order to support this, we made a special cable that connects to both the parallel port and all 8 digital output ports and terminates in a regular </w:t>
       </w:r>
       <w:proofErr w:type="spellStart"/>
       <w:r>
@@ -4136,7 +4560,23 @@
       </w:r>
       <w:proofErr w:type="spellEnd"/>
       <w:r>
-        <w:t xml:space="preserve"> connector (CW Industries CWR-227-26-0203).  To make this work, we essentially just cut lines 10-17 of the cable going to the Pictobox parallel port and instead attach them to BNC cables going to digital outputs 1-8 respectively.  By setting things up this way, we can just swap out the Orion-on-Pictobox cable for a regular one when we move back to running Picto.</w:t>
+        <w:t xml:space="preserve"> connector (CW Industries CWR-227-26-0203).  To make this work, we essentially just cut lines 10-17 of the cable going to the </w:t>
+      </w:r>
+      <w:proofErr w:type="spellStart"/>
+      <w:r>
+        <w:t>Pictobox</w:t>
+      </w:r>
+      <w:proofErr w:type="spellEnd"/>
+      <w:r>
+        <w:t xml:space="preserve"> parallel port and instead attach them to BNC cables going to digital outputs 1-8 respectively.  By setting things up this way, we can just swap out the Orion-on-</w:t>
+      </w:r>
+      <w:proofErr w:type="spellStart"/>
+      <w:r>
+        <w:t>Pictobox</w:t>
+      </w:r>
+      <w:proofErr w:type="spellEnd"/>
+      <w:r>
+        <w:t xml:space="preserve"> cable for a regular one when we move back to running Picto.</w:t>
       </w:r>
     </w:p>
     <w:p>
@@ -4163,7 +4603,23 @@
       </w:r>
       <w:proofErr w:type="spellEnd"/>
       <w:r>
-        <w:t xml:space="preserve"> for ordering Pictobox parts and have stored it in this file's directory.  The spreadsheet is current as of summer 2013 when we last used it to purchase Pictobox parts.  Keep a few things in mind when using the spreadsheet.</w:t>
+        <w:t xml:space="preserve"> for ordering </w:t>
+      </w:r>
+      <w:proofErr w:type="spellStart"/>
+      <w:r>
+        <w:t>Pictobox</w:t>
+      </w:r>
+      <w:proofErr w:type="spellEnd"/>
+      <w:r>
+        <w:t xml:space="preserve"> parts and have stored it in this file's directory.  The spreadsheet is current as of summer 2013 when we last used it to purchase </w:t>
+      </w:r>
+      <w:proofErr w:type="spellStart"/>
+      <w:r>
+        <w:t>Pictobox</w:t>
+      </w:r>
+      <w:proofErr w:type="spellEnd"/>
+      <w:r>
+        <w:t xml:space="preserve"> parts.  Keep a few things in mind when using the spreadsheet.</w:t>
       </w:r>
     </w:p>
     <w:p>
@@ -4195,7 +4651,15 @@
         <w:contextualSpacing/>
       </w:pPr>
       <w:r>
-        <w:t>Wherever possible, the quoted number of units needed is the exact number required per Pictobox.  In some cases (i</w:t>
+        <w:t xml:space="preserve">Wherever possible, the quoted number of units needed is the exact number required per </w:t>
+      </w:r>
+      <w:proofErr w:type="spellStart"/>
+      <w:r>
+        <w:t>Pictobox</w:t>
+      </w:r>
+      <w:proofErr w:type="spellEnd"/>
+      <w:r>
+        <w:t>.  In some cases (i</w:t>
       </w:r>
       <w:r>
         <w:t>.</w:t>
@@ -4207,7 +4671,15 @@
         <w:t>.</w:t>
       </w:r>
       <w:r>
-        <w:t xml:space="preserve">e. bags of screws) that will cover a single Pictobox.  In other cases, such as particular delicate, inexpensive parts, it is actually a good idea to buy at least one more than necessary since they are fairly easy to break during installation, particularly </w:t>
+        <w:t xml:space="preserve">e. bags of screws) that will cover a single </w:t>
+      </w:r>
+      <w:proofErr w:type="spellStart"/>
+      <w:r>
+        <w:t>Pictobox</w:t>
+      </w:r>
+      <w:proofErr w:type="spellEnd"/>
+      <w:r>
+        <w:t xml:space="preserve">.  In other cases, such as particular delicate, inexpensive parts, it is actually a good idea to buy at least one more than necessary since they are fairly easy to break during installation, particularly </w:t>
       </w:r>
       <w:r>
         <w:lastRenderedPageBreak/>
@@ -4243,7 +4715,23 @@
         <w:contextualSpacing/>
       </w:pPr>
       <w:r>
-        <w:t>The current cost of a single Pictobox system, including all hardware, the case and screws is around $2,700.  About $1000 of this is used entirely for the National Instruments cards with another $600 going toward the Pictobox case and $300 toward the motherboard and CPU.  Everything else comes to about $800.</w:t>
+        <w:t xml:space="preserve">The current cost of a single </w:t>
+      </w:r>
+      <w:proofErr w:type="spellStart"/>
+      <w:r>
+        <w:t>Pictobox</w:t>
+      </w:r>
+      <w:proofErr w:type="spellEnd"/>
+      <w:r>
+        <w:t xml:space="preserve"> system, including all hardware, the case and screws is around $2,700.  About $1000 of this is used entirely for the National Instruments cards with another $600 going toward the </w:t>
+      </w:r>
+      <w:proofErr w:type="spellStart"/>
+      <w:r>
+        <w:t>Pictobox</w:t>
+      </w:r>
+      <w:proofErr w:type="spellEnd"/>
+      <w:r>
+        <w:t xml:space="preserve"> case and $300 toward the motherboard and CPU.  Everything else comes to about $800.</w:t>
       </w:r>
     </w:p>
     <w:p>
@@ -4277,7 +4765,23 @@
     <w:p>
       <w:r>
         <w:tab/>
-        <w:t xml:space="preserve">The best way to build a Pictobox is unquestionably to borrow another Pictobox and just reproduce all of its connections.  With this said, we also have another useful aid, a </w:t>
+        <w:t xml:space="preserve">The best way to build a </w:t>
+      </w:r>
+      <w:proofErr w:type="spellStart"/>
+      <w:r>
+        <w:t>Pictobox</w:t>
+      </w:r>
+      <w:proofErr w:type="spellEnd"/>
+      <w:r>
+        <w:t xml:space="preserve"> is unquestionably to borrow another </w:t>
+      </w:r>
+      <w:proofErr w:type="spellStart"/>
+      <w:r>
+        <w:t>Pictobox</w:t>
+      </w:r>
+      <w:proofErr w:type="spellEnd"/>
+      <w:r>
+        <w:t xml:space="preserve"> and just reproduce all of its connections.  With this said, we also have another useful aid, a </w:t>
       </w:r>
       <w:proofErr w:type="spellStart"/>
       <w:r>
@@ -4293,7 +4797,31 @@
       </w:r>
       <w:proofErr w:type="spellEnd"/>
       <w:r>
-        <w:t xml:space="preserve"> that documents all of the connections that need to be made in the Pictobox.  This spreadsheet includes a number of sections, one for each major Pictobox component.  Each section includes all of that component's ports and pins in its "Connect FROM" columns.  Each row of that column represents a single Port/Pin.  The "Connect TO" columns include the Component, Port and Pin to which that "Connect FROM" pin is connected.  There is also a Power Consumption (W) column that is useful in estimating power requirements for new types of Pictobox power supplies and a Notes column with additional information.</w:t>
+        <w:t xml:space="preserve"> that documents all of the connections that need to be made in the </w:t>
+      </w:r>
+      <w:proofErr w:type="spellStart"/>
+      <w:r>
+        <w:t>Pictobox</w:t>
+      </w:r>
+      <w:proofErr w:type="spellEnd"/>
+      <w:r>
+        <w:t xml:space="preserve">.  This spreadsheet includes a number of sections, one for each major </w:t>
+      </w:r>
+      <w:proofErr w:type="spellStart"/>
+      <w:r>
+        <w:t>Pictobox</w:t>
+      </w:r>
+      <w:proofErr w:type="spellEnd"/>
+      <w:r>
+        <w:t xml:space="preserve"> component.  Each section includes all of that component's ports and pins in its "Connect FROM" columns.  Each row of that column represents a single Port/Pin.  The "Connect TO" columns include the Component, Port and Pin to which that "Connect FROM" pin is connected.  There is also a Power Consumption (W) column that is useful in estimating power requirements for new types of </w:t>
+      </w:r>
+      <w:proofErr w:type="spellStart"/>
+      <w:r>
+        <w:t>Pictobox</w:t>
+      </w:r>
+      <w:proofErr w:type="spellEnd"/>
+      <w:r>
+        <w:t xml:space="preserve"> power supplies and a Notes column with additional information.</w:t>
       </w:r>
     </w:p>
     <w:p>
@@ -4307,7 +4835,39 @@
       </w:r>
       <w:proofErr w:type="spellEnd"/>
       <w:r>
-        <w:t xml:space="preserve">, in a standard way for all Pictoboxes.  Pins that are wired to the parallel port, however, need to be wired differently as a function of how the Pictobox will be used.  This is true because the parallel port is connected directly to the neural data acquisition system's event input.  Different neural DAQ's have different event input interfaces and the Pictobox parallel port needs to be wired accordingly.  At this point, we have built Pictoboxes to interface with Yale's Lee Lab </w:t>
+        <w:t xml:space="preserve">, in a standard way for all </w:t>
+      </w:r>
+      <w:proofErr w:type="spellStart"/>
+      <w:r>
+        <w:t>Pictoboxes</w:t>
+      </w:r>
+      <w:proofErr w:type="spellEnd"/>
+      <w:r>
+        <w:t xml:space="preserve">.  Pins that are wired to the parallel port, however, need to be wired differently as a function of how the </w:t>
+      </w:r>
+      <w:proofErr w:type="spellStart"/>
+      <w:r>
+        <w:t>Pictobox</w:t>
+      </w:r>
+      <w:proofErr w:type="spellEnd"/>
+      <w:r>
+        <w:t xml:space="preserve"> will be used.  This is true because the parallel port is connected directly to the neural data acquisition system's event input.  Different neural DAQ's have different event input interfaces and the </w:t>
+      </w:r>
+      <w:proofErr w:type="spellStart"/>
+      <w:r>
+        <w:t>Pictobox</w:t>
+      </w:r>
+      <w:proofErr w:type="spellEnd"/>
+      <w:r>
+        <w:t xml:space="preserve"> parallel port needs to be wired accordingly.  At this point, we have built </w:t>
+      </w:r>
+      <w:proofErr w:type="spellStart"/>
+      <w:r>
+        <w:t>Pictoboxes</w:t>
+      </w:r>
+      <w:proofErr w:type="spellEnd"/>
+      <w:r>
+        <w:t xml:space="preserve"> to interface with Yale's Lee Lab </w:t>
       </w:r>
       <w:proofErr w:type="spellStart"/>
       <w:r>
@@ -4315,15 +4875,15 @@
       </w:r>
       <w:proofErr w:type="spellEnd"/>
       <w:r>
-        <w:t xml:space="preserve"> systems and the Spike2 systems in Yale's </w:t>
-      </w:r>
-      <w:proofErr w:type="spellStart"/>
-      <w:r>
-        <w:t>Arnsten</w:t>
-      </w:r>
-      <w:proofErr w:type="spellEnd"/>
-      <w:r>
-        <w:t xml:space="preserve"> Lab.  We have not yet wired a Pictobox for interfacing with the TDT neural DAQ system.  </w:t>
+        <w:t xml:space="preserve"> systems and the Spike2 systems in Yale's Arnsten Lab.  We have not yet wired a </w:t>
+      </w:r>
+      <w:proofErr w:type="spellStart"/>
+      <w:r>
+        <w:t>Pictobox</w:t>
+      </w:r>
+      <w:proofErr w:type="spellEnd"/>
+      <w:r>
+        <w:t xml:space="preserve"> for interfacing with the TDT neural DAQ system.  </w:t>
       </w:r>
     </w:p>
     <w:p>
@@ -4542,7 +5102,15 @@
       </w:r>
       <w:proofErr w:type="spellEnd"/>
       <w:r>
-        <w:t xml:space="preserve">, the pin needs to be connected to pin 2 of the Pictobox's parallel port because that will end up connecting to the </w:t>
+        <w:t xml:space="preserve">, the pin needs to be connected to pin 2 of the </w:t>
+      </w:r>
+      <w:proofErr w:type="spellStart"/>
+      <w:r>
+        <w:t>Pictobox's</w:t>
+      </w:r>
+      <w:proofErr w:type="spellEnd"/>
+      <w:r>
+        <w:t xml:space="preserve"> parallel port because that will end up connecting to the </w:t>
       </w:r>
       <w:proofErr w:type="spellStart"/>
       <w:r>
@@ -4550,7 +5118,15 @@
       </w:r>
       <w:proofErr w:type="spellEnd"/>
       <w:r>
-        <w:t xml:space="preserve"> event port's pin 3-Bit 0.  When connecting to Spike2, the pin needs to be connected to pin 21 of the Pictobox parallel port because that will end up connecting to Spike2's LB0 port when the parallel cable is attached.  </w:t>
+        <w:t xml:space="preserve"> event port's pin 3-Bit 0.  When connecting to Spike2, the pin needs to be connected to pin 21 of the </w:t>
+      </w:r>
+      <w:proofErr w:type="spellStart"/>
+      <w:r>
+        <w:t>Pictobox</w:t>
+      </w:r>
+      <w:proofErr w:type="spellEnd"/>
+      <w:r>
+        <w:t xml:space="preserve"> parallel port because that will end up connecting to Spike2's LB0 port when the parallel cable is attached.  </w:t>
       </w:r>
     </w:p>
     <w:p>
@@ -4601,7 +5177,23 @@
         <w:t xml:space="preserve">it </w:t>
       </w:r>
       <w:r>
-        <w:t xml:space="preserve">appears that the TDT digital input port is configurable for things like event code inputs and we are most likely using some type of standard configuration.  When it comes time to wire a Pictobox for use with a TDT system, we will want to contact TDT for help in figuring out the exact input pin configuration that our system is using.  We will then need to wire the Pictobox accordingly so that our alignment code pins and trigger line match up with the correct event code inputs and trigger input.  We will also need to be sure to use an appropriately shaped connector on the TDT side of our alignment code parallel cable since the standard connector that we include in the </w:t>
+        <w:t xml:space="preserve">appears that the TDT digital input port is configurable for things like event code inputs and we are most likely using some type of standard configuration.  When it comes time to wire a </w:t>
+      </w:r>
+      <w:proofErr w:type="spellStart"/>
+      <w:r>
+        <w:t>Pictobox</w:t>
+      </w:r>
+      <w:proofErr w:type="spellEnd"/>
+      <w:r>
+        <w:t xml:space="preserve"> for use with a TDT system, we will want to contact TDT for help in figuring out the exact input pin configuration that our system is using.  We will then need to wire the </w:t>
+      </w:r>
+      <w:proofErr w:type="spellStart"/>
+      <w:r>
+        <w:t>Pictobox</w:t>
+      </w:r>
+      <w:proofErr w:type="spellEnd"/>
+      <w:r>
+        <w:t xml:space="preserve"> accordingly so that our alignment code pins and trigger line match up with the correct event code inputs and trigger input.  We will also need to be sure to use an appropriately shaped connector on the TDT side of our alignment code parallel cable since the standard connector that we include in the </w:t>
       </w:r>
       <w:proofErr w:type="spellStart"/>
       <w:r>
@@ -4617,7 +5209,15 @@
       </w:r>
       <w:proofErr w:type="spellEnd"/>
       <w:r>
-        <w:t xml:space="preserve">.  If you are the one going through this process and wiring up the first Pictobox for use with TDT, you are kindly requested to update the </w:t>
+        <w:t xml:space="preserve">.  If you are the one going through this process and wiring up the first </w:t>
+      </w:r>
+      <w:proofErr w:type="spellStart"/>
+      <w:r>
+        <w:t>Pictobox</w:t>
+      </w:r>
+      <w:proofErr w:type="spellEnd"/>
+      <w:r>
+        <w:t xml:space="preserve"> for use with TDT, you are kindly requested to update the </w:t>
       </w:r>
       <w:proofErr w:type="spellStart"/>
       <w:r>
@@ -4665,6 +5265,7 @@
       <w:r>
         <w:rPr>
           <w:noProof/>
+          <w:lang w:eastAsia="ja-JP"/>
         </w:rPr>
         <w:drawing>
           <wp:inline distT="0" distB="0" distL="0" distR="0" wp14:anchorId="089B2643" wp14:editId="43178D8A">
@@ -4682,7 +5283,7 @@
                     <pic:cNvPicPr/>
                   </pic:nvPicPr>
                   <pic:blipFill>
-                    <a:blip r:embed="rId26">
+                    <a:blip r:embed="rId25">
                       <a:extLst>
                         <a:ext uri="{28A0092B-C50C-407E-A947-70E740481C1C}">
                           <a14:useLocalDpi xmlns:a14="http://schemas.microsoft.com/office/drawing/2010/main" val="0"/>
@@ -4726,13 +5327,26 @@
         </w:r>
       </w:fldSimple>
       <w:r>
-        <w:t xml:space="preserve"> - A rack mounted Pictobox</w:t>
-      </w:r>
+        <w:t xml:space="preserve"> - A rack mounted </w:t>
+      </w:r>
+      <w:proofErr w:type="spellStart"/>
+      <w:r>
+        <w:t>Pictobox</w:t>
+      </w:r>
+      <w:proofErr w:type="spellEnd"/>
     </w:p>
     <w:p>
       <w:r>
         <w:tab/>
-        <w:t xml:space="preserve">Installation of a Pictobox is fairly straightforward; however, there are a few guidelines that can be helpful in the process.  First of all, Windows 7 needs to be loaded onto the system using the standard Windows installation process.   Most </w:t>
+        <w:t xml:space="preserve">Installation of a </w:t>
+      </w:r>
+      <w:proofErr w:type="spellStart"/>
+      <w:r>
+        <w:t>Pictobox</w:t>
+      </w:r>
+      <w:proofErr w:type="spellEnd"/>
+      <w:r>
+        <w:t xml:space="preserve"> is fairly straightforward; however, there are a few guidelines that can be helpful in the process.  First of all, Windows 7 needs to be loaded onto the system using the standard Windows installation process.   Most </w:t>
       </w:r>
       <w:r>
         <w:t xml:space="preserve">of the necessary </w:t>
@@ -4761,12 +5375,18 @@
       </w:r>
       <w:proofErr w:type="spellEnd"/>
       <w:r>
-        <w:t xml:space="preserve"> Version 9.1 installer.  </w:t>
+        <w:t xml:space="preserve"> Version </w:t>
+      </w:r>
+      <w:r>
+        <w:t>most recent</w:t>
+      </w:r>
+      <w:r>
+        <w:t xml:space="preserve"> installer.  </w:t>
       </w:r>
       <w:r>
         <w:t xml:space="preserve">The latest DirectX libraries will be needed and can be installed using </w:t>
       </w:r>
-      <w:hyperlink r:id="rId27" w:history="1">
+      <w:hyperlink r:id="rId26" w:history="1">
         <w:proofErr w:type="spellStart"/>
         <w:r>
           <w:rPr>
@@ -4795,7 +5415,15 @@
         <w:t xml:space="preserve"> the Director application automatically </w:t>
       </w:r>
       <w:r>
-        <w:t>when the Pictobox turns on</w:t>
+        <w:t xml:space="preserve">when the </w:t>
+      </w:r>
+      <w:proofErr w:type="spellStart"/>
+      <w:r>
+        <w:t>Pictobox</w:t>
+      </w:r>
+      <w:proofErr w:type="spellEnd"/>
+      <w:r>
+        <w:t xml:space="preserve"> turns on</w:t>
       </w:r>
       <w:r>
         <w:t>.  Command line options for the script will vary depending on your experiment requirements; however, a typical script will look something like the following:</w:t>
@@ -4960,7 +5588,15 @@
         <w:t>is not trivial</w:t>
       </w:r>
       <w:r>
-        <w:t xml:space="preserve"> you will want to connect all ports on the back before screwing the Pictobox onto the rack.  When facing the back of the box, make sure to connect the positive and negative terminals of the reward solenoid to the top left red and black speaker style connectors.  This is reward channel 1, currently the only supported reward channel.  If using </w:t>
+        <w:t xml:space="preserve"> you will want to connect all ports on the back before screwing the </w:t>
+      </w:r>
+      <w:proofErr w:type="spellStart"/>
+      <w:r>
+        <w:t>Pictobox</w:t>
+      </w:r>
+      <w:proofErr w:type="spellEnd"/>
+      <w:r>
+        <w:t xml:space="preserve"> onto the rack.  When facing the back of the box, make sure to connect the positive and negative terminals of the reward solenoid to the top left red and black speaker style connectors.  This is reward channel 1, currently the only supported reward channel.  If using </w:t>
       </w:r>
       <w:proofErr w:type="spellStart"/>
       <w:r>
@@ -5009,13 +5645,29 @@
       </w:r>
       <w:proofErr w:type="spellEnd"/>
       <w:r>
-        <w:t xml:space="preserve"> in that order.  Next connect the parallel cable to the Pictobox parallel port and the event port of the neural data acquisition system.  At this point you can </w:t>
+        <w:t xml:space="preserve"> in that order.  Next connect the parallel cable to the </w:t>
+      </w:r>
+      <w:proofErr w:type="spellStart"/>
+      <w:r>
+        <w:t>Pictobox</w:t>
+      </w:r>
+      <w:proofErr w:type="spellEnd"/>
+      <w:r>
+        <w:t xml:space="preserve"> parallel port and the event port of the neural data acquisition system.  At this point you can </w:t>
       </w:r>
       <w:r>
         <w:t>proceed</w:t>
       </w:r>
       <w:r>
-        <w:t xml:space="preserve"> as you would in installing any normal PC.  Attach the Ethernet cable, the audio out, the display (subject display should be a CRT connected to the DVI-I through a VGA adapter), any desired USB devices, and of course the power cord.  Make sure that the power supply safety switch is set to on before attempting to power up the Pictobox. </w:t>
+        <w:t xml:space="preserve"> as you would in installing any normal PC.  Attach the Ethernet cable, the audio out, the display (subject display should be a CRT connected to the DVI-I through a VGA adapter), any desired USB devices, and of course the power cord.  Make sure that the power supply safety switch is set to on before attempting to power up the </w:t>
+      </w:r>
+      <w:proofErr w:type="spellStart"/>
+      <w:r>
+        <w:t>Pictobox</w:t>
+      </w:r>
+      <w:proofErr w:type="spellEnd"/>
+      <w:r>
+        <w:t xml:space="preserve">. </w:t>
       </w:r>
     </w:p>
     <w:p>
@@ -5065,6 +5717,7 @@
       <w:r>
         <w:rPr>
           <w:noProof/>
+          <w:lang w:eastAsia="ja-JP"/>
         </w:rPr>
         <w:drawing>
           <wp:inline distT="114300" distB="114300" distL="114300" distR="114300" wp14:anchorId="071A1A1C" wp14:editId="0F6860DE">
@@ -5080,7 +5733,7 @@
                     <pic:cNvPicPr preferRelativeResize="0"/>
                   </pic:nvPicPr>
                   <pic:blipFill>
-                    <a:blip r:embed="rId28"/>
+                    <a:blip r:embed="rId27"/>
                     <a:srcRect/>
                     <a:stretch>
                       <a:fillRect/>
@@ -5136,7 +5789,15 @@
         <w:t xml:space="preserve"> </w:t>
       </w:r>
       <w:r>
-        <w:t>- Pictobox Revisions 1 and 2</w:t>
+        <w:t xml:space="preserve">- </w:t>
+      </w:r>
+      <w:proofErr w:type="spellStart"/>
+      <w:r>
+        <w:t>Pictobox</w:t>
+      </w:r>
+      <w:proofErr w:type="spellEnd"/>
+      <w:r>
+        <w:t xml:space="preserve"> Revisions 1 and 2</w:t>
       </w:r>
     </w:p>
     <w:p>
@@ -5144,7 +5805,15 @@
         <w:ind w:firstLine="720"/>
       </w:pPr>
       <w:r>
-        <w:t>The Pictobox case and components have gone through a number of revisions since they were first conceived, and the current configuration should by no means be the final one.  Some ideas for future changes and upgrades appear below.</w:t>
+        <w:t xml:space="preserve">The </w:t>
+      </w:r>
+      <w:proofErr w:type="spellStart"/>
+      <w:r>
+        <w:t>Pictobox</w:t>
+      </w:r>
+      <w:proofErr w:type="spellEnd"/>
+      <w:r>
+        <w:t xml:space="preserve"> case and components have gone through a number of revisions since they were first conceived, and the current configuration should by no means be the final one.  Some ideas for future changes and upgrades appear below.</w:t>
       </w:r>
     </w:p>
     <w:p>
@@ -5190,21 +5859,21 @@
         <w:ind w:firstLine="720"/>
       </w:pPr>
       <w:r>
-        <w:t xml:space="preserve">Standardization of motherboard form factors has come a long way.  It is certainly nice that all Mini-ITX motherboards are </w:t>
-      </w:r>
-      <w:proofErr w:type="gramStart"/>
-      <w:r>
-        <w:t>screw</w:t>
-      </w:r>
-      <w:proofErr w:type="gramEnd"/>
-      <w:r>
-        <w:t xml:space="preserve"> </w:t>
+        <w:t xml:space="preserve">Standardization of motherboard form factors has come a long way.  It is certainly nice that all Mini-ITX motherboards are screw </w:t>
       </w:r>
       <w:r>
         <w:t>compatible</w:t>
       </w:r>
       <w:r>
-        <w:t xml:space="preserve"> so that we can select one of many motherboard brands for the Pictobox.  We are still limited in our selection</w:t>
+        <w:t xml:space="preserve"> so that we can select one of many motherboard brands for the </w:t>
+      </w:r>
+      <w:proofErr w:type="spellStart"/>
+      <w:r>
+        <w:t>Pictobox</w:t>
+      </w:r>
+      <w:proofErr w:type="spellEnd"/>
+      <w:r>
+        <w:t>.  We are still limited in our selection</w:t>
       </w:r>
       <w:r>
         <w:t>,</w:t>
@@ -5216,13 +5885,29 @@
         <w:t>,</w:t>
       </w:r>
       <w:r>
-        <w:t xml:space="preserve"> by all of the Pictobox case's preconfigured requirements for a certain number of USB ports, DVI, HDMI, etc</w:t>
+        <w:t xml:space="preserve"> by all of the </w:t>
+      </w:r>
+      <w:proofErr w:type="spellStart"/>
+      <w:r>
+        <w:t>Pictobox</w:t>
+      </w:r>
+      <w:proofErr w:type="spellEnd"/>
+      <w:r>
+        <w:t xml:space="preserve"> case's preconfigured requirements for a certain number of USB ports, DVI, HDMI, etc</w:t>
       </w:r>
       <w:r>
         <w:t>.</w:t>
       </w:r>
       <w:r>
-        <w:t xml:space="preserve"> so that none of the holes on the case's front or back panel will be empty.  The Pictobox internals are also fairly messy due to all of the various cables that are used to reproduce the ports on the back of the motherboard at the positions of the various custom cut holes.  We are missing out here on one of the greatest parts of motherboard standardization which is the built in port / shield system that allows modern desktop developers to pop a motherboard into a case and let it deal with its own ports.</w:t>
+        <w:t xml:space="preserve"> so that none of the holes on the case's front or back panel will be empty.  The </w:t>
+      </w:r>
+      <w:proofErr w:type="spellStart"/>
+      <w:r>
+        <w:t>Pictobox</w:t>
+      </w:r>
+      <w:proofErr w:type="spellEnd"/>
+      <w:r>
+        <w:t xml:space="preserve"> internals are also fairly messy due to all of the various cables that are used to reproduce the ports on the back of the motherboard at the positions of the various custom cut holes.  We are missing out here on one of the greatest parts of motherboard standardization which is the built in port / shield system that allows modern desktop developers to pop a motherboard into a case and let it deal with its own ports.</w:t>
       </w:r>
     </w:p>
     <w:p>
@@ -5230,7 +5915,15 @@
         <w:ind w:firstLine="720"/>
       </w:pPr>
       <w:r>
-        <w:t xml:space="preserve">Every modern motherboard exposes all sorts of ports on one side: USB, HDMI, DVI, Ethernet, Audio, etc.  Motherboards come with an aluminum shield that fits around their particular port setup and fits into a standard rectangular opening.  If we simply cut a correctly sized opening at the back of the Pictobox, position the motherboard there and use the shield then we won't need to purchase all of the various </w:t>
+        <w:t xml:space="preserve">Every modern motherboard exposes all sorts of ports on one side: USB, HDMI, DVI, Ethernet, Audio, etc.  Motherboards come with an aluminum shield that fits around their particular port setup and fits into a standard rectangular opening.  If we simply cut a correctly sized opening at the back of the </w:t>
+      </w:r>
+      <w:proofErr w:type="spellStart"/>
+      <w:r>
+        <w:t>Pictobox</w:t>
+      </w:r>
+      <w:proofErr w:type="spellEnd"/>
+      <w:r>
+        <w:t xml:space="preserve">, position the motherboard there and use the shield then we won't need to purchase all of the various </w:t>
       </w:r>
       <w:proofErr w:type="spellStart"/>
       <w:r>
@@ -5274,7 +5967,15 @@
     <w:p>
       <w:r>
         <w:tab/>
-        <w:t xml:space="preserve">The Pictobox currently contains no built in hard disk mount since it was originally designed with the idea of using a compact flash card attached directly to the motherboard.  Now that we are using a hard disk, we have been simply purchasing a plastic case and </w:t>
+        <w:t xml:space="preserve">The </w:t>
+      </w:r>
+      <w:proofErr w:type="spellStart"/>
+      <w:r>
+        <w:t>Pictobox</w:t>
+      </w:r>
+      <w:proofErr w:type="spellEnd"/>
+      <w:r>
+        <w:t xml:space="preserve"> currently contains no built in hard disk mount since it was originally designed with the idea of using a compact flash card attached directly to the motherboard.  Now that we are using a hard disk, we have been simply purchasing a plastic case and </w:t>
       </w:r>
       <w:proofErr w:type="spellStart"/>
       <w:r>
@@ -5348,7 +6049,7 @@
       <w:r>
         <w:t xml:space="preserve">National Instruments recently developed a system called the </w:t>
       </w:r>
-      <w:hyperlink r:id="rId29">
+      <w:hyperlink r:id="rId28">
         <w:r>
           <w:rPr>
             <w:color w:val="1155CC"/>
@@ -5358,7 +6059,23 @@
         </w:r>
       </w:hyperlink>
       <w:r>
-        <w:t>.  This system includes an extensible chassis with built in computer and slots for installing multiple types of standardized configurable I/O components.  Currently this box is far too expensive to be a reasonable alternative for the Pictobox, but at some point the price may drop to the point that it can be considered.  When and if that happens, it would be worth spending some time considering whether we could reproduce Pictobox functionality by using one of these systems.</w:t>
+        <w:t xml:space="preserve">.  This system includes an extensible chassis with built in computer and slots for installing multiple types of standardized configurable I/O components.  Currently this box is far too expensive to be a reasonable alternative for the </w:t>
+      </w:r>
+      <w:proofErr w:type="spellStart"/>
+      <w:r>
+        <w:t>Pictobox</w:t>
+      </w:r>
+      <w:proofErr w:type="spellEnd"/>
+      <w:r>
+        <w:t xml:space="preserve">, but at some point the price may drop to the point that it can be considered.  When and if that happens, it would be worth spending some time considering whether we could reproduce </w:t>
+      </w:r>
+      <w:proofErr w:type="spellStart"/>
+      <w:r>
+        <w:t>Pictobox</w:t>
+      </w:r>
+      <w:proofErr w:type="spellEnd"/>
+      <w:r>
+        <w:t xml:space="preserve"> functionality by using one of these systems.</w:t>
       </w:r>
     </w:p>
     <w:sectPr>
@@ -5371,7 +6088,7 @@
 </file>
 
 <file path=word/numbering.xml><?xml version="1.0" encoding="utf-8"?>
-<w:numbering xmlns:wpc="http://schemas.microsoft.com/office/word/2010/wordprocessingCanvas" xmlns:mc="http://schemas.openxmlformats.org/markup-compatibility/2006" xmlns:o="urn:schemas-microsoft-com:office:office" xmlns:r="http://schemas.openxmlformats.org/officeDocument/2006/relationships" xmlns:m="http://schemas.openxmlformats.org/officeDocument/2006/math" xmlns:v="urn:schemas-microsoft-com:vml" xmlns:wp14="http://schemas.microsoft.com/office/word/2010/wordprocessingDrawing" xmlns:wp="http://schemas.openxmlformats.org/drawingml/2006/wordprocessingDrawing" xmlns:w10="urn:schemas-microsoft-com:office:word" xmlns:w="http://schemas.openxmlformats.org/wordprocessingml/2006/main" xmlns:w14="http://schemas.microsoft.com/office/word/2010/wordml" xmlns:wpg="http://schemas.microsoft.com/office/word/2010/wordprocessingGroup" xmlns:wpi="http://schemas.microsoft.com/office/word/2010/wordprocessingInk" xmlns:wne="http://schemas.microsoft.com/office/word/2006/wordml" xmlns:wps="http://schemas.microsoft.com/office/word/2010/wordprocessingShape" mc:Ignorable="w14 wp14">
+<w:numbering xmlns:wpc="http://schemas.microsoft.com/office/word/2010/wordprocessingCanvas" xmlns:mc="http://schemas.openxmlformats.org/markup-compatibility/2006" xmlns:o="urn:schemas-microsoft-com:office:office" xmlns:r="http://schemas.openxmlformats.org/officeDocument/2006/relationships" xmlns:m="http://schemas.openxmlformats.org/officeDocument/2006/math" xmlns:v="urn:schemas-microsoft-com:vml" xmlns:wp14="http://schemas.microsoft.com/office/word/2010/wordprocessingDrawing" xmlns:wp="http://schemas.openxmlformats.org/drawingml/2006/wordprocessingDrawing" xmlns:w10="urn:schemas-microsoft-com:office:word" xmlns:w="http://schemas.openxmlformats.org/wordprocessingml/2006/main" xmlns:w14="http://schemas.microsoft.com/office/word/2010/wordml" xmlns:w15="http://schemas.microsoft.com/office/word/2012/wordml" xmlns:wpg="http://schemas.microsoft.com/office/word/2010/wordprocessingGroup" xmlns:wpi="http://schemas.microsoft.com/office/word/2010/wordprocessingInk" xmlns:wne="http://schemas.microsoft.com/office/word/2006/wordml" xmlns:wps="http://schemas.microsoft.com/office/word/2010/wordprocessingShape" mc:Ignorable="w14 w15 wp14">
   <w:abstractNum w:abstractNumId="0">
     <w:nsid w:val="0F833A2B"/>
     <w:multiLevelType w:val="multilevel"/>
@@ -5724,7 +6441,7 @@
 </file>
 
 <file path=word/styles.xml><?xml version="1.0" encoding="utf-8"?>
-<w:styles xmlns:mc="http://schemas.openxmlformats.org/markup-compatibility/2006" xmlns:r="http://schemas.openxmlformats.org/officeDocument/2006/relationships" xmlns:w="http://schemas.openxmlformats.org/wordprocessingml/2006/main" xmlns:w14="http://schemas.microsoft.com/office/word/2010/wordml" mc:Ignorable="w14">
+<w:styles xmlns:mc="http://schemas.openxmlformats.org/markup-compatibility/2006" xmlns:r="http://schemas.openxmlformats.org/officeDocument/2006/relationships" xmlns:w="http://schemas.openxmlformats.org/wordprocessingml/2006/main" xmlns:w14="http://schemas.microsoft.com/office/word/2010/wordml" xmlns:w15="http://schemas.microsoft.com/office/word/2012/wordml" mc:Ignorable="w14 w15">
   <w:docDefaults>
     <w:rPrDefault>
       <w:rPr>
@@ -5740,1048 +6457,378 @@
       </w:pPr>
     </w:pPrDefault>
   </w:docDefaults>
-  <w:latentStyles w:defLockedState="0" w:defUIPriority="99" w:defSemiHidden="1" w:defUnhideWhenUsed="1" w:defQFormat="0" w:count="267">
-    <w:lsdException w:name="Normal" w:semiHidden="0" w:uiPriority="0" w:unhideWhenUsed="0" w:qFormat="1"/>
-    <w:lsdException w:name="heading 1" w:semiHidden="0" w:uiPriority="9" w:unhideWhenUsed="0" w:qFormat="1"/>
-    <w:lsdException w:name="heading 2" w:uiPriority="9" w:qFormat="1"/>
-    <w:lsdException w:name="heading 3" w:uiPriority="9" w:qFormat="1"/>
-    <w:lsdException w:name="heading 4" w:uiPriority="9" w:qFormat="1"/>
-    <w:lsdException w:name="heading 5" w:uiPriority="9" w:qFormat="1"/>
-    <w:lsdException w:name="heading 6" w:uiPriority="9" w:qFormat="1"/>
-    <w:lsdException w:name="heading 7" w:uiPriority="9" w:qFormat="1"/>
-    <w:lsdException w:name="heading 8" w:uiPriority="9" w:qFormat="1"/>
-    <w:lsdException w:name="heading 9" w:uiPriority="9" w:qFormat="1"/>
-    <w:lsdException w:name="toc 1" w:uiPriority="39"/>
-    <w:lsdException w:name="toc 2" w:uiPriority="39"/>
-    <w:lsdException w:name="toc 3" w:uiPriority="39"/>
-    <w:lsdException w:name="toc 4" w:uiPriority="39"/>
-    <w:lsdException w:name="toc 5" w:uiPriority="39"/>
-    <w:lsdException w:name="toc 6" w:uiPriority="39"/>
-    <w:lsdException w:name="toc 7" w:uiPriority="39"/>
-    <w:lsdException w:name="toc 8" w:uiPriority="39"/>
-    <w:lsdException w:name="toc 9" w:uiPriority="39"/>
-    <w:lsdException w:name="caption" w:uiPriority="35" w:qFormat="1"/>
-    <w:lsdException w:name="Title" w:semiHidden="0" w:uiPriority="10" w:unhideWhenUsed="0" w:qFormat="1"/>
-    <w:lsdException w:name="Default Paragraph Font" w:uiPriority="1"/>
-    <w:lsdException w:name="Subtitle" w:semiHidden="0" w:uiPriority="11" w:unhideWhenUsed="0" w:qFormat="1"/>
-    <w:lsdException w:name="Strong" w:semiHidden="0" w:uiPriority="22" w:unhideWhenUsed="0" w:qFormat="1"/>
-    <w:lsdException w:name="Emphasis" w:semiHidden="0" w:uiPriority="20" w:unhideWhenUsed="0" w:qFormat="1"/>
-    <w:lsdException w:name="Table Grid" w:semiHidden="0" w:uiPriority="59" w:unhideWhenUsed="0"/>
-    <w:lsdException w:name="Placeholder Text" w:unhideWhenUsed="0"/>
-    <w:lsdException w:name="No Spacing" w:semiHidden="0" w:uiPriority="1" w:unhideWhenUsed="0" w:qFormat="1"/>
-    <w:lsdException w:name="Light Shading" w:semiHidden="0" w:uiPriority="60" w:unhideWhenUsed="0"/>
-    <w:lsdException w:name="Light List" w:semiHidden="0" w:uiPriority="61" w:unhideWhenUsed="0"/>
-    <w:lsdException w:name="Light Grid" w:semiHidden="0" w:uiPriority="62" w:unhideWhenUsed="0"/>
-    <w:lsdException w:name="Medium Shading 1" w:semiHidden="0" w:uiPriority="63" w:unhideWhenUsed="0"/>
-    <w:lsdException w:name="Medium Shading 2" w:semiHidden="0" w:uiPriority="64" w:unhideWhenUsed="0"/>
-    <w:lsdException w:name="Medium List 1" w:semiHidden="0" w:uiPriority="65" w:unhideWhenUsed="0"/>
-    <w:lsdException w:name="Medium List 2" w:semiHidden="0" w:uiPriority="66" w:unhideWhenUsed="0"/>
-    <w:lsdException w:name="Medium Grid 1" w:semiHidden="0" w:uiPriority="67" w:unhideWhenUsed="0"/>
-    <w:lsdException w:name="Medium Grid 2" w:semiHidden="0" w:uiPriority="68" w:unhideWhenUsed="0"/>
-    <w:lsdException w:name="Medium Grid 3" w:semiHidden="0" w:uiPriority="69" w:unhideWhenUsed="0"/>
-    <w:lsdException w:name="Dark List" w:semiHidden="0" w:uiPriority="70" w:unhideWhenUsed="0"/>
-    <w:lsdException w:name="Colorful Shading" w:semiHidden="0" w:uiPriority="71" w:unhideWhenUsed="0"/>
-    <w:lsdException w:name="Colorful List" w:semiHidden="0" w:uiPriority="72" w:unhideWhenUsed="0"/>
-    <w:lsdException w:name="Colorful Grid" w:semiHidden="0" w:uiPriority="73" w:unhideWhenUsed="0"/>
-    <w:lsdException w:name="Light Shading Accent 1" w:semiHidden="0" w:uiPriority="60" w:unhideWhenUsed="0"/>
-    <w:lsdException w:name="Light List Accent 1" w:semiHidden="0" w:uiPriority="61" w:unhideWhenUsed="0"/>
-    <w:lsdException w:name="Light Grid Accent 1" w:semiHidden="0" w:uiPriority="62" w:unhideWhenUsed="0"/>
-    <w:lsdException w:name="Medium Shading 1 Accent 1" w:semiHidden="0" w:uiPriority="63" w:unhideWhenUsed="0"/>
-    <w:lsdException w:name="Medium Shading 2 Accent 1" w:semiHidden="0" w:uiPriority="64" w:unhideWhenUsed="0"/>
-    <w:lsdException w:name="Medium List 1 Accent 1" w:semiHidden="0" w:uiPriority="65" w:unhideWhenUsed="0"/>
-    <w:lsdException w:name="Revision" w:unhideWhenUsed="0"/>
-    <w:lsdException w:name="List Paragraph" w:semiHidden="0" w:uiPriority="34" w:unhideWhenUsed="0" w:qFormat="1"/>
-    <w:lsdException w:name="Quote" w:semiHidden="0" w:uiPriority="29" w:unhideWhenUsed="0" w:qFormat="1"/>
-    <w:lsdException w:name="Intense Quote" w:semiHidden="0" w:uiPriority="30" w:unhideWhenUsed="0" w:qFormat="1"/>
-    <w:lsdException w:name="Medium List 2 Accent 1" w:semiHidden="0" w:uiPriority="66" w:unhideWhenUsed="0"/>
-    <w:lsdException w:name="Medium Grid 1 Accent 1" w:semiHidden="0" w:uiPriority="67" w:unhideWhenUsed="0"/>
-    <w:lsdException w:name="Medium Grid 2 Accent 1" w:semiHidden="0" w:uiPriority="68" w:unhideWhenUsed="0"/>
-    <w:lsdException w:name="Medium Grid 3 Accent 1" w:semiHidden="0" w:uiPriority="69" w:unhideWhenUsed="0"/>
-    <w:lsdException w:name="Dark List Accent 1" w:semiHidden="0" w:uiPriority="70" w:unhideWhenUsed="0"/>
-    <w:lsdException w:name="Colorful Shading Accent 1" w:semiHidden="0" w:uiPriority="71" w:unhideWhenUsed="0"/>
-    <w:lsdException w:name="Colorful List Accent 1" w:semiHidden="0" w:uiPriority="72" w:unhideWhenUsed="0"/>
-    <w:lsdException w:name="Colorful Grid Accent 1" w:semiHidden="0" w:uiPriority="73" w:unhideWhenUsed="0"/>
-    <w:lsdException w:name="Light Shading Accent 2" w:semiHidden="0" w:uiPriority="60" w:unhideWhenUsed="0"/>
-    <w:lsdException w:name="Light List Accent 2" w:semiHidden="0" w:uiPriority="61" w:unhideWhenUsed="0"/>
-    <w:lsdException w:name="Light Grid Accent 2" w:semiHidden="0" w:uiPriority="62" w:unhideWhenUsed="0"/>
-    <w:lsdException w:name="Medium Shading 1 Accent 2" w:semiHidden="0" w:uiPriority="63" w:unhideWhenUsed="0"/>
-    <w:lsdException w:name="Medium Shading 2 Accent 2" w:semiHidden="0" w:uiPriority="64" w:unhideWhenUsed="0"/>
-    <w:lsdException w:name="Medium List 1 Accent 2" w:semiHidden="0" w:uiPriority="65" w:unhideWhenUsed="0"/>
-    <w:lsdException w:name="Medium List 2 Accent 2" w:semiHidden="0" w:uiPriority="66" w:unhideWhenUsed="0"/>
-    <w:lsdException w:name="Medium Grid 1 Accent 2" w:semiHidden="0" w:uiPriority="67" w:unhideWhenUsed="0"/>
-    <w:lsdException w:name="Medium Grid 2 Accent 2" w:semiHidden="0" w:uiPriority="68" w:unhideWhenUsed="0"/>
-    <w:lsdException w:name="Medium Grid 3 Accent 2" w:semiHidden="0" w:uiPriority="69" w:unhideWhenUsed="0"/>
-    <w:lsdException w:name="Dark List Accent 2" w:semiHidden="0" w:uiPriority="70" w:unhideWhenUsed="0"/>
-    <w:lsdException w:name="Colorful Shading Accent 2" w:semiHidden="0" w:uiPriority="71" w:unhideWhenUsed="0"/>
-    <w:lsdException w:name="Colorful List Accent 2" w:semiHidden="0" w:uiPriority="72" w:unhideWhenUsed="0"/>
-    <w:lsdException w:name="Colorful Grid Accent 2" w:semiHidden="0" w:uiPriority="73" w:unhideWhenUsed="0"/>
-    <w:lsdException w:name="Light Shading Accent 3" w:semiHidden="0" w:uiPriority="60" w:unhideWhenUsed="0"/>
-    <w:lsdException w:name="Light List Accent 3" w:semiHidden="0" w:uiPriority="61" w:unhideWhenUsed="0"/>
-    <w:lsdException w:name="Light Grid Accent 3" w:semiHidden="0" w:uiPriority="62" w:unhideWhenUsed="0"/>
-    <w:lsdException w:name="Medium Shading 1 Accent 3" w:semiHidden="0" w:uiPriority="63" w:unhideWhenUsed="0"/>
-    <w:lsdException w:name="Medium Shading 2 Accent 3" w:semiHidden="0" w:uiPriority="64" w:unhideWhenUsed="0"/>
-    <w:lsdException w:name="Medium List 1 Accent 3" w:semiHidden="0" w:uiPriority="65" w:unhideWhenUsed="0"/>
-    <w:lsdException w:name="Medium List 2 Accent 3" w:semiHidden="0" w:uiPriority="66" w:unhideWhenUsed="0"/>
-    <w:lsdException w:name="Medium Grid 1 Accent 3" w:semiHidden="0" w:uiPriority="67" w:unhideWhenUsed="0"/>
-    <w:lsdException w:name="Medium Grid 2 Accent 3" w:semiHidden="0" w:uiPriority="68" w:unhideWhenUsed="0"/>
-    <w:lsdException w:name="Medium Grid 3 Accent 3" w:semiHidden="0" w:uiPriority="69" w:unhideWhenUsed="0"/>
-    <w:lsdException w:name="Dark List Accent 3" w:semiHidden="0" w:uiPriority="70" w:unhideWhenUsed="0"/>
-    <w:lsdException w:name="Colorful Shading Accent 3" w:semiHidden="0" w:uiPriority="71" w:unhideWhenUsed="0"/>
-    <w:lsdException w:name="Colorful List Accent 3" w:semiHidden="0" w:uiPriority="72" w:unhideWhenUsed="0"/>
-    <w:lsdException w:name="Colorful Grid Accent 3" w:semiHidden="0" w:uiPriority="73" w:unhideWhenUsed="0"/>
-    <w:lsdException w:name="Light Shading Accent 4" w:semiHidden="0" w:uiPriority="60" w:unhideWhenUsed="0"/>
-    <w:lsdException w:name="Light List Accent 4" w:semiHidden="0" w:uiPriority="61" w:unhideWhenUsed="0"/>
-    <w:lsdException w:name="Light Grid Accent 4" w:semiHidden="0" w:uiPriority="62" w:unhideWhenUsed="0"/>
-    <w:lsdException w:name="Medium Shading 1 Accent 4" w:semiHidden="0" w:uiPriority="63" w:unhideWhenUsed="0"/>
-    <w:lsdException w:name="Medium Shading 2 Accent 4" w:semiHidden="0" w:uiPriority="64" w:unhideWhenUsed="0"/>
-    <w:lsdException w:name="Medium List 1 Accent 4" w:semiHidden="0" w:uiPriority="65" w:unhideWhenUsed="0"/>
-    <w:lsdException w:name="Medium List 2 Accent 4" w:semiHidden="0" w:uiPriority="66" w:unhideWhenUsed="0"/>
-    <w:lsdException w:name="Medium Grid 1 Accent 4" w:semiHidden="0" w:uiPriority="67" w:unhideWhenUsed="0"/>
-    <w:lsdException w:name="Medium Grid 2 Accent 4" w:semiHidden="0" w:uiPriority="68" w:unhideWhenUsed="0"/>
-    <w:lsdException w:name="Medium Grid 3 Accent 4" w:semiHidden="0" w:uiPriority="69" w:unhideWhenUsed="0"/>
-    <w:lsdException w:name="Dark List Accent 4" w:semiHidden="0" w:uiPriority="70" w:unhideWhenUsed="0"/>
-    <w:lsdException w:name="Colorful Shading Accent 4" w:semiHidden="0" w:uiPriority="71" w:unhideWhenUsed="0"/>
-    <w:lsdException w:name="Colorful List Accent 4" w:semiHidden="0" w:uiPriority="72" w:unhideWhenUsed="0"/>
-    <w:lsdException w:name="Colorful Grid Accent 4" w:semiHidden="0" w:uiPriority="73" w:unhideWhenUsed="0"/>
-    <w:lsdException w:name="Light Shading Accent 5" w:semiHidden="0" w:uiPriority="60" w:unhideWhenUsed="0"/>
-    <w:lsdException w:name="Light List Accent 5" w:semiHidden="0" w:uiPriority="61" w:unhideWhenUsed="0"/>
-    <w:lsdException w:name="Light Grid Accent 5" w:semiHidden="0" w:uiPriority="62" w:unhideWhenUsed="0"/>
-    <w:lsdException w:name="Medium Shading 1 Accent 5" w:semiHidden="0" w:uiPriority="63" w:unhideWhenUsed="0"/>
-    <w:lsdException w:name="Medium Shading 2 Accent 5" w:semiHidden="0" w:uiPriority="64" w:unhideWhenUsed="0"/>
-    <w:lsdException w:name="Medium List 1 Accent 5" w:semiHidden="0" w:uiPriority="65" w:unhideWhenUsed="0"/>
-    <w:lsdException w:name="Medium List 2 Accent 5" w:semiHidden="0" w:uiPriority="66" w:unhideWhenUsed="0"/>
-    <w:lsdException w:name="Medium Grid 1 Accent 5" w:semiHidden="0" w:uiPriority="67" w:unhideWhenUsed="0"/>
-    <w:lsdException w:name="Medium Grid 2 Accent 5" w:semiHidden="0" w:uiPriority="68" w:unhideWhenUsed="0"/>
-    <w:lsdException w:name="Medium Grid 3 Accent 5" w:semiHidden="0" w:uiPriority="69" w:unhideWhenUsed="0"/>
-    <w:lsdException w:name="Dark List Accent 5" w:semiHidden="0" w:uiPriority="70" w:unhideWhenUsed="0"/>
-    <w:lsdException w:name="Colorful Shading Accent 5" w:semiHidden="0" w:uiPriority="71" w:unhideWhenUsed="0"/>
-    <w:lsdException w:name="Colorful List Accent 5" w:semiHidden="0" w:uiPriority="72" w:unhideWhenUsed="0"/>
-    <w:lsdException w:name="Colorful Grid Accent 5" w:semiHidden="0" w:uiPriority="73" w:unhideWhenUsed="0"/>
-    <w:lsdException w:name="Light Shading Accent 6" w:semiHidden="0" w:uiPriority="60" w:unhideWhenUsed="0"/>
-    <w:lsdException w:name="Light List Accent 6" w:semiHidden="0" w:uiPriority="61" w:unhideWhenUsed="0"/>
-    <w:lsdException w:name="Light Grid Accent 6" w:semiHidden="0" w:uiPriority="62" w:unhideWhenUsed="0"/>
-    <w:lsdException w:name="Medium Shading 1 Accent 6" w:semiHidden="0" w:uiPriority="63" w:unhideWhenUsed="0"/>
-    <w:lsdException w:name="Medium Shading 2 Accent 6" w:semiHidden="0" w:uiPriority="64" w:unhideWhenUsed="0"/>
-    <w:lsdException w:name="Medium List 1 Accent 6" w:semiHidden="0" w:uiPriority="65" w:unhideWhenUsed="0"/>
-    <w:lsdException w:name="Medium List 2 Accent 6" w:semiHidden="0" w:uiPriority="66" w:unhideWhenUsed="0"/>
-    <w:lsdException w:name="Medium Grid 1 Accent 6" w:semiHidden="0" w:uiPriority="67" w:unhideWhenUsed="0"/>
-    <w:lsdException w:name="Medium Grid 2 Accent 6" w:semiHidden="0" w:uiPriority="68" w:unhideWhenUsed="0"/>
-    <w:lsdException w:name="Medium Grid 3 Accent 6" w:semiHidden="0" w:uiPriority="69" w:unhideWhenUsed="0"/>
-    <w:lsdException w:name="Dark List Accent 6" w:semiHidden="0" w:uiPriority="70" w:unhideWhenUsed="0"/>
-    <w:lsdException w:name="Colorful Shading Accent 6" w:semiHidden="0" w:uiPriority="71" w:unhideWhenUsed="0"/>
-    <w:lsdException w:name="Colorful List Accent 6" w:semiHidden="0" w:uiPriority="72" w:unhideWhenUsed="0"/>
-    <w:lsdException w:name="Colorful Grid Accent 6" w:semiHidden="0" w:uiPriority="73" w:unhideWhenUsed="0"/>
-    <w:lsdException w:name="Subtle Emphasis" w:semiHidden="0" w:uiPriority="19" w:unhideWhenUsed="0" w:qFormat="1"/>
-    <w:lsdException w:name="Intense Emphasis" w:semiHidden="0" w:uiPriority="21" w:unhideWhenUsed="0" w:qFormat="1"/>
-    <w:lsdException w:name="Subtle Reference" w:semiHidden="0" w:uiPriority="31" w:unhideWhenUsed="0" w:qFormat="1"/>
-    <w:lsdException w:name="Intense Reference" w:semiHidden="0" w:uiPriority="32" w:unhideWhenUsed="0" w:qFormat="1"/>
-    <w:lsdException w:name="Book Title" w:semiHidden="0" w:uiPriority="33" w:unhideWhenUsed="0" w:qFormat="1"/>
-    <w:lsdException w:name="Bibliography" w:uiPriority="37"/>
-    <w:lsdException w:name="TOC Heading" w:uiPriority="39" w:qFormat="1"/>
-  </w:latentStyles>
-  <w:style w:type="paragraph" w:default="1" w:styleId="Normal">
-    <w:name w:val="Normal"/>
-    <w:qFormat/>
-    <w:rsid w:val="00CD64AB"/>
-  </w:style>
-  <w:style w:type="paragraph" w:styleId="Heading1">
-    <w:name w:val="heading 1"/>
-    <w:basedOn w:val="Normal"/>
-    <w:next w:val="Normal"/>
-    <w:link w:val="Heading1Char"/>
-    <w:uiPriority w:val="9"/>
-    <w:qFormat/>
-    <w:rsid w:val="00CD64AB"/>
-    <w:pPr>
-      <w:keepNext/>
-      <w:keepLines/>
-      <w:spacing w:before="480" w:after="0"/>
-      <w:outlineLvl w:val="0"/>
-    </w:pPr>
-    <w:rPr>
-      <w:rFonts w:asciiTheme="majorHAnsi" w:eastAsiaTheme="majorEastAsia" w:hAnsiTheme="majorHAnsi" w:cstheme="majorBidi"/>
-      <w:b/>
-      <w:bCs/>
-      <w:color w:val="365F91" w:themeColor="accent1" w:themeShade="BF"/>
-      <w:sz w:val="28"/>
-      <w:szCs w:val="28"/>
-    </w:rPr>
-  </w:style>
-  <w:style w:type="paragraph" w:styleId="Heading2">
-    <w:name w:val="heading 2"/>
-    <w:basedOn w:val="Normal"/>
-    <w:next w:val="Normal"/>
-    <w:link w:val="Heading2Char"/>
-    <w:uiPriority w:val="9"/>
-    <w:unhideWhenUsed/>
-    <w:qFormat/>
-    <w:rsid w:val="00CD64AB"/>
-    <w:pPr>
-      <w:keepNext/>
-      <w:keepLines/>
-      <w:spacing w:before="200" w:after="0"/>
-      <w:outlineLvl w:val="1"/>
-    </w:pPr>
-    <w:rPr>
-      <w:rFonts w:asciiTheme="majorHAnsi" w:eastAsiaTheme="majorEastAsia" w:hAnsiTheme="majorHAnsi" w:cstheme="majorBidi"/>
-      <w:b/>
-      <w:bCs/>
-      <w:color w:val="4F81BD" w:themeColor="accent1"/>
-      <w:sz w:val="26"/>
-      <w:szCs w:val="26"/>
-    </w:rPr>
-  </w:style>
-  <w:style w:type="paragraph" w:styleId="Heading3">
-    <w:name w:val="heading 3"/>
-    <w:basedOn w:val="Normal"/>
-    <w:next w:val="Normal"/>
-    <w:link w:val="Heading3Char"/>
-    <w:uiPriority w:val="9"/>
-    <w:unhideWhenUsed/>
-    <w:qFormat/>
-    <w:rsid w:val="00CD64AB"/>
-    <w:pPr>
-      <w:keepNext/>
-      <w:keepLines/>
-      <w:spacing w:before="200" w:after="0"/>
-      <w:outlineLvl w:val="2"/>
-    </w:pPr>
-    <w:rPr>
-      <w:rFonts w:asciiTheme="majorHAnsi" w:eastAsiaTheme="majorEastAsia" w:hAnsiTheme="majorHAnsi" w:cstheme="majorBidi"/>
-      <w:b/>
-      <w:bCs/>
-      <w:color w:val="4F81BD" w:themeColor="accent1"/>
-    </w:rPr>
-  </w:style>
-  <w:style w:type="paragraph" w:styleId="Heading4">
-    <w:name w:val="heading 4"/>
-    <w:basedOn w:val="Normal"/>
-    <w:next w:val="Normal"/>
-    <w:link w:val="Heading4Char"/>
-    <w:uiPriority w:val="9"/>
-    <w:unhideWhenUsed/>
-    <w:qFormat/>
-    <w:rsid w:val="00CD64AB"/>
-    <w:pPr>
-      <w:keepNext/>
-      <w:keepLines/>
-      <w:spacing w:before="200" w:after="0"/>
-      <w:outlineLvl w:val="3"/>
-    </w:pPr>
-    <w:rPr>
-      <w:rFonts w:asciiTheme="majorHAnsi" w:eastAsiaTheme="majorEastAsia" w:hAnsiTheme="majorHAnsi" w:cstheme="majorBidi"/>
-      <w:b/>
-      <w:bCs/>
-      <w:i/>
-      <w:iCs/>
-      <w:color w:val="4F81BD" w:themeColor="accent1"/>
-    </w:rPr>
-  </w:style>
-  <w:style w:type="paragraph" w:styleId="Heading5">
-    <w:name w:val="heading 5"/>
-    <w:basedOn w:val="Normal"/>
-    <w:next w:val="Normal"/>
-    <w:link w:val="Heading5Char"/>
-    <w:uiPriority w:val="9"/>
-    <w:unhideWhenUsed/>
-    <w:qFormat/>
-    <w:rsid w:val="00CD64AB"/>
-    <w:pPr>
-      <w:keepNext/>
-      <w:keepLines/>
-      <w:spacing w:before="200" w:after="0"/>
-      <w:outlineLvl w:val="4"/>
-    </w:pPr>
-    <w:rPr>
-      <w:rFonts w:asciiTheme="majorHAnsi" w:eastAsiaTheme="majorEastAsia" w:hAnsiTheme="majorHAnsi" w:cstheme="majorBidi"/>
-      <w:color w:val="243F60" w:themeColor="accent1" w:themeShade="7F"/>
-    </w:rPr>
-  </w:style>
-  <w:style w:type="paragraph" w:styleId="Heading6">
-    <w:name w:val="heading 6"/>
-    <w:basedOn w:val="Normal"/>
-    <w:next w:val="Normal"/>
-    <w:link w:val="Heading6Char"/>
-    <w:uiPriority w:val="9"/>
-    <w:unhideWhenUsed/>
-    <w:qFormat/>
-    <w:rsid w:val="00CD64AB"/>
-    <w:pPr>
-      <w:keepNext/>
-      <w:keepLines/>
-      <w:spacing w:before="200" w:after="0"/>
-      <w:outlineLvl w:val="5"/>
-    </w:pPr>
-    <w:rPr>
-      <w:rFonts w:asciiTheme="majorHAnsi" w:eastAsiaTheme="majorEastAsia" w:hAnsiTheme="majorHAnsi" w:cstheme="majorBidi"/>
-      <w:i/>
-      <w:iCs/>
-      <w:color w:val="243F60" w:themeColor="accent1" w:themeShade="7F"/>
-    </w:rPr>
-  </w:style>
-  <w:style w:type="paragraph" w:styleId="Heading7">
-    <w:name w:val="heading 7"/>
-    <w:basedOn w:val="Normal"/>
-    <w:next w:val="Normal"/>
-    <w:link w:val="Heading7Char"/>
-    <w:uiPriority w:val="9"/>
-    <w:semiHidden/>
-    <w:unhideWhenUsed/>
-    <w:qFormat/>
-    <w:rsid w:val="00CD64AB"/>
-    <w:pPr>
-      <w:keepNext/>
-      <w:keepLines/>
-      <w:spacing w:before="200" w:after="0"/>
-      <w:outlineLvl w:val="6"/>
-    </w:pPr>
-    <w:rPr>
-      <w:rFonts w:asciiTheme="majorHAnsi" w:eastAsiaTheme="majorEastAsia" w:hAnsiTheme="majorHAnsi" w:cstheme="majorBidi"/>
-      <w:i/>
-      <w:iCs/>
-      <w:color w:val="404040" w:themeColor="text1" w:themeTint="BF"/>
-    </w:rPr>
-  </w:style>
-  <w:style w:type="paragraph" w:styleId="Heading8">
-    <w:name w:val="heading 8"/>
-    <w:basedOn w:val="Normal"/>
-    <w:next w:val="Normal"/>
-    <w:link w:val="Heading8Char"/>
-    <w:uiPriority w:val="9"/>
-    <w:semiHidden/>
-    <w:unhideWhenUsed/>
-    <w:qFormat/>
-    <w:rsid w:val="00CD64AB"/>
-    <w:pPr>
-      <w:keepNext/>
-      <w:keepLines/>
-      <w:spacing w:before="200" w:after="0"/>
-      <w:outlineLvl w:val="7"/>
-    </w:pPr>
-    <w:rPr>
-      <w:rFonts w:asciiTheme="majorHAnsi" w:eastAsiaTheme="majorEastAsia" w:hAnsiTheme="majorHAnsi" w:cstheme="majorBidi"/>
-      <w:color w:val="4F81BD" w:themeColor="accent1"/>
-      <w:sz w:val="20"/>
-      <w:szCs w:val="20"/>
-    </w:rPr>
-  </w:style>
-  <w:style w:type="paragraph" w:styleId="Heading9">
-    <w:name w:val="heading 9"/>
-    <w:basedOn w:val="Normal"/>
-    <w:next w:val="Normal"/>
-    <w:link w:val="Heading9Char"/>
-    <w:uiPriority w:val="9"/>
-    <w:semiHidden/>
-    <w:unhideWhenUsed/>
-    <w:qFormat/>
-    <w:rsid w:val="00CD64AB"/>
-    <w:pPr>
-      <w:keepNext/>
-      <w:keepLines/>
-      <w:spacing w:before="200" w:after="0"/>
-      <w:outlineLvl w:val="8"/>
-    </w:pPr>
-    <w:rPr>
-      <w:rFonts w:asciiTheme="majorHAnsi" w:eastAsiaTheme="majorEastAsia" w:hAnsiTheme="majorHAnsi" w:cstheme="majorBidi"/>
-      <w:i/>
-      <w:iCs/>
-      <w:color w:val="404040" w:themeColor="text1" w:themeTint="BF"/>
-      <w:sz w:val="20"/>
-      <w:szCs w:val="20"/>
-    </w:rPr>
-  </w:style>
-  <w:style w:type="character" w:default="1" w:styleId="DefaultParagraphFont">
-    <w:name w:val="Default Paragraph Font"/>
-    <w:uiPriority w:val="1"/>
-    <w:semiHidden/>
-    <w:unhideWhenUsed/>
-  </w:style>
-  <w:style w:type="table" w:default="1" w:styleId="TableNormal">
-    <w:name w:val="Normal Table"/>
-    <w:uiPriority w:val="99"/>
-    <w:semiHidden/>
-    <w:unhideWhenUsed/>
-    <w:tblPr>
-      <w:tblInd w:w="0" w:type="dxa"/>
-      <w:tblCellMar>
-        <w:top w:w="0" w:type="dxa"/>
-        <w:left w:w="108" w:type="dxa"/>
-        <w:bottom w:w="0" w:type="dxa"/>
-        <w:right w:w="108" w:type="dxa"/>
-      </w:tblCellMar>
-    </w:tblPr>
-  </w:style>
-  <w:style w:type="numbering" w:default="1" w:styleId="NoList">
-    <w:name w:val="No List"/>
-    <w:uiPriority w:val="99"/>
-    <w:semiHidden/>
-    <w:unhideWhenUsed/>
-  </w:style>
-  <w:style w:type="paragraph" w:styleId="Title">
-    <w:name w:val="Title"/>
-    <w:basedOn w:val="Normal"/>
-    <w:next w:val="Normal"/>
-    <w:link w:val="TitleChar"/>
-    <w:uiPriority w:val="10"/>
-    <w:qFormat/>
-    <w:rsid w:val="00CD64AB"/>
-    <w:pPr>
-      <w:pBdr>
-        <w:bottom w:val="single" w:sz="8" w:space="4" w:color="4F81BD" w:themeColor="accent1"/>
-      </w:pBdr>
-      <w:spacing w:after="300" w:line="240" w:lineRule="auto"/>
-      <w:contextualSpacing/>
-    </w:pPr>
-    <w:rPr>
-      <w:rFonts w:asciiTheme="majorHAnsi" w:eastAsiaTheme="majorEastAsia" w:hAnsiTheme="majorHAnsi" w:cstheme="majorBidi"/>
-      <w:color w:val="17365D" w:themeColor="text2" w:themeShade="BF"/>
-      <w:spacing w:val="5"/>
-      <w:kern w:val="28"/>
-      <w:sz w:val="52"/>
-      <w:szCs w:val="52"/>
-    </w:rPr>
-  </w:style>
-  <w:style w:type="paragraph" w:styleId="Subtitle">
-    <w:name w:val="Subtitle"/>
-    <w:basedOn w:val="Normal"/>
-    <w:next w:val="Normal"/>
-    <w:link w:val="SubtitleChar"/>
-    <w:uiPriority w:val="11"/>
-    <w:qFormat/>
-    <w:rsid w:val="00CD64AB"/>
-    <w:pPr>
-      <w:numPr>
-        <w:ilvl w:val="1"/>
-      </w:numPr>
-    </w:pPr>
-    <w:rPr>
-      <w:rFonts w:asciiTheme="majorHAnsi" w:eastAsiaTheme="majorEastAsia" w:hAnsiTheme="majorHAnsi" w:cstheme="majorBidi"/>
-      <w:i/>
-      <w:iCs/>
-      <w:color w:val="4F81BD" w:themeColor="accent1"/>
-      <w:spacing w:val="15"/>
-      <w:sz w:val="24"/>
-      <w:szCs w:val="24"/>
-    </w:rPr>
-  </w:style>
-  <w:style w:type="paragraph" w:styleId="BalloonText">
-    <w:name w:val="Balloon Text"/>
-    <w:basedOn w:val="Normal"/>
-    <w:link w:val="BalloonTextChar"/>
-    <w:uiPriority w:val="99"/>
-    <w:semiHidden/>
-    <w:unhideWhenUsed/>
-    <w:rsid w:val="000066F6"/>
-    <w:pPr>
-      <w:spacing w:line="240" w:lineRule="auto"/>
-    </w:pPr>
-    <w:rPr>
-      <w:rFonts w:ascii="Tahoma" w:hAnsi="Tahoma" w:cs="Tahoma"/>
-      <w:sz w:val="16"/>
-      <w:szCs w:val="16"/>
-    </w:rPr>
-  </w:style>
-  <w:style w:type="character" w:customStyle="1" w:styleId="BalloonTextChar">
-    <w:name w:val="Balloon Text Char"/>
-    <w:basedOn w:val="DefaultParagraphFont"/>
-    <w:link w:val="BalloonText"/>
-    <w:uiPriority w:val="99"/>
-    <w:semiHidden/>
-    <w:rsid w:val="000066F6"/>
-    <w:rPr>
-      <w:rFonts w:ascii="Tahoma" w:eastAsia="Arial" w:hAnsi="Tahoma" w:cs="Tahoma"/>
-      <w:color w:val="000000"/>
-      <w:sz w:val="16"/>
-      <w:szCs w:val="16"/>
-    </w:rPr>
-  </w:style>
-  <w:style w:type="paragraph" w:styleId="TOCHeading">
-    <w:name w:val="TOC Heading"/>
-    <w:basedOn w:val="Heading1"/>
-    <w:next w:val="Normal"/>
-    <w:uiPriority w:val="39"/>
-    <w:semiHidden/>
-    <w:unhideWhenUsed/>
-    <w:qFormat/>
-    <w:rsid w:val="00CD64AB"/>
-    <w:pPr>
-      <w:outlineLvl w:val="9"/>
-    </w:pPr>
-  </w:style>
-  <w:style w:type="paragraph" w:styleId="TOC1">
-    <w:name w:val="toc 1"/>
-    <w:basedOn w:val="Normal"/>
-    <w:next w:val="Normal"/>
-    <w:autoRedefine/>
-    <w:uiPriority w:val="39"/>
-    <w:unhideWhenUsed/>
-    <w:rsid w:val="000066F6"/>
-    <w:pPr>
-      <w:spacing w:after="100"/>
-    </w:pPr>
-  </w:style>
-  <w:style w:type="paragraph" w:styleId="TOC2">
-    <w:name w:val="toc 2"/>
-    <w:basedOn w:val="Normal"/>
-    <w:next w:val="Normal"/>
-    <w:autoRedefine/>
-    <w:uiPriority w:val="39"/>
-    <w:unhideWhenUsed/>
-    <w:rsid w:val="000066F6"/>
-    <w:pPr>
-      <w:spacing w:after="100"/>
-      <w:ind w:left="220"/>
-    </w:pPr>
-  </w:style>
-  <w:style w:type="paragraph" w:styleId="TOC3">
-    <w:name w:val="toc 3"/>
-    <w:basedOn w:val="Normal"/>
-    <w:next w:val="Normal"/>
-    <w:autoRedefine/>
-    <w:uiPriority w:val="39"/>
-    <w:unhideWhenUsed/>
-    <w:rsid w:val="000066F6"/>
-    <w:pPr>
-      <w:spacing w:after="100"/>
-      <w:ind w:left="440"/>
-    </w:pPr>
-  </w:style>
-  <w:style w:type="character" w:styleId="Hyperlink">
-    <w:name w:val="Hyperlink"/>
-    <w:basedOn w:val="DefaultParagraphFont"/>
-    <w:uiPriority w:val="99"/>
-    <w:unhideWhenUsed/>
-    <w:rsid w:val="000066F6"/>
-    <w:rPr>
-      <w:color w:val="0000FF" w:themeColor="hyperlink"/>
-      <w:u w:val="single"/>
-    </w:rPr>
-  </w:style>
-  <w:style w:type="character" w:customStyle="1" w:styleId="Heading1Char">
-    <w:name w:val="Heading 1 Char"/>
-    <w:basedOn w:val="DefaultParagraphFont"/>
-    <w:link w:val="Heading1"/>
-    <w:uiPriority w:val="9"/>
-    <w:rsid w:val="00CD64AB"/>
-    <w:rPr>
-      <w:rFonts w:asciiTheme="majorHAnsi" w:eastAsiaTheme="majorEastAsia" w:hAnsiTheme="majorHAnsi" w:cstheme="majorBidi"/>
-      <w:b/>
-      <w:bCs/>
-      <w:color w:val="365F91" w:themeColor="accent1" w:themeShade="BF"/>
-      <w:sz w:val="28"/>
-      <w:szCs w:val="28"/>
-    </w:rPr>
-  </w:style>
-  <w:style w:type="character" w:customStyle="1" w:styleId="Heading2Char">
-    <w:name w:val="Heading 2 Char"/>
-    <w:basedOn w:val="DefaultParagraphFont"/>
-    <w:link w:val="Heading2"/>
-    <w:uiPriority w:val="9"/>
-    <w:rsid w:val="00CD64AB"/>
-    <w:rPr>
-      <w:rFonts w:asciiTheme="majorHAnsi" w:eastAsiaTheme="majorEastAsia" w:hAnsiTheme="majorHAnsi" w:cstheme="majorBidi"/>
-      <w:b/>
-      <w:bCs/>
-      <w:color w:val="4F81BD" w:themeColor="accent1"/>
-      <w:sz w:val="26"/>
-      <w:szCs w:val="26"/>
-    </w:rPr>
-  </w:style>
-  <w:style w:type="character" w:customStyle="1" w:styleId="Heading3Char">
-    <w:name w:val="Heading 3 Char"/>
-    <w:basedOn w:val="DefaultParagraphFont"/>
-    <w:link w:val="Heading3"/>
-    <w:uiPriority w:val="9"/>
-    <w:rsid w:val="00CD64AB"/>
-    <w:rPr>
-      <w:rFonts w:asciiTheme="majorHAnsi" w:eastAsiaTheme="majorEastAsia" w:hAnsiTheme="majorHAnsi" w:cstheme="majorBidi"/>
-      <w:b/>
-      <w:bCs/>
-      <w:color w:val="4F81BD" w:themeColor="accent1"/>
-    </w:rPr>
-  </w:style>
-  <w:style w:type="character" w:customStyle="1" w:styleId="Heading4Char">
-    <w:name w:val="Heading 4 Char"/>
-    <w:basedOn w:val="DefaultParagraphFont"/>
-    <w:link w:val="Heading4"/>
-    <w:uiPriority w:val="9"/>
-    <w:rsid w:val="00CD64AB"/>
-    <w:rPr>
-      <w:rFonts w:asciiTheme="majorHAnsi" w:eastAsiaTheme="majorEastAsia" w:hAnsiTheme="majorHAnsi" w:cstheme="majorBidi"/>
-      <w:b/>
-      <w:bCs/>
-      <w:i/>
-      <w:iCs/>
-      <w:color w:val="4F81BD" w:themeColor="accent1"/>
-    </w:rPr>
-  </w:style>
-  <w:style w:type="character" w:customStyle="1" w:styleId="Heading5Char">
-    <w:name w:val="Heading 5 Char"/>
-    <w:basedOn w:val="DefaultParagraphFont"/>
-    <w:link w:val="Heading5"/>
-    <w:uiPriority w:val="9"/>
-    <w:rsid w:val="00CD64AB"/>
-    <w:rPr>
-      <w:rFonts w:asciiTheme="majorHAnsi" w:eastAsiaTheme="majorEastAsia" w:hAnsiTheme="majorHAnsi" w:cstheme="majorBidi"/>
-      <w:color w:val="243F60" w:themeColor="accent1" w:themeShade="7F"/>
-    </w:rPr>
-  </w:style>
-  <w:style w:type="character" w:customStyle="1" w:styleId="Heading6Char">
-    <w:name w:val="Heading 6 Char"/>
-    <w:basedOn w:val="DefaultParagraphFont"/>
-    <w:link w:val="Heading6"/>
-    <w:uiPriority w:val="9"/>
-    <w:rsid w:val="00CD64AB"/>
-    <w:rPr>
-      <w:rFonts w:asciiTheme="majorHAnsi" w:eastAsiaTheme="majorEastAsia" w:hAnsiTheme="majorHAnsi" w:cstheme="majorBidi"/>
-      <w:i/>
-      <w:iCs/>
-      <w:color w:val="243F60" w:themeColor="accent1" w:themeShade="7F"/>
-    </w:rPr>
-  </w:style>
-  <w:style w:type="character" w:customStyle="1" w:styleId="Heading7Char">
-    <w:name w:val="Heading 7 Char"/>
-    <w:basedOn w:val="DefaultParagraphFont"/>
-    <w:link w:val="Heading7"/>
-    <w:uiPriority w:val="9"/>
-    <w:semiHidden/>
-    <w:rsid w:val="00CD64AB"/>
-    <w:rPr>
-      <w:rFonts w:asciiTheme="majorHAnsi" w:eastAsiaTheme="majorEastAsia" w:hAnsiTheme="majorHAnsi" w:cstheme="majorBidi"/>
-      <w:i/>
-      <w:iCs/>
-      <w:color w:val="404040" w:themeColor="text1" w:themeTint="BF"/>
-    </w:rPr>
-  </w:style>
-  <w:style w:type="character" w:customStyle="1" w:styleId="Heading8Char">
-    <w:name w:val="Heading 8 Char"/>
-    <w:basedOn w:val="DefaultParagraphFont"/>
-    <w:link w:val="Heading8"/>
-    <w:uiPriority w:val="9"/>
-    <w:semiHidden/>
-    <w:rsid w:val="00CD64AB"/>
-    <w:rPr>
-      <w:rFonts w:asciiTheme="majorHAnsi" w:eastAsiaTheme="majorEastAsia" w:hAnsiTheme="majorHAnsi" w:cstheme="majorBidi"/>
-      <w:color w:val="4F81BD" w:themeColor="accent1"/>
-      <w:sz w:val="20"/>
-      <w:szCs w:val="20"/>
-    </w:rPr>
-  </w:style>
-  <w:style w:type="character" w:customStyle="1" w:styleId="Heading9Char">
-    <w:name w:val="Heading 9 Char"/>
-    <w:basedOn w:val="DefaultParagraphFont"/>
-    <w:link w:val="Heading9"/>
-    <w:uiPriority w:val="9"/>
-    <w:semiHidden/>
-    <w:rsid w:val="00CD64AB"/>
-    <w:rPr>
-      <w:rFonts w:asciiTheme="majorHAnsi" w:eastAsiaTheme="majorEastAsia" w:hAnsiTheme="majorHAnsi" w:cstheme="majorBidi"/>
-      <w:i/>
-      <w:iCs/>
-      <w:color w:val="404040" w:themeColor="text1" w:themeTint="BF"/>
-      <w:sz w:val="20"/>
-      <w:szCs w:val="20"/>
-    </w:rPr>
-  </w:style>
-  <w:style w:type="paragraph" w:styleId="Caption">
-    <w:name w:val="caption"/>
-    <w:basedOn w:val="Normal"/>
-    <w:next w:val="Normal"/>
-    <w:uiPriority w:val="35"/>
-    <w:unhideWhenUsed/>
-    <w:qFormat/>
-    <w:rsid w:val="00CD64AB"/>
-    <w:pPr>
-      <w:spacing w:line="240" w:lineRule="auto"/>
-    </w:pPr>
-    <w:rPr>
-      <w:b/>
-      <w:bCs/>
-      <w:color w:val="4F81BD" w:themeColor="accent1"/>
-      <w:sz w:val="18"/>
-      <w:szCs w:val="18"/>
-    </w:rPr>
-  </w:style>
-  <w:style w:type="character" w:customStyle="1" w:styleId="TitleChar">
-    <w:name w:val="Title Char"/>
-    <w:basedOn w:val="DefaultParagraphFont"/>
-    <w:link w:val="Title"/>
-    <w:uiPriority w:val="10"/>
-    <w:rsid w:val="00CD64AB"/>
-    <w:rPr>
-      <w:rFonts w:asciiTheme="majorHAnsi" w:eastAsiaTheme="majorEastAsia" w:hAnsiTheme="majorHAnsi" w:cstheme="majorBidi"/>
-      <w:color w:val="17365D" w:themeColor="text2" w:themeShade="BF"/>
-      <w:spacing w:val="5"/>
-      <w:kern w:val="28"/>
-      <w:sz w:val="52"/>
-      <w:szCs w:val="52"/>
-    </w:rPr>
-  </w:style>
-  <w:style w:type="character" w:customStyle="1" w:styleId="SubtitleChar">
-    <w:name w:val="Subtitle Char"/>
-    <w:basedOn w:val="DefaultParagraphFont"/>
-    <w:link w:val="Subtitle"/>
-    <w:uiPriority w:val="11"/>
-    <w:rsid w:val="00CD64AB"/>
-    <w:rPr>
-      <w:rFonts w:asciiTheme="majorHAnsi" w:eastAsiaTheme="majorEastAsia" w:hAnsiTheme="majorHAnsi" w:cstheme="majorBidi"/>
-      <w:i/>
-      <w:iCs/>
-      <w:color w:val="4F81BD" w:themeColor="accent1"/>
-      <w:spacing w:val="15"/>
-      <w:sz w:val="24"/>
-      <w:szCs w:val="24"/>
-    </w:rPr>
-  </w:style>
-  <w:style w:type="character" w:styleId="Strong">
-    <w:name w:val="Strong"/>
-    <w:basedOn w:val="DefaultParagraphFont"/>
-    <w:uiPriority w:val="22"/>
-    <w:qFormat/>
-    <w:rsid w:val="00CD64AB"/>
-    <w:rPr>
-      <w:b/>
-      <w:bCs/>
-    </w:rPr>
-  </w:style>
-  <w:style w:type="character" w:styleId="Emphasis">
-    <w:name w:val="Emphasis"/>
-    <w:basedOn w:val="DefaultParagraphFont"/>
-    <w:uiPriority w:val="20"/>
-    <w:qFormat/>
-    <w:rsid w:val="00CD64AB"/>
-    <w:rPr>
-      <w:i/>
-      <w:iCs/>
-    </w:rPr>
-  </w:style>
-  <w:style w:type="paragraph" w:styleId="NoSpacing">
-    <w:name w:val="No Spacing"/>
-    <w:link w:val="NoSpacingChar"/>
-    <w:uiPriority w:val="1"/>
-    <w:qFormat/>
-    <w:rsid w:val="00CD64AB"/>
-    <w:pPr>
-      <w:spacing w:after="0" w:line="240" w:lineRule="auto"/>
-    </w:pPr>
-  </w:style>
-  <w:style w:type="character" w:customStyle="1" w:styleId="NoSpacingChar">
-    <w:name w:val="No Spacing Char"/>
-    <w:basedOn w:val="DefaultParagraphFont"/>
-    <w:link w:val="NoSpacing"/>
-    <w:uiPriority w:val="1"/>
-    <w:rsid w:val="00CD64AB"/>
-  </w:style>
-  <w:style w:type="paragraph" w:styleId="ListParagraph">
-    <w:name w:val="List Paragraph"/>
-    <w:basedOn w:val="Normal"/>
-    <w:uiPriority w:val="34"/>
-    <w:qFormat/>
-    <w:rsid w:val="00CD64AB"/>
-    <w:pPr>
-      <w:ind w:left="720"/>
-      <w:contextualSpacing/>
-    </w:pPr>
-  </w:style>
-  <w:style w:type="paragraph" w:styleId="Quote">
-    <w:name w:val="Quote"/>
-    <w:basedOn w:val="Normal"/>
-    <w:next w:val="Normal"/>
-    <w:link w:val="QuoteChar"/>
-    <w:uiPriority w:val="29"/>
-    <w:qFormat/>
-    <w:rsid w:val="00CD64AB"/>
-    <w:rPr>
-      <w:i/>
-      <w:iCs/>
-      <w:color w:val="000000" w:themeColor="text1"/>
-    </w:rPr>
-  </w:style>
-  <w:style w:type="character" w:customStyle="1" w:styleId="QuoteChar">
-    <w:name w:val="Quote Char"/>
-    <w:basedOn w:val="DefaultParagraphFont"/>
-    <w:link w:val="Quote"/>
-    <w:uiPriority w:val="29"/>
-    <w:rsid w:val="00CD64AB"/>
-    <w:rPr>
-      <w:i/>
-      <w:iCs/>
-      <w:color w:val="000000" w:themeColor="text1"/>
-    </w:rPr>
-  </w:style>
-  <w:style w:type="paragraph" w:styleId="IntenseQuote">
-    <w:name w:val="Intense Quote"/>
-    <w:basedOn w:val="Normal"/>
-    <w:next w:val="Normal"/>
-    <w:link w:val="IntenseQuoteChar"/>
-    <w:uiPriority w:val="30"/>
-    <w:qFormat/>
-    <w:rsid w:val="00CD64AB"/>
-    <w:pPr>
-      <w:pBdr>
-        <w:bottom w:val="single" w:sz="4" w:space="4" w:color="4F81BD" w:themeColor="accent1"/>
-      </w:pBdr>
-      <w:spacing w:before="200" w:after="280"/>
-      <w:ind w:left="936" w:right="936"/>
-    </w:pPr>
-    <w:rPr>
-      <w:b/>
-      <w:bCs/>
-      <w:i/>
-      <w:iCs/>
-      <w:color w:val="4F81BD" w:themeColor="accent1"/>
-    </w:rPr>
-  </w:style>
-  <w:style w:type="character" w:customStyle="1" w:styleId="IntenseQuoteChar">
-    <w:name w:val="Intense Quote Char"/>
-    <w:basedOn w:val="DefaultParagraphFont"/>
-    <w:link w:val="IntenseQuote"/>
-    <w:uiPriority w:val="30"/>
-    <w:rsid w:val="00CD64AB"/>
-    <w:rPr>
-      <w:b/>
-      <w:bCs/>
-      <w:i/>
-      <w:iCs/>
-      <w:color w:val="4F81BD" w:themeColor="accent1"/>
-    </w:rPr>
-  </w:style>
-  <w:style w:type="character" w:styleId="SubtleEmphasis">
-    <w:name w:val="Subtle Emphasis"/>
-    <w:basedOn w:val="DefaultParagraphFont"/>
-    <w:uiPriority w:val="19"/>
-    <w:qFormat/>
-    <w:rsid w:val="00CD64AB"/>
-    <w:rPr>
-      <w:i/>
-      <w:iCs/>
-      <w:color w:val="808080" w:themeColor="text1" w:themeTint="7F"/>
-    </w:rPr>
-  </w:style>
-  <w:style w:type="character" w:styleId="IntenseEmphasis">
-    <w:name w:val="Intense Emphasis"/>
-    <w:basedOn w:val="DefaultParagraphFont"/>
-    <w:uiPriority w:val="21"/>
-    <w:qFormat/>
-    <w:rsid w:val="00CD64AB"/>
-    <w:rPr>
-      <w:b/>
-      <w:bCs/>
-      <w:i/>
-      <w:iCs/>
-      <w:color w:val="4F81BD" w:themeColor="accent1"/>
-    </w:rPr>
-  </w:style>
-  <w:style w:type="character" w:styleId="SubtleReference">
-    <w:name w:val="Subtle Reference"/>
-    <w:basedOn w:val="DefaultParagraphFont"/>
-    <w:uiPriority w:val="31"/>
-    <w:qFormat/>
-    <w:rsid w:val="00CD64AB"/>
-    <w:rPr>
-      <w:smallCaps/>
-      <w:color w:val="C0504D" w:themeColor="accent2"/>
-      <w:u w:val="single"/>
-    </w:rPr>
-  </w:style>
-  <w:style w:type="character" w:styleId="IntenseReference">
-    <w:name w:val="Intense Reference"/>
-    <w:basedOn w:val="DefaultParagraphFont"/>
-    <w:uiPriority w:val="32"/>
-    <w:qFormat/>
-    <w:rsid w:val="00CD64AB"/>
-    <w:rPr>
-      <w:b/>
-      <w:bCs/>
-      <w:smallCaps/>
-      <w:color w:val="C0504D" w:themeColor="accent2"/>
-      <w:spacing w:val="5"/>
-      <w:u w:val="single"/>
-    </w:rPr>
-  </w:style>
-  <w:style w:type="character" w:styleId="BookTitle">
-    <w:name w:val="Book Title"/>
-    <w:basedOn w:val="DefaultParagraphFont"/>
-    <w:uiPriority w:val="33"/>
-    <w:qFormat/>
-    <w:rsid w:val="00CD64AB"/>
-    <w:rPr>
-      <w:b/>
-      <w:bCs/>
-      <w:smallCaps/>
-      <w:spacing w:val="5"/>
-    </w:rPr>
-  </w:style>
-  <w:style w:type="character" w:styleId="FollowedHyperlink">
-    <w:name w:val="FollowedHyperlink"/>
-    <w:basedOn w:val="DefaultParagraphFont"/>
-    <w:uiPriority w:val="99"/>
-    <w:semiHidden/>
-    <w:unhideWhenUsed/>
-    <w:rsid w:val="00E41076"/>
-    <w:rPr>
-      <w:color w:val="800080" w:themeColor="followedHyperlink"/>
-      <w:u w:val="single"/>
-    </w:rPr>
-  </w:style>
-</w:styles>
-</file>
-
-<file path=word/stylesWithEffects.xml><?xml version="1.0" encoding="utf-8"?>
-<w:styles xmlns:wpc="http://schemas.microsoft.com/office/word/2010/wordprocessingCanvas" xmlns:mc="http://schemas.openxmlformats.org/markup-compatibility/2006" xmlns:o="urn:schemas-microsoft-com:office:office" xmlns:r="http://schemas.openxmlformats.org/officeDocument/2006/relationships" xmlns:m="http://schemas.openxmlformats.org/officeDocument/2006/math" xmlns:v="urn:schemas-microsoft-com:vml" xmlns:wp14="http://schemas.microsoft.com/office/word/2010/wordprocessingDrawing" xmlns:wp="http://schemas.openxmlformats.org/drawingml/2006/wordprocessingDrawing" xmlns:w10="urn:schemas-microsoft-com:office:word" xmlns:w="http://schemas.openxmlformats.org/wordprocessingml/2006/main" xmlns:w14="http://schemas.microsoft.com/office/word/2010/wordml" xmlns:wpg="http://schemas.microsoft.com/office/word/2010/wordprocessingGroup" xmlns:wpi="http://schemas.microsoft.com/office/word/2010/wordprocessingInk" xmlns:wne="http://schemas.microsoft.com/office/word/2006/wordml" xmlns:wps="http://schemas.microsoft.com/office/word/2010/wordprocessingShape" mc:Ignorable="w14 wp14">
-  <w:docDefaults>
-    <w:rPrDefault>
-      <w:rPr>
-        <w:rFonts w:asciiTheme="minorHAnsi" w:eastAsiaTheme="minorEastAsia" w:hAnsiTheme="minorHAnsi" w:cstheme="minorBidi"/>
-        <w:sz w:val="22"/>
-        <w:szCs w:val="22"/>
-        <w:lang w:val="en-US" w:eastAsia="en-US" w:bidi="ar-SA"/>
-      </w:rPr>
-    </w:rPrDefault>
-    <w:pPrDefault>
-      <w:pPr>
-        <w:spacing w:after="200" w:line="276" w:lineRule="auto"/>
-      </w:pPr>
-    </w:pPrDefault>
-  </w:docDefaults>
-  <w:latentStyles w:defLockedState="0" w:defUIPriority="99" w:defSemiHidden="1" w:defUnhideWhenUsed="1" w:defQFormat="0" w:count="267">
-    <w:lsdException w:name="Normal" w:semiHidden="0" w:uiPriority="0" w:unhideWhenUsed="0" w:qFormat="1"/>
-    <w:lsdException w:name="heading 1" w:semiHidden="0" w:uiPriority="9" w:unhideWhenUsed="0" w:qFormat="1"/>
-    <w:lsdException w:name="heading 2" w:uiPriority="9" w:qFormat="1"/>
-    <w:lsdException w:name="heading 3" w:uiPriority="9" w:qFormat="1"/>
-    <w:lsdException w:name="heading 4" w:uiPriority="9" w:qFormat="1"/>
-    <w:lsdException w:name="heading 5" w:uiPriority="9" w:qFormat="1"/>
-    <w:lsdException w:name="heading 6" w:uiPriority="9" w:qFormat="1"/>
-    <w:lsdException w:name="heading 7" w:uiPriority="9" w:qFormat="1"/>
-    <w:lsdException w:name="heading 8" w:uiPriority="9" w:qFormat="1"/>
-    <w:lsdException w:name="heading 9" w:uiPriority="9" w:qFormat="1"/>
-    <w:lsdException w:name="toc 1" w:uiPriority="39"/>
-    <w:lsdException w:name="toc 2" w:uiPriority="39"/>
-    <w:lsdException w:name="toc 3" w:uiPriority="39"/>
-    <w:lsdException w:name="toc 4" w:uiPriority="39"/>
-    <w:lsdException w:name="toc 5" w:uiPriority="39"/>
-    <w:lsdException w:name="toc 6" w:uiPriority="39"/>
-    <w:lsdException w:name="toc 7" w:uiPriority="39"/>
-    <w:lsdException w:name="toc 8" w:uiPriority="39"/>
-    <w:lsdException w:name="toc 9" w:uiPriority="39"/>
-    <w:lsdException w:name="caption" w:uiPriority="35" w:qFormat="1"/>
-    <w:lsdException w:name="Title" w:semiHidden="0" w:uiPriority="10" w:unhideWhenUsed="0" w:qFormat="1"/>
-    <w:lsdException w:name="Default Paragraph Font" w:uiPriority="1"/>
-    <w:lsdException w:name="Subtitle" w:semiHidden="0" w:uiPriority="11" w:unhideWhenUsed="0" w:qFormat="1"/>
-    <w:lsdException w:name="Strong" w:semiHidden="0" w:uiPriority="22" w:unhideWhenUsed="0" w:qFormat="1"/>
-    <w:lsdException w:name="Emphasis" w:semiHidden="0" w:uiPriority="20" w:unhideWhenUsed="0" w:qFormat="1"/>
-    <w:lsdException w:name="Table Grid" w:semiHidden="0" w:uiPriority="59" w:unhideWhenUsed="0"/>
-    <w:lsdException w:name="Placeholder Text" w:unhideWhenUsed="0"/>
-    <w:lsdException w:name="No Spacing" w:semiHidden="0" w:uiPriority="1" w:unhideWhenUsed="0" w:qFormat="1"/>
-    <w:lsdException w:name="Light Shading" w:semiHidden="0" w:uiPriority="60" w:unhideWhenUsed="0"/>
-    <w:lsdException w:name="Light List" w:semiHidden="0" w:uiPriority="61" w:unhideWhenUsed="0"/>
-    <w:lsdException w:name="Light Grid" w:semiHidden="0" w:uiPriority="62" w:unhideWhenUsed="0"/>
-    <w:lsdException w:name="Medium Shading 1" w:semiHidden="0" w:uiPriority="63" w:unhideWhenUsed="0"/>
-    <w:lsdException w:name="Medium Shading 2" w:semiHidden="0" w:uiPriority="64" w:unhideWhenUsed="0"/>
-    <w:lsdException w:name="Medium List 1" w:semiHidden="0" w:uiPriority="65" w:unhideWhenUsed="0"/>
-    <w:lsdException w:name="Medium List 2" w:semiHidden="0" w:uiPriority="66" w:unhideWhenUsed="0"/>
-    <w:lsdException w:name="Medium Grid 1" w:semiHidden="0" w:uiPriority="67" w:unhideWhenUsed="0"/>
-    <w:lsdException w:name="Medium Grid 2" w:semiHidden="0" w:uiPriority="68" w:unhideWhenUsed="0"/>
-    <w:lsdException w:name="Medium Grid 3" w:semiHidden="0" w:uiPriority="69" w:unhideWhenUsed="0"/>
-    <w:lsdException w:name="Dark List" w:semiHidden="0" w:uiPriority="70" w:unhideWhenUsed="0"/>
-    <w:lsdException w:name="Colorful Shading" w:semiHidden="0" w:uiPriority="71" w:unhideWhenUsed="0"/>
-    <w:lsdException w:name="Colorful List" w:semiHidden="0" w:uiPriority="72" w:unhideWhenUsed="0"/>
-    <w:lsdException w:name="Colorful Grid" w:semiHidden="0" w:uiPriority="73" w:unhideWhenUsed="0"/>
-    <w:lsdException w:name="Light Shading Accent 1" w:semiHidden="0" w:uiPriority="60" w:unhideWhenUsed="0"/>
-    <w:lsdException w:name="Light List Accent 1" w:semiHidden="0" w:uiPriority="61" w:unhideWhenUsed="0"/>
-    <w:lsdException w:name="Light Grid Accent 1" w:semiHidden="0" w:uiPriority="62" w:unhideWhenUsed="0"/>
-    <w:lsdException w:name="Medium Shading 1 Accent 1" w:semiHidden="0" w:uiPriority="63" w:unhideWhenUsed="0"/>
-    <w:lsdException w:name="Medium Shading 2 Accent 1" w:semiHidden="0" w:uiPriority="64" w:unhideWhenUsed="0"/>
-    <w:lsdException w:name="Medium List 1 Accent 1" w:semiHidden="0" w:uiPriority="65" w:unhideWhenUsed="0"/>
-    <w:lsdException w:name="Revision" w:unhideWhenUsed="0"/>
-    <w:lsdException w:name="List Paragraph" w:semiHidden="0" w:uiPriority="34" w:unhideWhenUsed="0" w:qFormat="1"/>
-    <w:lsdException w:name="Quote" w:semiHidden="0" w:uiPriority="29" w:unhideWhenUsed="0" w:qFormat="1"/>
-    <w:lsdException w:name="Intense Quote" w:semiHidden="0" w:uiPriority="30" w:unhideWhenUsed="0" w:qFormat="1"/>
-    <w:lsdException w:name="Medium List 2 Accent 1" w:semiHidden="0" w:uiPriority="66" w:unhideWhenUsed="0"/>
-    <w:lsdException w:name="Medium Grid 1 Accent 1" w:semiHidden="0" w:uiPriority="67" w:unhideWhenUsed="0"/>
-    <w:lsdException w:name="Medium Grid 2 Accent 1" w:semiHidden="0" w:uiPriority="68" w:unhideWhenUsed="0"/>
-    <w:lsdException w:name="Medium Grid 3 Accent 1" w:semiHidden="0" w:uiPriority="69" w:unhideWhenUsed="0"/>
-    <w:lsdException w:name="Dark List Accent 1" w:semiHidden="0" w:uiPriority="70" w:unhideWhenUsed="0"/>
-    <w:lsdException w:name="Colorful Shading Accent 1" w:semiHidden="0" w:uiPriority="71" w:unhideWhenUsed="0"/>
-    <w:lsdException w:name="Colorful List Accent 1" w:semiHidden="0" w:uiPriority="72" w:unhideWhenUsed="0"/>
-    <w:lsdException w:name="Colorful Grid Accent 1" w:semiHidden="0" w:uiPriority="73" w:unhideWhenUsed="0"/>
-    <w:lsdException w:name="Light Shading Accent 2" w:semiHidden="0" w:uiPriority="60" w:unhideWhenUsed="0"/>
-    <w:lsdException w:name="Light List Accent 2" w:semiHidden="0" w:uiPriority="61" w:unhideWhenUsed="0"/>
-    <w:lsdException w:name="Light Grid Accent 2" w:semiHidden="0" w:uiPriority="62" w:unhideWhenUsed="0"/>
-    <w:lsdException w:name="Medium Shading 1 Accent 2" w:semiHidden="0" w:uiPriority="63" w:unhideWhenUsed="0"/>
-    <w:lsdException w:name="Medium Shading 2 Accent 2" w:semiHidden="0" w:uiPriority="64" w:unhideWhenUsed="0"/>
-    <w:lsdException w:name="Medium List 1 Accent 2" w:semiHidden="0" w:uiPriority="65" w:unhideWhenUsed="0"/>
-    <w:lsdException w:name="Medium List 2 Accent 2" w:semiHidden="0" w:uiPriority="66" w:unhideWhenUsed="0"/>
-    <w:lsdException w:name="Medium Grid 1 Accent 2" w:semiHidden="0" w:uiPriority="67" w:unhideWhenUsed="0"/>
-    <w:lsdException w:name="Medium Grid 2 Accent 2" w:semiHidden="0" w:uiPriority="68" w:unhideWhenUsed="0"/>
-    <w:lsdException w:name="Medium Grid 3 Accent 2" w:semiHidden="0" w:uiPriority="69" w:unhideWhenUsed="0"/>
-    <w:lsdException w:name="Dark List Accent 2" w:semiHidden="0" w:uiPriority="70" w:unhideWhenUsed="0"/>
-    <w:lsdException w:name="Colorful Shading Accent 2" w:semiHidden="0" w:uiPriority="71" w:unhideWhenUsed="0"/>
-    <w:lsdException w:name="Colorful List Accent 2" w:semiHidden="0" w:uiPriority="72" w:unhideWhenUsed="0"/>
-    <w:lsdException w:name="Colorful Grid Accent 2" w:semiHidden="0" w:uiPriority="73" w:unhideWhenUsed="0"/>
-    <w:lsdException w:name="Light Shading Accent 3" w:semiHidden="0" w:uiPriority="60" w:unhideWhenUsed="0"/>
-    <w:lsdException w:name="Light List Accent 3" w:semiHidden="0" w:uiPriority="61" w:unhideWhenUsed="0"/>
-    <w:lsdException w:name="Light Grid Accent 3" w:semiHidden="0" w:uiPriority="62" w:unhideWhenUsed="0"/>
-    <w:lsdException w:name="Medium Shading 1 Accent 3" w:semiHidden="0" w:uiPriority="63" w:unhideWhenUsed="0"/>
-    <w:lsdException w:name="Medium Shading 2 Accent 3" w:semiHidden="0" w:uiPriority="64" w:unhideWhenUsed="0"/>
-    <w:lsdException w:name="Medium List 1 Accent 3" w:semiHidden="0" w:uiPriority="65" w:unhideWhenUsed="0"/>
-    <w:lsdException w:name="Medium List 2 Accent 3" w:semiHidden="0" w:uiPriority="66" w:unhideWhenUsed="0"/>
-    <w:lsdException w:name="Medium Grid 1 Accent 3" w:semiHidden="0" w:uiPriority="67" w:unhideWhenUsed="0"/>
-    <w:lsdException w:name="Medium Grid 2 Accent 3" w:semiHidden="0" w:uiPriority="68" w:unhideWhenUsed="0"/>
-    <w:lsdException w:name="Medium Grid 3 Accent 3" w:semiHidden="0" w:uiPriority="69" w:unhideWhenUsed="0"/>
-    <w:lsdException w:name="Dark List Accent 3" w:semiHidden="0" w:uiPriority="70" w:unhideWhenUsed="0"/>
-    <w:lsdException w:name="Colorful Shading Accent 3" w:semiHidden="0" w:uiPriority="71" w:unhideWhenUsed="0"/>
-    <w:lsdException w:name="Colorful List Accent 3" w:semiHidden="0" w:uiPriority="72" w:unhideWhenUsed="0"/>
-    <w:lsdException w:name="Colorful Grid Accent 3" w:semiHidden="0" w:uiPriority="73" w:unhideWhenUsed="0"/>
-    <w:lsdException w:name="Light Shading Accent 4" w:semiHidden="0" w:uiPriority="60" w:unhideWhenUsed="0"/>
-    <w:lsdException w:name="Light List Accent 4" w:semiHidden="0" w:uiPriority="61" w:unhideWhenUsed="0"/>
-    <w:lsdException w:name="Light Grid Accent 4" w:semiHidden="0" w:uiPriority="62" w:unhideWhenUsed="0"/>
-    <w:lsdException w:name="Medium Shading 1 Accent 4" w:semiHidden="0" w:uiPriority="63" w:unhideWhenUsed="0"/>
-    <w:lsdException w:name="Medium Shading 2 Accent 4" w:semiHidden="0" w:uiPriority="64" w:unhideWhenUsed="0"/>
-    <w:lsdException w:name="Medium List 1 Accent 4" w:semiHidden="0" w:uiPriority="65" w:unhideWhenUsed="0"/>
-    <w:lsdException w:name="Medium List 2 Accent 4" w:semiHidden="0" w:uiPriority="66" w:unhideWhenUsed="0"/>
-    <w:lsdException w:name="Medium Grid 1 Accent 4" w:semiHidden="0" w:uiPriority="67" w:unhideWhenUsed="0"/>
-    <w:lsdException w:name="Medium Grid 2 Accent 4" w:semiHidden="0" w:uiPriority="68" w:unhideWhenUsed="0"/>
-    <w:lsdException w:name="Medium Grid 3 Accent 4" w:semiHidden="0" w:uiPriority="69" w:unhideWhenUsed="0"/>
-    <w:lsdException w:name="Dark List Accent 4" w:semiHidden="0" w:uiPriority="70" w:unhideWhenUsed="0"/>
-    <w:lsdException w:name="Colorful Shading Accent 4" w:semiHidden="0" w:uiPriority="71" w:unhideWhenUsed="0"/>
-    <w:lsdException w:name="Colorful List Accent 4" w:semiHidden="0" w:uiPriority="72" w:unhideWhenUsed="0"/>
-    <w:lsdException w:name="Colorful Grid Accent 4" w:semiHidden="0" w:uiPriority="73" w:unhideWhenUsed="0"/>
-    <w:lsdException w:name="Light Shading Accent 5" w:semiHidden="0" w:uiPriority="60" w:unhideWhenUsed="0"/>
-    <w:lsdException w:name="Light List Accent 5" w:semiHidden="0" w:uiPriority="61" w:unhideWhenUsed="0"/>
-    <w:lsdException w:name="Light Grid Accent 5" w:semiHidden="0" w:uiPriority="62" w:unhideWhenUsed="0"/>
-    <w:lsdException w:name="Medium Shading 1 Accent 5" w:semiHidden="0" w:uiPriority="63" w:unhideWhenUsed="0"/>
-    <w:lsdException w:name="Medium Shading 2 Accent 5" w:semiHidden="0" w:uiPriority="64" w:unhideWhenUsed="0"/>
-    <w:lsdException w:name="Medium List 1 Accent 5" w:semiHidden="0" w:uiPriority="65" w:unhideWhenUsed="0"/>
-    <w:lsdException w:name="Medium List 2 Accent 5" w:semiHidden="0" w:uiPriority="66" w:unhideWhenUsed="0"/>
-    <w:lsdException w:name="Medium Grid 1 Accent 5" w:semiHidden="0" w:uiPriority="67" w:unhideWhenUsed="0"/>
-    <w:lsdException w:name="Medium Grid 2 Accent 5" w:semiHidden="0" w:uiPriority="68" w:unhideWhenUsed="0"/>
-    <w:lsdException w:name="Medium Grid 3 Accent 5" w:semiHidden="0" w:uiPriority="69" w:unhideWhenUsed="0"/>
-    <w:lsdException w:name="Dark List Accent 5" w:semiHidden="0" w:uiPriority="70" w:unhideWhenUsed="0"/>
-    <w:lsdException w:name="Colorful Shading Accent 5" w:semiHidden="0" w:uiPriority="71" w:unhideWhenUsed="0"/>
-    <w:lsdException w:name="Colorful List Accent 5" w:semiHidden="0" w:uiPriority="72" w:unhideWhenUsed="0"/>
-    <w:lsdException w:name="Colorful Grid Accent 5" w:semiHidden="0" w:uiPriority="73" w:unhideWhenUsed="0"/>
-    <w:lsdException w:name="Light Shading Accent 6" w:semiHidden="0" w:uiPriority="60" w:unhideWhenUsed="0"/>
-    <w:lsdException w:name="Light List Accent 6" w:semiHidden="0" w:uiPriority="61" w:unhideWhenUsed="0"/>
-    <w:lsdException w:name="Light Grid Accent 6" w:semiHidden="0" w:uiPriority="62" w:unhideWhenUsed="0"/>
-    <w:lsdException w:name="Medium Shading 1 Accent 6" w:semiHidden="0" w:uiPriority="63" w:unhideWhenUsed="0"/>
-    <w:lsdException w:name="Medium Shading 2 Accent 6" w:semiHidden="0" w:uiPriority="64" w:unhideWhenUsed="0"/>
-    <w:lsdException w:name="Medium List 1 Accent 6" w:semiHidden="0" w:uiPriority="65" w:unhideWhenUsed="0"/>
-    <w:lsdException w:name="Medium List 2 Accent 6" w:semiHidden="0" w:uiPriority="66" w:unhideWhenUsed="0"/>
-    <w:lsdException w:name="Medium Grid 1 Accent 6" w:semiHidden="0" w:uiPriority="67" w:unhideWhenUsed="0"/>
-    <w:lsdException w:name="Medium Grid 2 Accent 6" w:semiHidden="0" w:uiPriority="68" w:unhideWhenUsed="0"/>
-    <w:lsdException w:name="Medium Grid 3 Accent 6" w:semiHidden="0" w:uiPriority="69" w:unhideWhenUsed="0"/>
-    <w:lsdException w:name="Dark List Accent 6" w:semiHidden="0" w:uiPriority="70" w:unhideWhenUsed="0"/>
-    <w:lsdException w:name="Colorful Shading Accent 6" w:semiHidden="0" w:uiPriority="71" w:unhideWhenUsed="0"/>
-    <w:lsdException w:name="Colorful List Accent 6" w:semiHidden="0" w:uiPriority="72" w:unhideWhenUsed="0"/>
-    <w:lsdException w:name="Colorful Grid Accent 6" w:semiHidden="0" w:uiPriority="73" w:unhideWhenUsed="0"/>
-    <w:lsdException w:name="Subtle Emphasis" w:semiHidden="0" w:uiPriority="19" w:unhideWhenUsed="0" w:qFormat="1"/>
-    <w:lsdException w:name="Intense Emphasis" w:semiHidden="0" w:uiPriority="21" w:unhideWhenUsed="0" w:qFormat="1"/>
-    <w:lsdException w:name="Subtle Reference" w:semiHidden="0" w:uiPriority="31" w:unhideWhenUsed="0" w:qFormat="1"/>
-    <w:lsdException w:name="Intense Reference" w:semiHidden="0" w:uiPriority="32" w:unhideWhenUsed="0" w:qFormat="1"/>
-    <w:lsdException w:name="Book Title" w:semiHidden="0" w:uiPriority="33" w:unhideWhenUsed="0" w:qFormat="1"/>
-    <w:lsdException w:name="Bibliography" w:uiPriority="37"/>
-    <w:lsdException w:name="TOC Heading" w:uiPriority="39" w:qFormat="1"/>
+  <w:latentStyles w:defLockedState="0" w:defUIPriority="99" w:defSemiHidden="0" w:defUnhideWhenUsed="0" w:defQFormat="0" w:count="371">
+    <w:lsdException w:name="Normal" w:uiPriority="0" w:qFormat="1"/>
+    <w:lsdException w:name="heading 1" w:uiPriority="9" w:qFormat="1"/>
+    <w:lsdException w:name="heading 2" w:semiHidden="1" w:uiPriority="9" w:unhideWhenUsed="1" w:qFormat="1"/>
+    <w:lsdException w:name="heading 3" w:semiHidden="1" w:uiPriority="9" w:unhideWhenUsed="1" w:qFormat="1"/>
+    <w:lsdException w:name="heading 4" w:semiHidden="1" w:uiPriority="9" w:unhideWhenUsed="1" w:qFormat="1"/>
+    <w:lsdException w:name="heading 5" w:semiHidden="1" w:uiPriority="9" w:unhideWhenUsed="1" w:qFormat="1"/>
+    <w:lsdException w:name="heading 6" w:semiHidden="1" w:uiPriority="9" w:unhideWhenUsed="1" w:qFormat="1"/>
+    <w:lsdException w:name="heading 7" w:semiHidden="1" w:uiPriority="9" w:unhideWhenUsed="1" w:qFormat="1"/>
+    <w:lsdException w:name="heading 8" w:semiHidden="1" w:uiPriority="9" w:unhideWhenUsed="1" w:qFormat="1"/>
+    <w:lsdException w:name="heading 9" w:semiHidden="1" w:uiPriority="9" w:unhideWhenUsed="1" w:qFormat="1"/>
+    <w:lsdException w:name="index 1" w:semiHidden="1" w:unhideWhenUsed="1"/>
+    <w:lsdException w:name="index 2" w:semiHidden="1" w:unhideWhenUsed="1"/>
+    <w:lsdException w:name="index 3" w:semiHidden="1" w:unhideWhenUsed="1"/>
+    <w:lsdException w:name="index 4" w:semiHidden="1" w:unhideWhenUsed="1"/>
+    <w:lsdException w:name="index 5" w:semiHidden="1" w:unhideWhenUsed="1"/>
+    <w:lsdException w:name="index 6" w:semiHidden="1" w:unhideWhenUsed="1"/>
+    <w:lsdException w:name="index 7" w:semiHidden="1" w:unhideWhenUsed="1"/>
+    <w:lsdException w:name="index 8" w:semiHidden="1" w:unhideWhenUsed="1"/>
+    <w:lsdException w:name="index 9" w:semiHidden="1" w:unhideWhenUsed="1"/>
+    <w:lsdException w:name="toc 1" w:semiHidden="1" w:uiPriority="39" w:unhideWhenUsed="1"/>
+    <w:lsdException w:name="toc 2" w:semiHidden="1" w:uiPriority="39" w:unhideWhenUsed="1"/>
+    <w:lsdException w:name="toc 3" w:semiHidden="1" w:uiPriority="39" w:unhideWhenUsed="1"/>
+    <w:lsdException w:name="toc 4" w:semiHidden="1" w:uiPriority="39" w:unhideWhenUsed="1"/>
+    <w:lsdException w:name="toc 5" w:semiHidden="1" w:uiPriority="39" w:unhideWhenUsed="1"/>
+    <w:lsdException w:name="toc 6" w:semiHidden="1" w:uiPriority="39" w:unhideWhenUsed="1"/>
+    <w:lsdException w:name="toc 7" w:semiHidden="1" w:uiPriority="39" w:unhideWhenUsed="1"/>
+    <w:lsdException w:name="toc 8" w:semiHidden="1" w:uiPriority="39" w:unhideWhenUsed="1"/>
+    <w:lsdException w:name="toc 9" w:semiHidden="1" w:uiPriority="39" w:unhideWhenUsed="1"/>
+    <w:lsdException w:name="Normal Indent" w:semiHidden="1" w:unhideWhenUsed="1"/>
+    <w:lsdException w:name="footnote text" w:semiHidden="1" w:unhideWhenUsed="1"/>
+    <w:lsdException w:name="annotation text" w:semiHidden="1" w:unhideWhenUsed="1"/>
+    <w:lsdException w:name="header" w:semiHidden="1" w:unhideWhenUsed="1"/>
+    <w:lsdException w:name="footer" w:semiHidden="1" w:unhideWhenUsed="1"/>
+    <w:lsdException w:name="index heading" w:semiHidden="1" w:unhideWhenUsed="1"/>
+    <w:lsdException w:name="caption" w:semiHidden="1" w:uiPriority="35" w:unhideWhenUsed="1" w:qFormat="1"/>
+    <w:lsdException w:name="table of figures" w:semiHidden="1" w:unhideWhenUsed="1"/>
+    <w:lsdException w:name="envelope address" w:semiHidden="1" w:unhideWhenUsed="1"/>
+    <w:lsdException w:name="envelope return" w:semiHidden="1" w:unhideWhenUsed="1"/>
+    <w:lsdException w:name="footnote reference" w:semiHidden="1" w:unhideWhenUsed="1"/>
+    <w:lsdException w:name="annotation reference" w:semiHidden="1" w:unhideWhenUsed="1"/>
+    <w:lsdException w:name="line number" w:semiHidden="1" w:unhideWhenUsed="1"/>
+    <w:lsdException w:name="page number" w:semiHidden="1" w:unhideWhenUsed="1"/>
+    <w:lsdException w:name="endnote reference" w:semiHidden="1" w:unhideWhenUsed="1"/>
+    <w:lsdException w:name="endnote text" w:semiHidden="1" w:unhideWhenUsed="1"/>
+    <w:lsdException w:name="table of authorities" w:semiHidden="1" w:unhideWhenUsed="1"/>
+    <w:lsdException w:name="macro" w:semiHidden="1" w:unhideWhenUsed="1"/>
+    <w:lsdException w:name="toa heading" w:semiHidden="1" w:unhideWhenUsed="1"/>
+    <w:lsdException w:name="List" w:semiHidden="1" w:unhideWhenUsed="1"/>
+    <w:lsdException w:name="List Bullet" w:semiHidden="1" w:unhideWhenUsed="1"/>
+    <w:lsdException w:name="List Number" w:semiHidden="1" w:unhideWhenUsed="1"/>
+    <w:lsdException w:name="List 2" w:semiHidden="1" w:unhideWhenUsed="1"/>
+    <w:lsdException w:name="List 3" w:semiHidden="1" w:unhideWhenUsed="1"/>
+    <w:lsdException w:name="List 4" w:semiHidden="1" w:unhideWhenUsed="1"/>
+    <w:lsdException w:name="List 5" w:semiHidden="1" w:unhideWhenUsed="1"/>
+    <w:lsdException w:name="List Bullet 2" w:semiHidden="1" w:unhideWhenUsed="1"/>
+    <w:lsdException w:name="List Bullet 3" w:semiHidden="1" w:unhideWhenUsed="1"/>
+    <w:lsdException w:name="List Bullet 4" w:semiHidden="1" w:unhideWhenUsed="1"/>
+    <w:lsdException w:name="List Bullet 5" w:semiHidden="1" w:unhideWhenUsed="1"/>
+    <w:lsdException w:name="List Number 2" w:semiHidden="1" w:unhideWhenUsed="1"/>
+    <w:lsdException w:name="List Number 3" w:semiHidden="1" w:unhideWhenUsed="1"/>
+    <w:lsdException w:name="List Number 4" w:semiHidden="1" w:unhideWhenUsed="1"/>
+    <w:lsdException w:name="List Number 5" w:semiHidden="1" w:unhideWhenUsed="1"/>
+    <w:lsdException w:name="Title" w:uiPriority="10" w:qFormat="1"/>
+    <w:lsdException w:name="Closing" w:semiHidden="1" w:unhideWhenUsed="1"/>
+    <w:lsdException w:name="Signature" w:semiHidden="1" w:unhideWhenUsed="1"/>
+    <w:lsdException w:name="Default Paragraph Font" w:semiHidden="1" w:uiPriority="1" w:unhideWhenUsed="1"/>
+    <w:lsdException w:name="Body Text" w:semiHidden="1" w:unhideWhenUsed="1"/>
+    <w:lsdException w:name="Body Text Indent" w:semiHidden="1" w:unhideWhenUsed="1"/>
+    <w:lsdException w:name="List Continue" w:semiHidden="1" w:unhideWhenUsed="1"/>
+    <w:lsdException w:name="List Continue 2" w:semiHidden="1" w:unhideWhenUsed="1"/>
+    <w:lsdException w:name="List Continue 3" w:semiHidden="1" w:unhideWhenUsed="1"/>
+    <w:lsdException w:name="List Continue 4" w:semiHidden="1" w:unhideWhenUsed="1"/>
+    <w:lsdException w:name="List Continue 5" w:semiHidden="1" w:unhideWhenUsed="1"/>
+    <w:lsdException w:name="Message Header" w:semiHidden="1" w:unhideWhenUsed="1"/>
+    <w:lsdException w:name="Subtitle" w:uiPriority="11" w:qFormat="1"/>
+    <w:lsdException w:name="Salutation" w:semiHidden="1" w:unhideWhenUsed="1"/>
+    <w:lsdException w:name="Date" w:semiHidden="1" w:unhideWhenUsed="1"/>
+    <w:lsdException w:name="Body Text First Indent" w:semiHidden="1" w:unhideWhenUsed="1"/>
+    <w:lsdException w:name="Body Text First Indent 2" w:semiHidden="1" w:unhideWhenUsed="1"/>
+    <w:lsdException w:name="Note Heading" w:semiHidden="1" w:unhideWhenUsed="1"/>
+    <w:lsdException w:name="Body Text 2" w:semiHidden="1" w:unhideWhenUsed="1"/>
+    <w:lsdException w:name="Body Text 3" w:semiHidden="1" w:unhideWhenUsed="1"/>
+    <w:lsdException w:name="Body Text Indent 2" w:semiHidden="1" w:unhideWhenUsed="1"/>
+    <w:lsdException w:name="Body Text Indent 3" w:semiHidden="1" w:unhideWhenUsed="1"/>
+    <w:lsdException w:name="Block Text" w:semiHidden="1" w:unhideWhenUsed="1"/>
+    <w:lsdException w:name="Hyperlink" w:semiHidden="1" w:unhideWhenUsed="1"/>
+    <w:lsdException w:name="FollowedHyperlink" w:semiHidden="1" w:unhideWhenUsed="1"/>
+    <w:lsdException w:name="Strong" w:uiPriority="22" w:qFormat="1"/>
+    <w:lsdException w:name="Emphasis" w:uiPriority="20" w:qFormat="1"/>
+    <w:lsdException w:name="Document Map" w:semiHidden="1" w:unhideWhenUsed="1"/>
+    <w:lsdException w:name="Plain Text" w:semiHidden="1" w:unhideWhenUsed="1"/>
+    <w:lsdException w:name="E-mail Signature" w:semiHidden="1" w:unhideWhenUsed="1"/>
+    <w:lsdException w:name="HTML Top of Form" w:semiHidden="1" w:unhideWhenUsed="1"/>
+    <w:lsdException w:name="HTML Bottom of Form" w:semiHidden="1" w:unhideWhenUsed="1"/>
+    <w:lsdException w:name="Normal (Web)" w:semiHidden="1" w:unhideWhenUsed="1"/>
+    <w:lsdException w:name="HTML Acronym" w:semiHidden="1" w:unhideWhenUsed="1"/>
+    <w:lsdException w:name="HTML Address" w:semiHidden="1" w:unhideWhenUsed="1"/>
+    <w:lsdException w:name="HTML Cite" w:semiHidden="1" w:unhideWhenUsed="1"/>
+    <w:lsdException w:name="HTML Code" w:semiHidden="1" w:unhideWhenUsed="1"/>
+    <w:lsdException w:name="HTML Definition" w:semiHidden="1" w:unhideWhenUsed="1"/>
+    <w:lsdException w:name="HTML Keyboard" w:semiHidden="1" w:unhideWhenUsed="1"/>
+    <w:lsdException w:name="HTML Preformatted" w:semiHidden="1" w:unhideWhenUsed="1"/>
+    <w:lsdException w:name="HTML Sample" w:semiHidden="1" w:unhideWhenUsed="1"/>
+    <w:lsdException w:name="HTML Typewriter" w:semiHidden="1" w:unhideWhenUsed="1"/>
+    <w:lsdException w:name="HTML Variable" w:semiHidden="1" w:unhideWhenUsed="1"/>
+    <w:lsdException w:name="Normal Table" w:semiHidden="1" w:unhideWhenUsed="1"/>
+    <w:lsdException w:name="annotation subject" w:semiHidden="1" w:unhideWhenUsed="1"/>
+    <w:lsdException w:name="No List" w:semiHidden="1" w:unhideWhenUsed="1"/>
+    <w:lsdException w:name="Outline List 1" w:semiHidden="1" w:unhideWhenUsed="1"/>
+    <w:lsdException w:name="Outline List 2" w:semiHidden="1" w:unhideWhenUsed="1"/>
+    <w:lsdException w:name="Outline List 3" w:semiHidden="1" w:unhideWhenUsed="1"/>
+    <w:lsdException w:name="Table Simple 1" w:semiHidden="1" w:unhideWhenUsed="1"/>
+    <w:lsdException w:name="Table Simple 2" w:semiHidden="1" w:unhideWhenUsed="1"/>
+    <w:lsdException w:name="Table Simple 3" w:semiHidden="1" w:unhideWhenUsed="1"/>
+    <w:lsdException w:name="Table Classic 1" w:semiHidden="1" w:unhideWhenUsed="1"/>
+    <w:lsdException w:name="Table Classic 2" w:semiHidden="1" w:unhideWhenUsed="1"/>
+    <w:lsdException w:name="Table Classic 3" w:semiHidden="1" w:unhideWhenUsed="1"/>
+    <w:lsdException w:name="Table Classic 4" w:semiHidden="1" w:unhideWhenUsed="1"/>
+    <w:lsdException w:name="Table Colorful 1" w:semiHidden="1" w:unhideWhenUsed="1"/>
+    <w:lsdException w:name="Table Colorful 2" w:semiHidden="1" w:unhideWhenUsed="1"/>
+    <w:lsdException w:name="Table Colorful 3" w:semiHidden="1" w:unhideWhenUsed="1"/>
+    <w:lsdException w:name="Table Columns 1" w:semiHidden="1" w:unhideWhenUsed="1"/>
+    <w:lsdException w:name="Table Columns 2" w:semiHidden="1" w:unhideWhenUsed="1"/>
+    <w:lsdException w:name="Table Columns 3" w:semiHidden="1" w:unhideWhenUsed="1"/>
+    <w:lsdException w:name="Table Columns 4" w:semiHidden="1" w:unhideWhenUsed="1"/>
+    <w:lsdException w:name="Table Columns 5" w:semiHidden="1" w:unhideWhenUsed="1"/>
+    <w:lsdException w:name="Table Grid 1" w:semiHidden="1" w:unhideWhenUsed="1"/>
+    <w:lsdException w:name="Table Grid 2" w:semiHidden="1" w:unhideWhenUsed="1"/>
+    <w:lsdException w:name="Table Grid 3" w:semiHidden="1" w:unhideWhenUsed="1"/>
+    <w:lsdException w:name="Table Grid 4" w:semiHidden="1" w:unhideWhenUsed="1"/>
+    <w:lsdException w:name="Table Grid 5" w:semiHidden="1" w:unhideWhenUsed="1"/>
+    <w:lsdException w:name="Table Grid 6" w:semiHidden="1" w:unhideWhenUsed="1"/>
+    <w:lsdException w:name="Table Grid 7" w:semiHidden="1" w:unhideWhenUsed="1"/>
+    <w:lsdException w:name="Table Grid 8" w:semiHidden="1" w:unhideWhenUsed="1"/>
+    <w:lsdException w:name="Table List 1" w:semiHidden="1" w:unhideWhenUsed="1"/>
+    <w:lsdException w:name="Table List 2" w:semiHidden="1" w:unhideWhenUsed="1"/>
+    <w:lsdException w:name="Table List 3" w:semiHidden="1" w:unhideWhenUsed="1"/>
+    <w:lsdException w:name="Table List 4" w:semiHidden="1" w:unhideWhenUsed="1"/>
+    <w:lsdException w:name="Table List 5" w:semiHidden="1" w:unhideWhenUsed="1"/>
+    <w:lsdException w:name="Table List 6" w:semiHidden="1" w:unhideWhenUsed="1"/>
+    <w:lsdException w:name="Table List 7" w:semiHidden="1" w:unhideWhenUsed="1"/>
+    <w:lsdException w:name="Table List 8" w:semiHidden="1" w:unhideWhenUsed="1"/>
+    <w:lsdException w:name="Table 3D effects 1" w:semiHidden="1" w:unhideWhenUsed="1"/>
+    <w:lsdException w:name="Table 3D effects 2" w:semiHidden="1" w:unhideWhenUsed="1"/>
+    <w:lsdException w:name="Table 3D effects 3" w:semiHidden="1" w:unhideWhenUsed="1"/>
+    <w:lsdException w:name="Table Contemporary" w:semiHidden="1" w:unhideWhenUsed="1"/>
+    <w:lsdException w:name="Table Elegant" w:semiHidden="1" w:unhideWhenUsed="1"/>
+    <w:lsdException w:name="Table Professional" w:semiHidden="1" w:unhideWhenUsed="1"/>
+    <w:lsdException w:name="Table Subtle 1" w:semiHidden="1" w:unhideWhenUsed="1"/>
+    <w:lsdException w:name="Table Subtle 2" w:semiHidden="1" w:unhideWhenUsed="1"/>
+    <w:lsdException w:name="Table Web 1" w:semiHidden="1" w:unhideWhenUsed="1"/>
+    <w:lsdException w:name="Table Web 2" w:semiHidden="1" w:unhideWhenUsed="1"/>
+    <w:lsdException w:name="Table Web 3" w:semiHidden="1" w:unhideWhenUsed="1"/>
+    <w:lsdException w:name="Balloon Text" w:semiHidden="1" w:unhideWhenUsed="1"/>
+    <w:lsdException w:name="Table Grid" w:uiPriority="59"/>
+    <w:lsdException w:name="Table Theme" w:semiHidden="1" w:unhideWhenUsed="1"/>
+    <w:lsdException w:name="Placeholder Text" w:semiHidden="1"/>
+    <w:lsdException w:name="No Spacing" w:uiPriority="1" w:qFormat="1"/>
+    <w:lsdException w:name="Light Shading" w:uiPriority="60"/>
+    <w:lsdException w:name="Light List" w:uiPriority="61"/>
+    <w:lsdException w:name="Light Grid" w:uiPriority="62"/>
+    <w:lsdException w:name="Medium Shading 1" w:uiPriority="63"/>
+    <w:lsdException w:name="Medium Shading 2" w:uiPriority="64"/>
+    <w:lsdException w:name="Medium List 1" w:uiPriority="65"/>
+    <w:lsdException w:name="Medium List 2" w:uiPriority="66"/>
+    <w:lsdException w:name="Medium Grid 1" w:uiPriority="67"/>
+    <w:lsdException w:name="Medium Grid 2" w:uiPriority="68"/>
+    <w:lsdException w:name="Medium Grid 3" w:uiPriority="69"/>
+    <w:lsdException w:name="Dark List" w:uiPriority="70"/>
+    <w:lsdException w:name="Colorful Shading" w:uiPriority="71"/>
+    <w:lsdException w:name="Colorful List" w:uiPriority="72"/>
+    <w:lsdException w:name="Colorful Grid" w:uiPriority="73"/>
+    <w:lsdException w:name="Light Shading Accent 1" w:uiPriority="60"/>
+    <w:lsdException w:name="Light List Accent 1" w:uiPriority="61"/>
+    <w:lsdException w:name="Light Grid Accent 1" w:uiPriority="62"/>
+    <w:lsdException w:name="Medium Shading 1 Accent 1" w:uiPriority="63"/>
+    <w:lsdException w:name="Medium Shading 2 Accent 1" w:uiPriority="64"/>
+    <w:lsdException w:name="Medium List 1 Accent 1" w:uiPriority="65"/>
+    <w:lsdException w:name="Revision" w:semiHidden="1"/>
+    <w:lsdException w:name="List Paragraph" w:uiPriority="34" w:qFormat="1"/>
+    <w:lsdException w:name="Quote" w:uiPriority="29" w:qFormat="1"/>
+    <w:lsdException w:name="Intense Quote" w:uiPriority="30" w:qFormat="1"/>
+    <w:lsdException w:name="Medium List 2 Accent 1" w:uiPriority="66"/>
+    <w:lsdException w:name="Medium Grid 1 Accent 1" w:uiPriority="67"/>
+    <w:lsdException w:name="Medium Grid 2 Accent 1" w:uiPriority="68"/>
+    <w:lsdException w:name="Medium Grid 3 Accent 1" w:uiPriority="69"/>
+    <w:lsdException w:name="Dark List Accent 1" w:uiPriority="70"/>
+    <w:lsdException w:name="Colorful Shading Accent 1" w:uiPriority="71"/>
+    <w:lsdException w:name="Colorful List Accent 1" w:uiPriority="72"/>
+    <w:lsdException w:name="Colorful Grid Accent 1" w:uiPriority="73"/>
+    <w:lsdException w:name="Light Shading Accent 2" w:uiPriority="60"/>
+    <w:lsdException w:name="Light List Accent 2" w:uiPriority="61"/>
+    <w:lsdException w:name="Light Grid Accent 2" w:uiPriority="62"/>
+    <w:lsdException w:name="Medium Shading 1 Accent 2" w:uiPriority="63"/>
+    <w:lsdException w:name="Medium Shading 2 Accent 2" w:uiPriority="64"/>
+    <w:lsdException w:name="Medium List 1 Accent 2" w:uiPriority="65"/>
+    <w:lsdException w:name="Medium List 2 Accent 2" w:uiPriority="66"/>
+    <w:lsdException w:name="Medium Grid 1 Accent 2" w:uiPriority="67"/>
+    <w:lsdException w:name="Medium Grid 2 Accent 2" w:uiPriority="68"/>
+    <w:lsdException w:name="Medium Grid 3 Accent 2" w:uiPriority="69"/>
+    <w:lsdException w:name="Dark List Accent 2" w:uiPriority="70"/>
+    <w:lsdException w:name="Colorful Shading Accent 2" w:uiPriority="71"/>
+    <w:lsdException w:name="Colorful List Accent 2" w:uiPriority="72"/>
+    <w:lsdException w:name="Colorful Grid Accent 2" w:uiPriority="73"/>
+    <w:lsdException w:name="Light Shading Accent 3" w:uiPriority="60"/>
+    <w:lsdException w:name="Light List Accent 3" w:uiPriority="61"/>
+    <w:lsdException w:name="Light Grid Accent 3" w:uiPriority="62"/>
+    <w:lsdException w:name="Medium Shading 1 Accent 3" w:uiPriority="63"/>
+    <w:lsdException w:name="Medium Shading 2 Accent 3" w:uiPriority="64"/>
+    <w:lsdException w:name="Medium List 1 Accent 3" w:uiPriority="65"/>
+    <w:lsdException w:name="Medium List 2 Accent 3" w:uiPriority="66"/>
+    <w:lsdException w:name="Medium Grid 1 Accent 3" w:uiPriority="67"/>
+    <w:lsdException w:name="Medium Grid 2 Accent 3" w:uiPriority="68"/>
+    <w:lsdException w:name="Medium Grid 3 Accent 3" w:uiPriority="69"/>
+    <w:lsdException w:name="Dark List Accent 3" w:uiPriority="70"/>
+    <w:lsdException w:name="Colorful Shading Accent 3" w:uiPriority="71"/>
+    <w:lsdException w:name="Colorful List Accent 3" w:uiPriority="72"/>
+    <w:lsdException w:name="Colorful Grid Accent 3" w:uiPriority="73"/>
+    <w:lsdException w:name="Light Shading Accent 4" w:uiPriority="60"/>
+    <w:lsdException w:name="Light List Accent 4" w:uiPriority="61"/>
+    <w:lsdException w:name="Light Grid Accent 4" w:uiPriority="62"/>
+    <w:lsdException w:name="Medium Shading 1 Accent 4" w:uiPriority="63"/>
+    <w:lsdException w:name="Medium Shading 2 Accent 4" w:uiPriority="64"/>
+    <w:lsdException w:name="Medium List 1 Accent 4" w:uiPriority="65"/>
+    <w:lsdException w:name="Medium List 2 Accent 4" w:uiPriority="66"/>
+    <w:lsdException w:name="Medium Grid 1 Accent 4" w:uiPriority="67"/>
+    <w:lsdException w:name="Medium Grid 2 Accent 4" w:uiPriority="68"/>
+    <w:lsdException w:name="Medium Grid 3 Accent 4" w:uiPriority="69"/>
+    <w:lsdException w:name="Dark List Accent 4" w:uiPriority="70"/>
+    <w:lsdException w:name="Colorful Shading Accent 4" w:uiPriority="71"/>
+    <w:lsdException w:name="Colorful List Accent 4" w:uiPriority="72"/>
+    <w:lsdException w:name="Colorful Grid Accent 4" w:uiPriority="73"/>
+    <w:lsdException w:name="Light Shading Accent 5" w:uiPriority="60"/>
+    <w:lsdException w:name="Light List Accent 5" w:uiPriority="61"/>
+    <w:lsdException w:name="Light Grid Accent 5" w:uiPriority="62"/>
+    <w:lsdException w:name="Medium Shading 1 Accent 5" w:uiPriority="63"/>
+    <w:lsdException w:name="Medium Shading 2 Accent 5" w:uiPriority="64"/>
+    <w:lsdException w:name="Medium List 1 Accent 5" w:uiPriority="65"/>
+    <w:lsdException w:name="Medium List 2 Accent 5" w:uiPriority="66"/>
+    <w:lsdException w:name="Medium Grid 1 Accent 5" w:uiPriority="67"/>
+    <w:lsdException w:name="Medium Grid 2 Accent 5" w:uiPriority="68"/>
+    <w:lsdException w:name="Medium Grid 3 Accent 5" w:uiPriority="69"/>
+    <w:lsdException w:name="Dark List Accent 5" w:uiPriority="70"/>
+    <w:lsdException w:name="Colorful Shading Accent 5" w:uiPriority="71"/>
+    <w:lsdException w:name="Colorful List Accent 5" w:uiPriority="72"/>
+    <w:lsdException w:name="Colorful Grid Accent 5" w:uiPriority="73"/>
+    <w:lsdException w:name="Light Shading Accent 6" w:uiPriority="60"/>
+    <w:lsdException w:name="Light List Accent 6" w:uiPriority="61"/>
+    <w:lsdException w:name="Light Grid Accent 6" w:uiPriority="62"/>
+    <w:lsdException w:name="Medium Shading 1 Accent 6" w:uiPriority="63"/>
+    <w:lsdException w:name="Medium Shading 2 Accent 6" w:uiPriority="64"/>
+    <w:lsdException w:name="Medium List 1 Accent 6" w:uiPriority="65"/>
+    <w:lsdException w:name="Medium List 2 Accent 6" w:uiPriority="66"/>
+    <w:lsdException w:name="Medium Grid 1 Accent 6" w:uiPriority="67"/>
+    <w:lsdException w:name="Medium Grid 2 Accent 6" w:uiPriority="68"/>
+    <w:lsdException w:name="Medium Grid 3 Accent 6" w:uiPriority="69"/>
+    <w:lsdException w:name="Dark List Accent 6" w:uiPriority="70"/>
+    <w:lsdException w:name="Colorful Shading Accent 6" w:uiPriority="71"/>
+    <w:lsdException w:name="Colorful List Accent 6" w:uiPriority="72"/>
+    <w:lsdException w:name="Colorful Grid Accent 6" w:uiPriority="73"/>
+    <w:lsdException w:name="Subtle Emphasis" w:uiPriority="19" w:qFormat="1"/>
+    <w:lsdException w:name="Intense Emphasis" w:uiPriority="21" w:qFormat="1"/>
+    <w:lsdException w:name="Subtle Reference" w:uiPriority="31" w:qFormat="1"/>
+    <w:lsdException w:name="Intense Reference" w:uiPriority="32" w:qFormat="1"/>
+    <w:lsdException w:name="Book Title" w:uiPriority="33" w:qFormat="1"/>
+    <w:lsdException w:name="Bibliography" w:semiHidden="1" w:uiPriority="37" w:unhideWhenUsed="1"/>
+    <w:lsdException w:name="TOC Heading" w:semiHidden="1" w:uiPriority="39" w:unhideWhenUsed="1" w:qFormat="1"/>
+    <w:lsdException w:name="Plain Table 1" w:uiPriority="41"/>
+    <w:lsdException w:name="Plain Table 2" w:uiPriority="42"/>
+    <w:lsdException w:name="Plain Table 3" w:uiPriority="43"/>
+    <w:lsdException w:name="Plain Table 4" w:uiPriority="44"/>
+    <w:lsdException w:name="Plain Table 5" w:uiPriority="45"/>
+    <w:lsdException w:name="Grid Table Light" w:uiPriority="40"/>
+    <w:lsdException w:name="Grid Table 1 Light" w:uiPriority="46"/>
+    <w:lsdException w:name="Grid Table 2" w:uiPriority="47"/>
+    <w:lsdException w:name="Grid Table 3" w:uiPriority="48"/>
+    <w:lsdException w:name="Grid Table 4" w:uiPriority="49"/>
+    <w:lsdException w:name="Grid Table 5 Dark" w:uiPriority="50"/>
+    <w:lsdException w:name="Grid Table 6 Colorful" w:uiPriority="51"/>
+    <w:lsdException w:name="Grid Table 7 Colorful" w:uiPriority="52"/>
+    <w:lsdException w:name="Grid Table 1 Light Accent 1" w:uiPriority="46"/>
+    <w:lsdException w:name="Grid Table 2 Accent 1" w:uiPriority="47"/>
+    <w:lsdException w:name="Grid Table 3 Accent 1" w:uiPriority="48"/>
+    <w:lsdException w:name="Grid Table 4 Accent 1" w:uiPriority="49"/>
+    <w:lsdException w:name="Grid Table 5 Dark Accent 1" w:uiPriority="50"/>
+    <w:lsdException w:name="Grid Table 6 Colorful Accent 1" w:uiPriority="51"/>
+    <w:lsdException w:name="Grid Table 7 Colorful Accent 1" w:uiPriority="52"/>
+    <w:lsdException w:name="Grid Table 1 Light Accent 2" w:uiPriority="46"/>
+    <w:lsdException w:name="Grid Table 2 Accent 2" w:uiPriority="47"/>
+    <w:lsdException w:name="Grid Table 3 Accent 2" w:uiPriority="48"/>
+    <w:lsdException w:name="Grid Table 4 Accent 2" w:uiPriority="49"/>
+    <w:lsdException w:name="Grid Table 5 Dark Accent 2" w:uiPriority="50"/>
+    <w:lsdException w:name="Grid Table 6 Colorful Accent 2" w:uiPriority="51"/>
+    <w:lsdException w:name="Grid Table 7 Colorful Accent 2" w:uiPriority="52"/>
+    <w:lsdException w:name="Grid Table 1 Light Accent 3" w:uiPriority="46"/>
+    <w:lsdException w:name="Grid Table 2 Accent 3" w:uiPriority="47"/>
+    <w:lsdException w:name="Grid Table 3 Accent 3" w:uiPriority="48"/>
+    <w:lsdException w:name="Grid Table 4 Accent 3" w:uiPriority="49"/>
+    <w:lsdException w:name="Grid Table 5 Dark Accent 3" w:uiPriority="50"/>
+    <w:lsdException w:name="Grid Table 6 Colorful Accent 3" w:uiPriority="51"/>
+    <w:lsdException w:name="Grid Table 7 Colorful Accent 3" w:uiPriority="52"/>
+    <w:lsdException w:name="Grid Table 1 Light Accent 4" w:uiPriority="46"/>
+    <w:lsdException w:name="Grid Table 2 Accent 4" w:uiPriority="47"/>
+    <w:lsdException w:name="Grid Table 3 Accent 4" w:uiPriority="48"/>
+    <w:lsdException w:name="Grid Table 4 Accent 4" w:uiPriority="49"/>
+    <w:lsdException w:name="Grid Table 5 Dark Accent 4" w:uiPriority="50"/>
+    <w:lsdException w:name="Grid Table 6 Colorful Accent 4" w:uiPriority="51"/>
+    <w:lsdException w:name="Grid Table 7 Colorful Accent 4" w:uiPriority="52"/>
+    <w:lsdException w:name="Grid Table 1 Light Accent 5" w:uiPriority="46"/>
+    <w:lsdException w:name="Grid Table 2 Accent 5" w:uiPriority="47"/>
+    <w:lsdException w:name="Grid Table 3 Accent 5" w:uiPriority="48"/>
+    <w:lsdException w:name="Grid Table 4 Accent 5" w:uiPriority="49"/>
+    <w:lsdException w:name="Grid Table 5 Dark Accent 5" w:uiPriority="50"/>
+    <w:lsdException w:name="Grid Table 6 Colorful Accent 5" w:uiPriority="51"/>
+    <w:lsdException w:name="Grid Table 7 Colorful Accent 5" w:uiPriority="52"/>
+    <w:lsdException w:name="Grid Table 1 Light Accent 6" w:uiPriority="46"/>
+    <w:lsdException w:name="Grid Table 2 Accent 6" w:uiPriority="47"/>
+    <w:lsdException w:name="Grid Table 3 Accent 6" w:uiPriority="48"/>
+    <w:lsdException w:name="Grid Table 4 Accent 6" w:uiPriority="49"/>
+    <w:lsdException w:name="Grid Table 5 Dark Accent 6" w:uiPriority="50"/>
+    <w:lsdException w:name="Grid Table 6 Colorful Accent 6" w:uiPriority="51"/>
+    <w:lsdException w:name="Grid Table 7 Colorful Accent 6" w:uiPriority="52"/>
+    <w:lsdException w:name="List Table 1 Light" w:uiPriority="46"/>
+    <w:lsdException w:name="List Table 2" w:uiPriority="47"/>
+    <w:lsdException w:name="List Table 3" w:uiPriority="48"/>
+    <w:lsdException w:name="List Table 4" w:uiPriority="49"/>
+    <w:lsdException w:name="List Table 5 Dark" w:uiPriority="50"/>
+    <w:lsdException w:name="List Table 6 Colorful" w:uiPriority="51"/>
+    <w:lsdException w:name="List Table 7 Colorful" w:uiPriority="52"/>
+    <w:lsdException w:name="List Table 1 Light Accent 1" w:uiPriority="46"/>
+    <w:lsdException w:name="List Table 2 Accent 1" w:uiPriority="47"/>
+    <w:lsdException w:name="List Table 3 Accent 1" w:uiPriority="48"/>
+    <w:lsdException w:name="List Table 4 Accent 1" w:uiPriority="49"/>
+    <w:lsdException w:name="List Table 5 Dark Accent 1" w:uiPriority="50"/>
+    <w:lsdException w:name="List Table 6 Colorful Accent 1" w:uiPriority="51"/>
+    <w:lsdException w:name="List Table 7 Colorful Accent 1" w:uiPriority="52"/>
+    <w:lsdException w:name="List Table 1 Light Accent 2" w:uiPriority="46"/>
+    <w:lsdException w:name="List Table 2 Accent 2" w:uiPriority="47"/>
+    <w:lsdException w:name="List Table 3 Accent 2" w:uiPriority="48"/>
+    <w:lsdException w:name="List Table 4 Accent 2" w:uiPriority="49"/>
+    <w:lsdException w:name="List Table 5 Dark Accent 2" w:uiPriority="50"/>
+    <w:lsdException w:name="List Table 6 Colorful Accent 2" w:uiPriority="51"/>
+    <w:lsdException w:name="List Table 7 Colorful Accent 2" w:uiPriority="52"/>
+    <w:lsdException w:name="List Table 1 Light Accent 3" w:uiPriority="46"/>
+    <w:lsdException w:name="List Table 2 Accent 3" w:uiPriority="47"/>
+    <w:lsdException w:name="List Table 3 Accent 3" w:uiPriority="48"/>
+    <w:lsdException w:name="List Table 4 Accent 3" w:uiPriority="49"/>
+    <w:lsdException w:name="List Table 5 Dark Accent 3" w:uiPriority="50"/>
+    <w:lsdException w:name="List Table 6 Colorful Accent 3" w:uiPriority="51"/>
+    <w:lsdException w:name="List Table 7 Colorful Accent 3" w:uiPriority="52"/>
+    <w:lsdException w:name="List Table 1 Light Accent 4" w:uiPriority="46"/>
+    <w:lsdException w:name="List Table 2 Accent 4" w:uiPriority="47"/>
+    <w:lsdException w:name="List Table 3 Accent 4" w:uiPriority="48"/>
+    <w:lsdException w:name="List Table 4 Accent 4" w:uiPriority="49"/>
+    <w:lsdException w:name="List Table 5 Dark Accent 4" w:uiPriority="50"/>
+    <w:lsdException w:name="List Table 6 Colorful Accent 4" w:uiPriority="51"/>
+    <w:lsdException w:name="List Table 7 Colorful Accent 4" w:uiPriority="52"/>
+    <w:lsdException w:name="List Table 1 Light Accent 5" w:uiPriority="46"/>
+    <w:lsdException w:name="List Table 2 Accent 5" w:uiPriority="47"/>
+    <w:lsdException w:name="List Table 3 Accent 5" w:uiPriority="48"/>
+    <w:lsdException w:name="List Table 4 Accent 5" w:uiPriority="49"/>
+    <w:lsdException w:name="List Table 5 Dark Accent 5" w:uiPriority="50"/>
+    <w:lsdException w:name="List Table 6 Colorful Accent 5" w:uiPriority="51"/>
+    <w:lsdException w:name="List Table 7 Colorful Accent 5" w:uiPriority="52"/>
+    <w:lsdException w:name="List Table 1 Light Accent 6" w:uiPriority="46"/>
+    <w:lsdException w:name="List Table 2 Accent 6" w:uiPriority="47"/>
+    <w:lsdException w:name="List Table 3 Accent 6" w:uiPriority="48"/>
+    <w:lsdException w:name="List Table 4 Accent 6" w:uiPriority="49"/>
+    <w:lsdException w:name="List Table 5 Dark Accent 6" w:uiPriority="50"/>
+    <w:lsdException w:name="List Table 6 Colorful Accent 6" w:uiPriority="51"/>
+    <w:lsdException w:name="List Table 7 Colorful Accent 6" w:uiPriority="52"/>
   </w:latentStyles>
   <w:style w:type="paragraph" w:default="1" w:styleId="Normal">
     <w:name w:val="Normal"/>
@@ -7821,7 +7868,7 @@
 </file>
 
 <file path=customXml/itemProps1.xml><?xml version="1.0" encoding="utf-8"?>
-<ds:datastoreItem xmlns:ds="http://schemas.openxmlformats.org/officeDocument/2006/customXml" ds:itemID="{89BC2D5F-2A38-4C42-BA5A-953D19D7DE39}">
+<ds:datastoreItem xmlns:ds="http://schemas.openxmlformats.org/officeDocument/2006/customXml" ds:itemID="{C52BD931-6548-4A3B-883A-30C7FF5D65DD}">
   <ds:schemaRefs>
     <ds:schemaRef ds:uri="http://schemas.openxmlformats.org/officeDocument/2006/bibliography"/>
   </ds:schemaRefs>

</xml_diff>